<commit_message>
Report update and logic model
</commit_message>
<xml_diff>
--- a/03_Trabs/01/Relatorio_ProjectA.docx
+++ b/03_Trabs/01/Relatorio_ProjectA.docx
@@ -4,7 +4,7 @@
   <w:body>
     <w:p>
       <w:pPr>
-        <w:pStyle w:val="BodyText"/>
+        <w:pStyle w:val="Corpodetexto"/>
         <w:rPr>
           <w:rFonts w:ascii="Times New Roman"/>
           <w:sz w:val="20"/>
@@ -13,7 +13,7 @@
     </w:p>
     <w:p>
       <w:pPr>
-        <w:pStyle w:val="BodyText"/>
+        <w:pStyle w:val="Corpodetexto"/>
         <w:rPr>
           <w:rFonts w:ascii="Times New Roman"/>
           <w:sz w:val="20"/>
@@ -22,7 +22,7 @@
     </w:p>
     <w:p>
       <w:pPr>
-        <w:pStyle w:val="BodyText"/>
+        <w:pStyle w:val="Corpodetexto"/>
         <w:rPr>
           <w:rFonts w:ascii="Times New Roman"/>
           <w:sz w:val="20"/>
@@ -31,7 +31,7 @@
     </w:p>
     <w:p>
       <w:pPr>
-        <w:pStyle w:val="BodyText"/>
+        <w:pStyle w:val="Corpodetexto"/>
         <w:rPr>
           <w:rFonts w:ascii="Times New Roman"/>
           <w:sz w:val="20"/>
@@ -40,7 +40,7 @@
     </w:p>
     <w:p>
       <w:pPr>
-        <w:pStyle w:val="BodyText"/>
+        <w:pStyle w:val="Corpodetexto"/>
         <w:rPr>
           <w:rFonts w:ascii="Times New Roman"/>
           <w:sz w:val="20"/>
@@ -110,7 +110,7 @@
     </w:p>
     <w:p>
       <w:pPr>
-        <w:pStyle w:val="BodyText"/>
+        <w:pStyle w:val="Corpodetexto"/>
         <w:rPr>
           <w:rFonts w:ascii="Times New Roman"/>
           <w:sz w:val="20"/>
@@ -119,7 +119,7 @@
     </w:p>
     <w:p>
       <w:pPr>
-        <w:pStyle w:val="BodyText"/>
+        <w:pStyle w:val="Corpodetexto"/>
         <w:rPr>
           <w:rFonts w:ascii="Times New Roman"/>
           <w:sz w:val="20"/>
@@ -128,7 +128,7 @@
     </w:p>
     <w:p>
       <w:pPr>
-        <w:pStyle w:val="BodyText"/>
+        <w:pStyle w:val="Corpodetexto"/>
         <w:jc w:val="center"/>
         <w:rPr>
           <w:rFonts w:ascii="Times New Roman"/>
@@ -138,7 +138,7 @@
     </w:p>
     <w:p>
       <w:pPr>
-        <w:pStyle w:val="BodyText"/>
+        <w:pStyle w:val="Corpodetexto"/>
         <w:rPr>
           <w:rFonts w:ascii="Times New Roman"/>
           <w:sz w:val="20"/>
@@ -147,7 +147,7 @@
     </w:p>
     <w:p>
       <w:pPr>
-        <w:pStyle w:val="BodyText"/>
+        <w:pStyle w:val="Corpodetexto"/>
         <w:rPr>
           <w:rFonts w:ascii="Times New Roman"/>
           <w:sz w:val="20"/>
@@ -156,7 +156,7 @@
     </w:p>
     <w:p>
       <w:pPr>
-        <w:pStyle w:val="BodyText"/>
+        <w:pStyle w:val="Corpodetexto"/>
         <w:rPr>
           <w:rFonts w:ascii="Times New Roman"/>
           <w:sz w:val="20"/>
@@ -165,7 +165,7 @@
     </w:p>
     <w:p>
       <w:pPr>
-        <w:pStyle w:val="BodyText"/>
+        <w:pStyle w:val="Corpodetexto"/>
         <w:rPr>
           <w:rFonts w:ascii="Times New Roman"/>
           <w:sz w:val="20"/>
@@ -174,7 +174,7 @@
     </w:p>
     <w:p>
       <w:pPr>
-        <w:pStyle w:val="BodyText"/>
+        <w:pStyle w:val="Corpodetexto"/>
         <w:rPr>
           <w:rFonts w:ascii="Times New Roman"/>
           <w:sz w:val="20"/>
@@ -183,7 +183,7 @@
     </w:p>
     <w:p>
       <w:pPr>
-        <w:pStyle w:val="BodyText"/>
+        <w:pStyle w:val="Corpodetexto"/>
         <w:rPr>
           <w:rFonts w:ascii="Times New Roman"/>
           <w:sz w:val="20"/>
@@ -192,7 +192,7 @@
     </w:p>
     <w:p>
       <w:pPr>
-        <w:pStyle w:val="BodyText"/>
+        <w:pStyle w:val="Corpodetexto"/>
         <w:spacing w:before="5"/>
         <w:rPr>
           <w:rFonts w:ascii="Times New Roman"/>
@@ -202,7 +202,7 @@
     </w:p>
     <w:p>
       <w:pPr>
-        <w:pStyle w:val="BodyText"/>
+        <w:pStyle w:val="Corpodetexto"/>
         <w:spacing w:before="5"/>
         <w:rPr>
           <w:rFonts w:ascii="Times New Roman"/>
@@ -212,7 +212,7 @@
     </w:p>
     <w:p>
       <w:pPr>
-        <w:pStyle w:val="BodyText"/>
+        <w:pStyle w:val="Corpodetexto"/>
         <w:spacing w:before="5"/>
         <w:rPr>
           <w:rFonts w:ascii="Times New Roman"/>
@@ -222,7 +222,7 @@
     </w:p>
     <w:p>
       <w:pPr>
-        <w:pStyle w:val="BodyText"/>
+        <w:pStyle w:val="Corpodetexto"/>
         <w:spacing w:before="5"/>
         <w:rPr>
           <w:rFonts w:ascii="Times New Roman"/>
@@ -232,7 +232,7 @@
     </w:p>
     <w:p>
       <w:pPr>
-        <w:pStyle w:val="BodyText"/>
+        <w:pStyle w:val="Corpodetexto"/>
         <w:spacing w:before="5"/>
         <w:rPr>
           <w:rFonts w:ascii="Times New Roman"/>
@@ -242,7 +242,7 @@
     </w:p>
     <w:p>
       <w:pPr>
-        <w:pStyle w:val="BodyText"/>
+        <w:pStyle w:val="Corpodetexto"/>
         <w:spacing w:before="5"/>
         <w:rPr>
           <w:rFonts w:ascii="Times New Roman"/>
@@ -340,7 +340,7 @@
     </w:p>
     <w:p>
       <w:pPr>
-        <w:pStyle w:val="BodyText"/>
+        <w:pStyle w:val="Corpodetexto"/>
         <w:spacing w:before="4"/>
         <w:rPr>
           <w:i/>
@@ -429,7 +429,7 @@
     </w:p>
     <w:p>
       <w:pPr>
-        <w:pStyle w:val="Title"/>
+        <w:pStyle w:val="Ttulo"/>
       </w:pPr>
       <w:r>
         <w:rPr>
@@ -470,7 +470,7 @@
     </w:p>
     <w:p>
       <w:pPr>
-        <w:pStyle w:val="BodyText"/>
+        <w:pStyle w:val="Corpodetexto"/>
         <w:rPr>
           <w:b/>
           <w:sz w:val="21"/>
@@ -558,7 +558,7 @@
     </w:p>
     <w:p>
       <w:pPr>
-        <w:pStyle w:val="BodyText"/>
+        <w:pStyle w:val="Corpodetexto"/>
         <w:rPr>
           <w:b/>
           <w:sz w:val="20"/>
@@ -567,7 +567,7 @@
     </w:p>
     <w:p>
       <w:pPr>
-        <w:pStyle w:val="BodyText"/>
+        <w:pStyle w:val="Corpodetexto"/>
         <w:rPr>
           <w:b/>
           <w:sz w:val="20"/>
@@ -576,7 +576,7 @@
     </w:p>
     <w:p>
       <w:pPr>
-        <w:pStyle w:val="BodyText"/>
+        <w:pStyle w:val="Corpodetexto"/>
         <w:rPr>
           <w:b/>
           <w:sz w:val="20"/>
@@ -755,6 +755,12 @@
                       <wps:txbx>
                         <w:txbxContent>
                           <w:p>
+                            <w:pPr>
+                              <w:rPr>
+                                <w:sz w:val="24"/>
+                                <w:szCs w:val="24"/>
+                              </w:rPr>
+                            </w:pPr>
                             <w:r>
                               <w:rPr>
                                 <w:sz w:val="26"/>
@@ -812,6 +818,15 @@
                               <w:br/>
                               <w:t>João Rocha – 47xxx</w:t>
                             </w:r>
+                          </w:p>
+                          <w:p>
+                            <w:r>
+                              <w:rPr>
+                                <w:sz w:val="24"/>
+                                <w:szCs w:val="24"/>
+                              </w:rPr>
+                              <w:t xml:space="preserve">Luís Morgado - </w:t>
+                            </w:r>
                             <w:r>
                               <w:rPr>
                                 <w:sz w:val="24"/>
@@ -843,10 +858,16 @@
                 <v:stroke joinstyle="miter"/>
                 <v:path gradientshapeok="t" o:connecttype="rect"/>
               </v:shapetype>
-              <v:shape id="Text Box 2" o:spid="_x0000_s1026" type="#_x0000_t202" style="position:absolute;left:0;text-align:left;margin-left:13.5pt;margin-top:12.6pt;width:168pt;height:110.25pt;z-index:251663360;visibility:visible;mso-wrap-style:square;mso-width-percent:0;mso-height-percent:0;mso-wrap-distance-left:9pt;mso-wrap-distance-top:3.6pt;mso-wrap-distance-right:9pt;mso-wrap-distance-bottom:3.6pt;mso-position-horizontal:absolute;mso-position-horizontal-relative:margin;mso-position-vertical:absolute;mso-position-vertical-relative:text;mso-width-percent:0;mso-height-percent:0;mso-width-relative:margin;mso-height-relative:margin;v-text-anchor:top" o:gfxdata="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" stroked="f">
+              <v:shape id="Text Box 2" o:spid="_x0000_s1026" type="#_x0000_t202" style="position:absolute;left:0;text-align:left;margin-left:13.5pt;margin-top:12.6pt;width:168pt;height:110.25pt;z-index:251659264;visibility:visible;mso-wrap-style:square;mso-width-percent:0;mso-height-percent:0;mso-wrap-distance-left:9pt;mso-wrap-distance-top:3.6pt;mso-wrap-distance-right:9pt;mso-wrap-distance-bottom:3.6pt;mso-position-horizontal:absolute;mso-position-horizontal-relative:margin;mso-position-vertical:absolute;mso-position-vertical-relative:text;mso-width-percent:0;mso-height-percent:0;mso-width-relative:margin;mso-height-relative:margin;v-text-anchor:top" o:gfxdata="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" stroked="f">
                 <v:textbox>
                   <w:txbxContent>
                     <w:p>
+                      <w:pPr>
+                        <w:rPr>
+                          <w:sz w:val="24"/>
+                          <w:szCs w:val="24"/>
+                        </w:rPr>
+                      </w:pPr>
                       <w:r>
                         <w:rPr>
                           <w:sz w:val="26"/>
@@ -903,6 +924,15 @@
                         </w:rPr>
                         <w:br/>
                         <w:t>João Rocha – 47xxx</w:t>
+                      </w:r>
+                    </w:p>
+                    <w:p>
+                      <w:r>
+                        <w:rPr>
+                          <w:sz w:val="24"/>
+                          <w:szCs w:val="24"/>
+                        </w:rPr>
+                        <w:t xml:space="preserve">Luís Morgado - </w:t>
                       </w:r>
                       <w:r>
                         <w:rPr>
@@ -991,12 +1021,21 @@
                                 <w:lang w:val="en-US"/>
                               </w:rPr>
                             </w:pPr>
+                            <w:proofErr w:type="gramStart"/>
                             <w:r>
                               <w:rPr>
                                 <w:sz w:val="24"/>
                                 <w:szCs w:val="24"/>
                               </w:rPr>
-                              <w:t>Eng.º  Luís Morgado</w:t>
+                              <w:t>Eng.º  Luís</w:t>
+                            </w:r>
+                            <w:proofErr w:type="gramEnd"/>
+                            <w:r>
+                              <w:rPr>
+                                <w:sz w:val="24"/>
+                                <w:szCs w:val="24"/>
+                              </w:rPr>
+                              <w:t xml:space="preserve"> Morgado</w:t>
                             </w:r>
                           </w:p>
                         </w:txbxContent>
@@ -1018,7 +1057,7 @@
           </mc:Choice>
           <mc:Fallback>
             <w:pict>
-              <v:shape w14:anchorId="08F4AD71" id="_x0000_s1027" type="#_x0000_t202" style="position:absolute;left:0;text-align:left;margin-left:378pt;margin-top:12.55pt;width:183.75pt;height:107.25pt;z-index:251661312;visibility:visible;mso-wrap-style:square;mso-width-percent:0;mso-height-percent:0;mso-wrap-distance-left:9pt;mso-wrap-distance-top:3.6pt;mso-wrap-distance-right:9pt;mso-wrap-distance-bottom:3.6pt;mso-position-horizontal:absolute;mso-position-horizontal-relative:page;mso-position-vertical:absolute;mso-position-vertical-relative:text;mso-width-percent:0;mso-height-percent:0;mso-width-relative:margin;mso-height-relative:margin;v-text-anchor:top" o:gfxdata="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" stroked="f">
+              <v:shape w14:anchorId="08F4AD71" id="_x0000_s1027" type="#_x0000_t202" style="position:absolute;left:0;text-align:left;margin-left:378pt;margin-top:12.55pt;width:183.75pt;height:107.25pt;z-index:251658240;visibility:visible;mso-wrap-style:square;mso-width-percent:0;mso-height-percent:0;mso-wrap-distance-left:9pt;mso-wrap-distance-top:3.6pt;mso-wrap-distance-right:9pt;mso-wrap-distance-bottom:3.6pt;mso-position-horizontal:absolute;mso-position-horizontal-relative:page;mso-position-vertical:absolute;mso-position-vertical-relative:text;mso-width-percent:0;mso-height-percent:0;mso-width-relative:margin;mso-height-relative:margin;v-text-anchor:top" o:gfxdata="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" stroked="f">
                 <v:textbox>
                   <w:txbxContent>
                     <w:p>
@@ -1042,12 +1081,21 @@
                           <w:lang w:val="en-US"/>
                         </w:rPr>
                       </w:pPr>
+                      <w:proofErr w:type="gramStart"/>
                       <w:r>
                         <w:rPr>
                           <w:sz w:val="24"/>
                           <w:szCs w:val="24"/>
                         </w:rPr>
-                        <w:t>Eng.º  Luís Morgado</w:t>
+                        <w:t>Eng.º  Luís</w:t>
+                      </w:r>
+                      <w:proofErr w:type="gramEnd"/>
+                      <w:r>
+                        <w:rPr>
+                          <w:sz w:val="24"/>
+                          <w:szCs w:val="24"/>
+                        </w:rPr>
+                        <w:t xml:space="preserve"> Morgado</w:t>
                       </w:r>
                     </w:p>
                   </w:txbxContent>
@@ -1159,7 +1207,7 @@
     </w:p>
     <w:p>
       <w:pPr>
-        <w:pStyle w:val="BodyText"/>
+        <w:pStyle w:val="Corpodetexto"/>
         <w:rPr>
           <w:sz w:val="20"/>
         </w:rPr>
@@ -1167,7 +1215,7 @@
     </w:p>
     <w:p>
       <w:pPr>
-        <w:pStyle w:val="BodyText"/>
+        <w:pStyle w:val="Corpodetexto"/>
         <w:spacing w:before="10"/>
         <w:rPr>
           <w:sz w:val="29"/>
@@ -1272,7 +1320,7 @@
       <w:sdtContent>
         <w:p>
           <w:pPr>
-            <w:pStyle w:val="TOC1"/>
+            <w:pStyle w:val="ndice1"/>
             <w:tabs>
               <w:tab w:val="right" w:leader="dot" w:pos="8638"/>
             </w:tabs>
@@ -1289,7 +1337,7 @@
           <w:hyperlink r:id="rId9" w:anchor="_bookmark0" w:history="1">
             <w:r>
               <w:rPr>
-                <w:rStyle w:val="Hyperlink"/>
+                <w:rStyle w:val="Hiperligao"/>
                 <w:color w:val="auto"/>
                 <w:u w:val="none"/>
               </w:rPr>
@@ -1297,7 +1345,7 @@
             </w:r>
             <w:r>
               <w:rPr>
-                <w:rStyle w:val="Hyperlink"/>
+                <w:rStyle w:val="Hiperligao"/>
                 <w:color w:val="auto"/>
                 <w:u w:val="none"/>
               </w:rPr>
@@ -1308,7 +1356,7 @@
         </w:p>
         <w:p>
           <w:pPr>
-            <w:pStyle w:val="TOC2"/>
+            <w:pStyle w:val="ndice2"/>
             <w:tabs>
               <w:tab w:val="right" w:leader="dot" w:pos="8638"/>
             </w:tabs>
@@ -1317,7 +1365,7 @@
           <w:hyperlink r:id="rId10" w:anchor="_bookmark1" w:history="1">
             <w:r>
               <w:rPr>
-                <w:rStyle w:val="Hyperlink"/>
+                <w:rStyle w:val="Hiperligao"/>
                 <w:color w:val="auto"/>
                 <w:u w:val="none"/>
               </w:rPr>
@@ -1325,7 +1373,7 @@
             </w:r>
             <w:r>
               <w:rPr>
-                <w:rStyle w:val="Hyperlink"/>
+                <w:rStyle w:val="Hiperligao"/>
                 <w:color w:val="auto"/>
                 <w:u w:val="none"/>
               </w:rPr>
@@ -1336,7 +1384,7 @@
         </w:p>
         <w:p>
           <w:pPr>
-            <w:pStyle w:val="TOC2"/>
+            <w:pStyle w:val="ndice2"/>
             <w:tabs>
               <w:tab w:val="right" w:leader="dot" w:pos="8638"/>
             </w:tabs>
@@ -1344,7 +1392,7 @@
           <w:hyperlink r:id="rId11" w:anchor="_bookmark2" w:history="1">
             <w:r>
               <w:rPr>
-                <w:rStyle w:val="Hyperlink"/>
+                <w:rStyle w:val="Hiperligao"/>
                 <w:color w:val="auto"/>
                 <w:u w:val="none"/>
               </w:rPr>
@@ -1352,7 +1400,7 @@
             </w:r>
             <w:r>
               <w:rPr>
-                <w:rStyle w:val="Hyperlink"/>
+                <w:rStyle w:val="Hiperligao"/>
                 <w:color w:val="auto"/>
                 <w:spacing w:val="-2"/>
                 <w:u w:val="none"/>
@@ -1361,7 +1409,7 @@
             </w:r>
             <w:r>
               <w:rPr>
-                <w:rStyle w:val="Hyperlink"/>
+                <w:rStyle w:val="Hiperligao"/>
                 <w:color w:val="auto"/>
                 <w:u w:val="none"/>
               </w:rPr>
@@ -1369,7 +1417,7 @@
             </w:r>
             <w:r>
               <w:rPr>
-                <w:rStyle w:val="Hyperlink"/>
+                <w:rStyle w:val="Hiperligao"/>
                 <w:color w:val="auto"/>
                 <w:spacing w:val="-1"/>
                 <w:u w:val="none"/>
@@ -1378,7 +1426,7 @@
             </w:r>
             <w:r>
               <w:rPr>
-                <w:rStyle w:val="Hyperlink"/>
+                <w:rStyle w:val="Hiperligao"/>
                 <w:color w:val="auto"/>
                 <w:u w:val="none"/>
               </w:rPr>
@@ -1386,7 +1434,7 @@
             </w:r>
             <w:r>
               <w:rPr>
-                <w:rStyle w:val="Hyperlink"/>
+                <w:rStyle w:val="Hiperligao"/>
                 <w:color w:val="auto"/>
                 <w:u w:val="none"/>
               </w:rPr>
@@ -1397,7 +1445,7 @@
         </w:p>
         <w:p>
           <w:pPr>
-            <w:pStyle w:val="TOC2"/>
+            <w:pStyle w:val="ndice2"/>
             <w:tabs>
               <w:tab w:val="right" w:leader="dot" w:pos="8638"/>
             </w:tabs>
@@ -1406,7 +1454,7 @@
           <w:hyperlink r:id="rId12" w:anchor="_bookmark3" w:history="1">
             <w:r>
               <w:rPr>
-                <w:rStyle w:val="Hyperlink"/>
+                <w:rStyle w:val="Hiperligao"/>
                 <w:color w:val="auto"/>
                 <w:u w:val="none"/>
               </w:rPr>
@@ -1414,7 +1462,7 @@
             </w:r>
             <w:r>
               <w:rPr>
-                <w:rStyle w:val="Hyperlink"/>
+                <w:rStyle w:val="Hiperligao"/>
                 <w:color w:val="auto"/>
                 <w:spacing w:val="1"/>
                 <w:u w:val="none"/>
@@ -1423,7 +1471,7 @@
             </w:r>
             <w:r>
               <w:rPr>
-                <w:rStyle w:val="Hyperlink"/>
+                <w:rStyle w:val="Hiperligao"/>
                 <w:color w:val="auto"/>
                 <w:u w:val="none"/>
               </w:rPr>
@@ -1431,7 +1479,7 @@
             </w:r>
             <w:r>
               <w:rPr>
-                <w:rStyle w:val="Hyperlink"/>
+                <w:rStyle w:val="Hiperligao"/>
                 <w:color w:val="auto"/>
                 <w:spacing w:val="-3"/>
                 <w:u w:val="none"/>
@@ -1440,7 +1488,7 @@
             </w:r>
             <w:r>
               <w:rPr>
-                <w:rStyle w:val="Hyperlink"/>
+                <w:rStyle w:val="Hiperligao"/>
                 <w:color w:val="auto"/>
                 <w:u w:val="none"/>
               </w:rPr>
@@ -1448,7 +1496,7 @@
             </w:r>
             <w:r>
               <w:rPr>
-                <w:rStyle w:val="Hyperlink"/>
+                <w:rStyle w:val="Hiperligao"/>
                 <w:color w:val="auto"/>
                 <w:u w:val="none"/>
               </w:rPr>
@@ -1459,7 +1507,7 @@
         </w:p>
         <w:p>
           <w:pPr>
-            <w:pStyle w:val="TOC2"/>
+            <w:pStyle w:val="ndice2"/>
             <w:tabs>
               <w:tab w:val="right" w:leader="dot" w:pos="8638"/>
             </w:tabs>
@@ -1467,7 +1515,7 @@
           <w:hyperlink r:id="rId13" w:anchor="_bookmark4" w:history="1">
             <w:r>
               <w:rPr>
-                <w:rStyle w:val="Hyperlink"/>
+                <w:rStyle w:val="Hiperligao"/>
                 <w:color w:val="auto"/>
                 <w:u w:val="none"/>
               </w:rPr>
@@ -1475,7 +1523,7 @@
             </w:r>
             <w:r>
               <w:rPr>
-                <w:rStyle w:val="Hyperlink"/>
+                <w:rStyle w:val="Hiperligao"/>
                 <w:color w:val="auto"/>
                 <w:spacing w:val="-3"/>
                 <w:u w:val="none"/>
@@ -1484,7 +1532,7 @@
             </w:r>
             <w:r>
               <w:rPr>
-                <w:rStyle w:val="Hyperlink"/>
+                <w:rStyle w:val="Hiperligao"/>
                 <w:color w:val="auto"/>
                 <w:u w:val="none"/>
               </w:rPr>
@@ -1492,7 +1540,7 @@
             </w:r>
             <w:r>
               <w:rPr>
-                <w:rStyle w:val="Hyperlink"/>
+                <w:rStyle w:val="Hiperligao"/>
                 <w:color w:val="auto"/>
                 <w:spacing w:val="-2"/>
                 <w:u w:val="none"/>
@@ -1501,7 +1549,7 @@
             </w:r>
             <w:r>
               <w:rPr>
-                <w:rStyle w:val="Hyperlink"/>
+                <w:rStyle w:val="Hiperligao"/>
                 <w:color w:val="auto"/>
                 <w:u w:val="none"/>
               </w:rPr>
@@ -1509,7 +1557,7 @@
             </w:r>
             <w:r>
               <w:rPr>
-                <w:rStyle w:val="Hyperlink"/>
+                <w:rStyle w:val="Hiperligao"/>
                 <w:color w:val="auto"/>
                 <w:u w:val="none"/>
               </w:rPr>
@@ -1520,7 +1568,7 @@
         </w:p>
         <w:p>
           <w:pPr>
-            <w:pStyle w:val="TOC2"/>
+            <w:pStyle w:val="ndice2"/>
             <w:tabs>
               <w:tab w:val="right" w:leader="dot" w:pos="8638"/>
             </w:tabs>
@@ -1528,7 +1576,7 @@
           <w:hyperlink r:id="rId14" w:anchor="_bookmark5" w:history="1">
             <w:r>
               <w:rPr>
-                <w:rStyle w:val="Hyperlink"/>
+                <w:rStyle w:val="Hiperligao"/>
                 <w:color w:val="auto"/>
                 <w:u w:val="none"/>
               </w:rPr>
@@ -1536,7 +1584,7 @@
             </w:r>
             <w:r>
               <w:rPr>
-                <w:rStyle w:val="Hyperlink"/>
+                <w:rStyle w:val="Hiperligao"/>
                 <w:color w:val="auto"/>
                 <w:spacing w:val="-3"/>
                 <w:u w:val="none"/>
@@ -1545,7 +1593,7 @@
             </w:r>
             <w:r>
               <w:rPr>
-                <w:rStyle w:val="Hyperlink"/>
+                <w:rStyle w:val="Hiperligao"/>
                 <w:color w:val="auto"/>
                 <w:u w:val="none"/>
               </w:rPr>
@@ -1553,7 +1601,7 @@
             </w:r>
             <w:r>
               <w:rPr>
-                <w:rStyle w:val="Hyperlink"/>
+                <w:rStyle w:val="Hiperligao"/>
                 <w:color w:val="auto"/>
                 <w:spacing w:val="1"/>
                 <w:u w:val="none"/>
@@ -1562,7 +1610,7 @@
             </w:r>
             <w:r>
               <w:rPr>
-                <w:rStyle w:val="Hyperlink"/>
+                <w:rStyle w:val="Hiperligao"/>
                 <w:color w:val="auto"/>
                 <w:u w:val="none"/>
               </w:rPr>
@@ -1570,7 +1618,7 @@
             </w:r>
             <w:r>
               <w:rPr>
-                <w:rStyle w:val="Hyperlink"/>
+                <w:rStyle w:val="Hiperligao"/>
                 <w:color w:val="auto"/>
                 <w:spacing w:val="-2"/>
                 <w:u w:val="none"/>
@@ -1579,7 +1627,7 @@
             </w:r>
             <w:r>
               <w:rPr>
-                <w:rStyle w:val="Hyperlink"/>
+                <w:rStyle w:val="Hiperligao"/>
                 <w:color w:val="auto"/>
                 <w:u w:val="none"/>
               </w:rPr>
@@ -1587,7 +1635,7 @@
             </w:r>
             <w:r>
               <w:rPr>
-                <w:rStyle w:val="Hyperlink"/>
+                <w:rStyle w:val="Hiperligao"/>
                 <w:color w:val="auto"/>
                 <w:u w:val="none"/>
               </w:rPr>
@@ -1598,7 +1646,7 @@
         </w:p>
         <w:p>
           <w:pPr>
-            <w:pStyle w:val="TOC2"/>
+            <w:pStyle w:val="ndice2"/>
             <w:tabs>
               <w:tab w:val="right" w:leader="dot" w:pos="8638"/>
             </w:tabs>
@@ -1607,7 +1655,7 @@
           <w:hyperlink r:id="rId15" w:anchor="_bookmark6" w:history="1">
             <w:r>
               <w:rPr>
-                <w:rStyle w:val="Hyperlink"/>
+                <w:rStyle w:val="Hiperligao"/>
                 <w:color w:val="auto"/>
                 <w:u w:val="none"/>
               </w:rPr>
@@ -1615,7 +1663,7 @@
             </w:r>
             <w:r>
               <w:rPr>
-                <w:rStyle w:val="Hyperlink"/>
+                <w:rStyle w:val="Hiperligao"/>
                 <w:color w:val="auto"/>
                 <w:spacing w:val="-4"/>
                 <w:u w:val="none"/>
@@ -1624,7 +1672,7 @@
             </w:r>
             <w:r>
               <w:rPr>
-                <w:rStyle w:val="Hyperlink"/>
+                <w:rStyle w:val="Hiperligao"/>
                 <w:color w:val="auto"/>
                 <w:u w:val="none"/>
               </w:rPr>
@@ -1632,7 +1680,7 @@
             </w:r>
             <w:r>
               <w:rPr>
-                <w:rStyle w:val="Hyperlink"/>
+                <w:rStyle w:val="Hiperligao"/>
                 <w:color w:val="auto"/>
                 <w:u w:val="none"/>
               </w:rPr>
@@ -1643,7 +1691,7 @@
         </w:p>
         <w:p>
           <w:pPr>
-            <w:pStyle w:val="TOC3"/>
+            <w:pStyle w:val="ndice3"/>
             <w:tabs>
               <w:tab w:val="right" w:leader="dot" w:pos="8638"/>
             </w:tabs>
@@ -1651,7 +1699,7 @@
           <w:hyperlink r:id="rId16" w:anchor="_bookmark7" w:history="1">
             <w:r>
               <w:rPr>
-                <w:rStyle w:val="Hyperlink"/>
+                <w:rStyle w:val="Hiperligao"/>
                 <w:color w:val="auto"/>
                 <w:u w:val="none"/>
               </w:rPr>
@@ -1659,7 +1707,7 @@
             </w:r>
             <w:r>
               <w:rPr>
-                <w:rStyle w:val="Hyperlink"/>
+                <w:rStyle w:val="Hiperligao"/>
                 <w:color w:val="auto"/>
                 <w:spacing w:val="-1"/>
                 <w:u w:val="none"/>
@@ -1668,7 +1716,7 @@
             </w:r>
             <w:r>
               <w:rPr>
-                <w:rStyle w:val="Hyperlink"/>
+                <w:rStyle w:val="Hiperligao"/>
                 <w:color w:val="auto"/>
                 <w:u w:val="none"/>
               </w:rPr>
@@ -1676,7 +1724,7 @@
             </w:r>
             <w:r>
               <w:rPr>
-                <w:rStyle w:val="Hyperlink"/>
+                <w:rStyle w:val="Hiperligao"/>
                 <w:color w:val="auto"/>
                 <w:u w:val="none"/>
               </w:rPr>
@@ -1687,7 +1735,7 @@
         </w:p>
         <w:p>
           <w:pPr>
-            <w:pStyle w:val="TOC2"/>
+            <w:pStyle w:val="ndice2"/>
             <w:tabs>
               <w:tab w:val="right" w:leader="dot" w:pos="8638"/>
             </w:tabs>
@@ -1696,7 +1744,7 @@
           <w:hyperlink r:id="rId17" w:anchor="_bookmark8" w:history="1">
             <w:r>
               <w:rPr>
-                <w:rStyle w:val="Hyperlink"/>
+                <w:rStyle w:val="Hiperligao"/>
                 <w:color w:val="auto"/>
                 <w:u w:val="none"/>
               </w:rPr>
@@ -1704,7 +1752,7 @@
             </w:r>
             <w:r>
               <w:rPr>
-                <w:rStyle w:val="Hyperlink"/>
+                <w:rStyle w:val="Hiperligao"/>
                 <w:color w:val="auto"/>
                 <w:spacing w:val="1"/>
                 <w:u w:val="none"/>
@@ -1713,7 +1761,7 @@
             </w:r>
             <w:r>
               <w:rPr>
-                <w:rStyle w:val="Hyperlink"/>
+                <w:rStyle w:val="Hiperligao"/>
                 <w:color w:val="auto"/>
                 <w:u w:val="none"/>
               </w:rPr>
@@ -1721,7 +1769,7 @@
             </w:r>
             <w:r>
               <w:rPr>
-                <w:rStyle w:val="Hyperlink"/>
+                <w:rStyle w:val="Hiperligao"/>
                 <w:color w:val="auto"/>
                 <w:spacing w:val="1"/>
                 <w:u w:val="none"/>
@@ -1730,7 +1778,7 @@
             </w:r>
             <w:r>
               <w:rPr>
-                <w:rStyle w:val="Hyperlink"/>
+                <w:rStyle w:val="Hiperligao"/>
                 <w:color w:val="auto"/>
                 <w:u w:val="none"/>
               </w:rPr>
@@ -1738,7 +1786,7 @@
             </w:r>
             <w:r>
               <w:rPr>
-                <w:rStyle w:val="Hyperlink"/>
+                <w:rStyle w:val="Hiperligao"/>
                 <w:color w:val="auto"/>
                 <w:spacing w:val="-2"/>
                 <w:u w:val="none"/>
@@ -1747,7 +1795,7 @@
             </w:r>
             <w:r>
               <w:rPr>
-                <w:rStyle w:val="Hyperlink"/>
+                <w:rStyle w:val="Hiperligao"/>
                 <w:color w:val="auto"/>
                 <w:u w:val="none"/>
               </w:rPr>
@@ -1755,7 +1803,7 @@
             </w:r>
             <w:r>
               <w:rPr>
-                <w:rStyle w:val="Hyperlink"/>
+                <w:rStyle w:val="Hiperligao"/>
                 <w:color w:val="auto"/>
                 <w:u w:val="none"/>
               </w:rPr>
@@ -1766,7 +1814,7 @@
         </w:p>
         <w:p>
           <w:pPr>
-            <w:pStyle w:val="TOC2"/>
+            <w:pStyle w:val="ndice2"/>
             <w:tabs>
               <w:tab w:val="right" w:leader="dot" w:pos="8638"/>
             </w:tabs>
@@ -1774,7 +1822,7 @@
           <w:hyperlink r:id="rId18" w:anchor="_bookmark9" w:history="1">
             <w:r>
               <w:rPr>
-                <w:rStyle w:val="Hyperlink"/>
+                <w:rStyle w:val="Hiperligao"/>
                 <w:color w:val="auto"/>
                 <w:u w:val="none"/>
               </w:rPr>
@@ -1782,7 +1830,7 @@
             </w:r>
             <w:r>
               <w:rPr>
-                <w:rStyle w:val="Hyperlink"/>
+                <w:rStyle w:val="Hiperligao"/>
                 <w:color w:val="auto"/>
                 <w:spacing w:val="-1"/>
                 <w:u w:val="none"/>
@@ -1791,7 +1839,7 @@
             </w:r>
             <w:r>
               <w:rPr>
-                <w:rStyle w:val="Hyperlink"/>
+                <w:rStyle w:val="Hiperligao"/>
                 <w:color w:val="auto"/>
                 <w:u w:val="none"/>
               </w:rPr>
@@ -1799,7 +1847,7 @@
             </w:r>
             <w:r>
               <w:rPr>
-                <w:rStyle w:val="Hyperlink"/>
+                <w:rStyle w:val="Hiperligao"/>
                 <w:color w:val="auto"/>
                 <w:spacing w:val="-1"/>
                 <w:u w:val="none"/>
@@ -1808,7 +1856,7 @@
             </w:r>
             <w:r>
               <w:rPr>
-                <w:rStyle w:val="Hyperlink"/>
+                <w:rStyle w:val="Hiperligao"/>
                 <w:color w:val="auto"/>
                 <w:u w:val="none"/>
               </w:rPr>
@@ -1816,7 +1864,7 @@
             </w:r>
             <w:r>
               <w:rPr>
-                <w:rStyle w:val="Hyperlink"/>
+                <w:rStyle w:val="Hiperligao"/>
                 <w:color w:val="auto"/>
                 <w:u w:val="none"/>
               </w:rPr>
@@ -1827,7 +1875,7 @@
         </w:p>
         <w:p>
           <w:pPr>
-            <w:pStyle w:val="TOC3"/>
+            <w:pStyle w:val="ndice3"/>
             <w:tabs>
               <w:tab w:val="right" w:leader="dot" w:pos="8638"/>
             </w:tabs>
@@ -1836,7 +1884,7 @@
           <w:hyperlink r:id="rId19" w:anchor="_bookmark10" w:history="1">
             <w:r>
               <w:rPr>
-                <w:rStyle w:val="Hyperlink"/>
+                <w:rStyle w:val="Hiperligao"/>
                 <w:color w:val="auto"/>
                 <w:u w:val="none"/>
               </w:rPr>
@@ -1844,7 +1892,7 @@
             </w:r>
             <w:r>
               <w:rPr>
-                <w:rStyle w:val="Hyperlink"/>
+                <w:rStyle w:val="Hiperligao"/>
                 <w:color w:val="auto"/>
                 <w:spacing w:val="1"/>
                 <w:u w:val="none"/>
@@ -1853,7 +1901,7 @@
             </w:r>
             <w:r>
               <w:rPr>
-                <w:rStyle w:val="Hyperlink"/>
+                <w:rStyle w:val="Hiperligao"/>
                 <w:color w:val="auto"/>
                 <w:u w:val="none"/>
               </w:rPr>
@@ -1861,7 +1909,7 @@
             </w:r>
             <w:r>
               <w:rPr>
-                <w:rStyle w:val="Hyperlink"/>
+                <w:rStyle w:val="Hiperligao"/>
                 <w:color w:val="auto"/>
                 <w:u w:val="none"/>
               </w:rPr>
@@ -1872,7 +1920,7 @@
         </w:p>
         <w:p>
           <w:pPr>
-            <w:pStyle w:val="TOC2"/>
+            <w:pStyle w:val="ndice2"/>
             <w:tabs>
               <w:tab w:val="right" w:leader="dot" w:pos="8639"/>
             </w:tabs>
@@ -1880,7 +1928,7 @@
           <w:hyperlink r:id="rId20" w:anchor="_bookmark11" w:history="1">
             <w:r>
               <w:rPr>
-                <w:rStyle w:val="Hyperlink"/>
+                <w:rStyle w:val="Hiperligao"/>
                 <w:color w:val="auto"/>
                 <w:u w:val="none"/>
               </w:rPr>
@@ -1888,7 +1936,7 @@
             </w:r>
             <w:r>
               <w:rPr>
-                <w:rStyle w:val="Hyperlink"/>
+                <w:rStyle w:val="Hiperligao"/>
                 <w:color w:val="auto"/>
                 <w:spacing w:val="-2"/>
                 <w:u w:val="none"/>
@@ -1897,7 +1945,7 @@
             </w:r>
             <w:r>
               <w:rPr>
-                <w:rStyle w:val="Hyperlink"/>
+                <w:rStyle w:val="Hiperligao"/>
                 <w:color w:val="auto"/>
                 <w:u w:val="none"/>
               </w:rPr>
@@ -1905,7 +1953,7 @@
             </w:r>
             <w:r>
               <w:rPr>
-                <w:rStyle w:val="Hyperlink"/>
+                <w:rStyle w:val="Hiperligao"/>
                 <w:color w:val="auto"/>
                 <w:u w:val="none"/>
               </w:rPr>
@@ -1916,7 +1964,7 @@
         </w:p>
         <w:p>
           <w:pPr>
-            <w:pStyle w:val="TOC1"/>
+            <w:pStyle w:val="ndice1"/>
             <w:tabs>
               <w:tab w:val="right" w:leader="dot" w:pos="8639"/>
             </w:tabs>
@@ -1925,7 +1973,7 @@
           <w:hyperlink r:id="rId21" w:anchor="_bookmark12" w:history="1">
             <w:r>
               <w:rPr>
-                <w:rStyle w:val="Hyperlink"/>
+                <w:rStyle w:val="Hiperligao"/>
                 <w:color w:val="auto"/>
                 <w:u w:val="none"/>
               </w:rPr>
@@ -1933,7 +1981,7 @@
             </w:r>
             <w:r>
               <w:rPr>
-                <w:rStyle w:val="Hyperlink"/>
+                <w:rStyle w:val="Hiperligao"/>
                 <w:color w:val="auto"/>
                 <w:u w:val="none"/>
               </w:rPr>
@@ -1944,7 +1992,7 @@
         </w:p>
         <w:p>
           <w:pPr>
-            <w:pStyle w:val="TOC2"/>
+            <w:pStyle w:val="ndice2"/>
             <w:tabs>
               <w:tab w:val="right" w:leader="dot" w:pos="8639"/>
             </w:tabs>
@@ -1953,7 +2001,7 @@
           <w:hyperlink r:id="rId22" w:anchor="_bookmark13" w:history="1">
             <w:r>
               <w:rPr>
-                <w:rStyle w:val="Hyperlink"/>
+                <w:rStyle w:val="Hiperligao"/>
                 <w:color w:val="auto"/>
                 <w:u w:val="none"/>
               </w:rPr>
@@ -1961,7 +2009,7 @@
             </w:r>
             <w:r>
               <w:rPr>
-                <w:rStyle w:val="Hyperlink"/>
+                <w:rStyle w:val="Hiperligao"/>
                 <w:color w:val="auto"/>
                 <w:u w:val="none"/>
               </w:rPr>
@@ -1972,7 +2020,7 @@
         </w:p>
         <w:p>
           <w:pPr>
-            <w:pStyle w:val="TOC2"/>
+            <w:pStyle w:val="ndice2"/>
             <w:tabs>
               <w:tab w:val="right" w:leader="dot" w:pos="8639"/>
             </w:tabs>
@@ -1981,7 +2029,7 @@
           <w:hyperlink r:id="rId23" w:anchor="_bookmark14" w:history="1">
             <w:r>
               <w:rPr>
-                <w:rStyle w:val="Hyperlink"/>
+                <w:rStyle w:val="Hiperligao"/>
                 <w:color w:val="auto"/>
                 <w:u w:val="none"/>
               </w:rPr>
@@ -1989,7 +2037,7 @@
             </w:r>
             <w:r>
               <w:rPr>
-                <w:rStyle w:val="Hyperlink"/>
+                <w:rStyle w:val="Hiperligao"/>
                 <w:color w:val="auto"/>
                 <w:spacing w:val="1"/>
                 <w:u w:val="none"/>
@@ -1998,7 +2046,7 @@
             </w:r>
             <w:r>
               <w:rPr>
-                <w:rStyle w:val="Hyperlink"/>
+                <w:rStyle w:val="Hiperligao"/>
                 <w:color w:val="auto"/>
                 <w:u w:val="none"/>
               </w:rPr>
@@ -2006,7 +2054,7 @@
             </w:r>
             <w:r>
               <w:rPr>
-                <w:rStyle w:val="Hyperlink"/>
+                <w:rStyle w:val="Hiperligao"/>
                 <w:color w:val="auto"/>
                 <w:spacing w:val="-3"/>
                 <w:u w:val="none"/>
@@ -2015,7 +2063,7 @@
             </w:r>
             <w:r>
               <w:rPr>
-                <w:rStyle w:val="Hyperlink"/>
+                <w:rStyle w:val="Hiperligao"/>
                 <w:color w:val="auto"/>
                 <w:u w:val="none"/>
               </w:rPr>
@@ -2023,7 +2071,7 @@
             </w:r>
             <w:r>
               <w:rPr>
-                <w:rStyle w:val="Hyperlink"/>
+                <w:rStyle w:val="Hiperligao"/>
                 <w:color w:val="auto"/>
                 <w:u w:val="none"/>
               </w:rPr>
@@ -2034,7 +2082,7 @@
         </w:p>
         <w:p>
           <w:pPr>
-            <w:pStyle w:val="TOC2"/>
+            <w:pStyle w:val="ndice2"/>
             <w:tabs>
               <w:tab w:val="right" w:leader="dot" w:pos="8639"/>
             </w:tabs>
@@ -2043,7 +2091,7 @@
           <w:hyperlink r:id="rId24" w:anchor="_bookmark15" w:history="1">
             <w:r>
               <w:rPr>
-                <w:rStyle w:val="Hyperlink"/>
+                <w:rStyle w:val="Hiperligao"/>
                 <w:color w:val="auto"/>
                 <w:u w:val="none"/>
               </w:rPr>
@@ -2051,7 +2099,7 @@
             </w:r>
             <w:r>
               <w:rPr>
-                <w:rStyle w:val="Hyperlink"/>
+                <w:rStyle w:val="Hiperligao"/>
                 <w:color w:val="auto"/>
                 <w:spacing w:val="-4"/>
                 <w:u w:val="none"/>
@@ -2060,7 +2108,7 @@
             </w:r>
             <w:r>
               <w:rPr>
-                <w:rStyle w:val="Hyperlink"/>
+                <w:rStyle w:val="Hiperligao"/>
                 <w:color w:val="auto"/>
                 <w:u w:val="none"/>
               </w:rPr>
@@ -2068,7 +2116,7 @@
             </w:r>
             <w:r>
               <w:rPr>
-                <w:rStyle w:val="Hyperlink"/>
+                <w:rStyle w:val="Hiperligao"/>
                 <w:color w:val="auto"/>
                 <w:spacing w:val="-2"/>
                 <w:u w:val="none"/>
@@ -2077,7 +2125,7 @@
             </w:r>
             <w:r>
               <w:rPr>
-                <w:rStyle w:val="Hyperlink"/>
+                <w:rStyle w:val="Hiperligao"/>
                 <w:color w:val="auto"/>
                 <w:u w:val="none"/>
               </w:rPr>
@@ -2085,7 +2133,7 @@
             </w:r>
             <w:r>
               <w:rPr>
-                <w:rStyle w:val="Hyperlink"/>
+                <w:rStyle w:val="Hiperligao"/>
                 <w:color w:val="auto"/>
                 <w:spacing w:val="1"/>
                 <w:u w:val="none"/>
@@ -2094,7 +2142,7 @@
             </w:r>
             <w:r>
               <w:rPr>
-                <w:rStyle w:val="Hyperlink"/>
+                <w:rStyle w:val="Hiperligao"/>
                 <w:color w:val="auto"/>
                 <w:u w:val="none"/>
               </w:rPr>
@@ -2102,7 +2150,7 @@
             </w:r>
             <w:r>
               <w:rPr>
-                <w:rStyle w:val="Hyperlink"/>
+                <w:rStyle w:val="Hiperligao"/>
                 <w:color w:val="auto"/>
                 <w:spacing w:val="-1"/>
                 <w:u w:val="none"/>
@@ -2111,7 +2159,7 @@
             </w:r>
             <w:r>
               <w:rPr>
-                <w:rStyle w:val="Hyperlink"/>
+                <w:rStyle w:val="Hiperligao"/>
                 <w:color w:val="auto"/>
                 <w:u w:val="none"/>
               </w:rPr>
@@ -2119,7 +2167,7 @@
             </w:r>
             <w:r>
               <w:rPr>
-                <w:rStyle w:val="Hyperlink"/>
+                <w:rStyle w:val="Hiperligao"/>
                 <w:color w:val="auto"/>
                 <w:spacing w:val="1"/>
                 <w:u w:val="none"/>
@@ -2128,7 +2176,7 @@
             </w:r>
             <w:r>
               <w:rPr>
-                <w:rStyle w:val="Hyperlink"/>
+                <w:rStyle w:val="Hiperligao"/>
                 <w:color w:val="auto"/>
                 <w:u w:val="none"/>
               </w:rPr>
@@ -2136,7 +2184,7 @@
             </w:r>
             <w:r>
               <w:rPr>
-                <w:rStyle w:val="Hyperlink"/>
+                <w:rStyle w:val="Hiperligao"/>
                 <w:color w:val="auto"/>
                 <w:spacing w:val="1"/>
                 <w:u w:val="none"/>
@@ -2145,7 +2193,7 @@
             </w:r>
             <w:r>
               <w:rPr>
-                <w:rStyle w:val="Hyperlink"/>
+                <w:rStyle w:val="Hiperligao"/>
                 <w:color w:val="auto"/>
                 <w:u w:val="none"/>
               </w:rPr>
@@ -2153,7 +2201,7 @@
             </w:r>
             <w:r>
               <w:rPr>
-                <w:rStyle w:val="Hyperlink"/>
+                <w:rStyle w:val="Hiperligao"/>
                 <w:color w:val="auto"/>
                 <w:u w:val="none"/>
               </w:rPr>
@@ -2164,7 +2212,7 @@
         </w:p>
         <w:p>
           <w:pPr>
-            <w:pStyle w:val="TOC2"/>
+            <w:pStyle w:val="ndice2"/>
             <w:tabs>
               <w:tab w:val="right" w:leader="dot" w:pos="8639"/>
             </w:tabs>
@@ -2172,7 +2220,7 @@
           <w:hyperlink r:id="rId25" w:anchor="_bookmark16" w:history="1">
             <w:r>
               <w:rPr>
-                <w:rStyle w:val="Hyperlink"/>
+                <w:rStyle w:val="Hiperligao"/>
                 <w:color w:val="auto"/>
                 <w:u w:val="none"/>
               </w:rPr>
@@ -2180,7 +2228,7 @@
             </w:r>
             <w:r>
               <w:rPr>
-                <w:rStyle w:val="Hyperlink"/>
+                <w:rStyle w:val="Hiperligao"/>
                 <w:color w:val="auto"/>
                 <w:spacing w:val="1"/>
                 <w:u w:val="none"/>
@@ -2189,7 +2237,7 @@
             </w:r>
             <w:r>
               <w:rPr>
-                <w:rStyle w:val="Hyperlink"/>
+                <w:rStyle w:val="Hiperligao"/>
                 <w:color w:val="auto"/>
                 <w:u w:val="none"/>
               </w:rPr>
@@ -2197,7 +2245,7 @@
             </w:r>
             <w:r>
               <w:rPr>
-                <w:rStyle w:val="Hyperlink"/>
+                <w:rStyle w:val="Hiperligao"/>
                 <w:color w:val="auto"/>
                 <w:spacing w:val="-1"/>
                 <w:u w:val="none"/>
@@ -2206,7 +2254,7 @@
             </w:r>
             <w:r>
               <w:rPr>
-                <w:rStyle w:val="Hyperlink"/>
+                <w:rStyle w:val="Hiperligao"/>
                 <w:color w:val="auto"/>
                 <w:u w:val="none"/>
               </w:rPr>
@@ -2214,7 +2262,7 @@
             </w:r>
             <w:r>
               <w:rPr>
-                <w:rStyle w:val="Hyperlink"/>
+                <w:rStyle w:val="Hiperligao"/>
                 <w:color w:val="auto"/>
                 <w:u w:val="none"/>
               </w:rPr>
@@ -2225,7 +2273,7 @@
         </w:p>
         <w:p>
           <w:pPr>
-            <w:pStyle w:val="TOC2"/>
+            <w:pStyle w:val="ndice2"/>
             <w:tabs>
               <w:tab w:val="right" w:leader="dot" w:pos="8639"/>
             </w:tabs>
@@ -2234,7 +2282,7 @@
           <w:hyperlink r:id="rId26" w:anchor="_bookmark17" w:history="1">
             <w:r>
               <w:rPr>
-                <w:rStyle w:val="Hyperlink"/>
+                <w:rStyle w:val="Hiperligao"/>
                 <w:color w:val="auto"/>
                 <w:u w:val="none"/>
               </w:rPr>
@@ -2242,7 +2290,7 @@
             </w:r>
             <w:r>
               <w:rPr>
-                <w:rStyle w:val="Hyperlink"/>
+                <w:rStyle w:val="Hiperligao"/>
                 <w:color w:val="auto"/>
                 <w:u w:val="none"/>
               </w:rPr>
@@ -2253,7 +2301,7 @@
         </w:p>
         <w:p>
           <w:pPr>
-            <w:pStyle w:val="TOC1"/>
+            <w:pStyle w:val="ndice1"/>
             <w:tabs>
               <w:tab w:val="right" w:leader="dot" w:pos="8639"/>
             </w:tabs>
@@ -2262,7 +2310,7 @@
           <w:hyperlink r:id="rId27" w:anchor="_bookmark18" w:history="1">
             <w:r>
               <w:rPr>
-                <w:rStyle w:val="Hyperlink"/>
+                <w:rStyle w:val="Hiperligao"/>
                 <w:color w:val="auto"/>
                 <w:u w:val="none"/>
               </w:rPr>
@@ -2270,7 +2318,7 @@
             </w:r>
             <w:r>
               <w:rPr>
-                <w:rStyle w:val="Hyperlink"/>
+                <w:rStyle w:val="Hiperligao"/>
                 <w:color w:val="auto"/>
                 <w:u w:val="none"/>
               </w:rPr>
@@ -2296,7 +2344,7 @@
     </w:sdt>
     <w:p>
       <w:pPr>
-        <w:pStyle w:val="Heading1"/>
+        <w:pStyle w:val="Ttulo1"/>
         <w:spacing w:line="325" w:lineRule="exact"/>
         <w:ind w:left="0"/>
         <w:rPr>
@@ -2308,7 +2356,7 @@
     </w:p>
     <w:p>
       <w:pPr>
-        <w:pStyle w:val="Heading1"/>
+        <w:pStyle w:val="Ttulo1"/>
         <w:ind w:left="0"/>
         <w:rPr>
           <w:color w:val="2E5395"/>
@@ -2344,7 +2392,7 @@
     </w:p>
     <w:p>
       <w:pPr>
-        <w:pStyle w:val="Heading1"/>
+        <w:pStyle w:val="Ttulo1"/>
         <w:spacing w:line="325" w:lineRule="exact"/>
         <w:ind w:left="0"/>
         <w:rPr>
@@ -2356,7 +2404,7 @@
     </w:p>
     <w:p>
       <w:pPr>
-        <w:pStyle w:val="Heading2"/>
+        <w:pStyle w:val="Ttulo2"/>
         <w:spacing w:before="72"/>
         <w:rPr>
           <w:color w:val="2E5395"/>
@@ -2377,7 +2425,7 @@
     </w:p>
     <w:p>
       <w:pPr>
-        <w:pStyle w:val="BodyText"/>
+        <w:pStyle w:val="Corpodetexto"/>
         <w:spacing w:before="26" w:line="360" w:lineRule="auto"/>
         <w:ind w:left="142" w:right="280"/>
         <w:jc w:val="both"/>
@@ -2442,7 +2490,7 @@
     </w:p>
     <w:p>
       <w:pPr>
-        <w:pStyle w:val="Heading2"/>
+        <w:pStyle w:val="Ttulo2"/>
         <w:spacing w:before="161"/>
         <w:rPr>
           <w:color w:val="2E5395"/>
@@ -2463,7 +2511,7 @@
     </w:p>
     <w:p>
       <w:pPr>
-        <w:pStyle w:val="Heading4"/>
+        <w:pStyle w:val="Ttulo4"/>
         <w:spacing w:before="161" w:line="360" w:lineRule="auto"/>
         <w:rPr>
           <w:b w:val="0"/>
@@ -2475,21 +2523,53 @@
           <w:b w:val="0"/>
           <w:bCs w:val="0"/>
         </w:rPr>
-        <w:t xml:space="preserve">O centro médico especializado em oftalmologia, MedKnow, utiliza um sistema de gestão de bases de dados (SGBD) que armazena todos os dados reunidos ao longo do tempo referentes a cada consulta. </w:t>
-      </w:r>
+        <w:t xml:space="preserve">O centro médico especializado em oftalmologia, </w:t>
+      </w:r>
+      <w:proofErr w:type="spellStart"/>
       <w:r>
         <w:rPr>
           <w:b w:val="0"/>
           <w:bCs w:val="0"/>
         </w:rPr>
-        <w:t>A</w:t>
-      </w:r>
+        <w:t>MedKnow</w:t>
+      </w:r>
+      <w:proofErr w:type="spellEnd"/>
       <w:r>
         <w:rPr>
           <w:b w:val="0"/>
           <w:bCs w:val="0"/>
         </w:rPr>
-        <w:t xml:space="preserve"> MedKnow forneceu o arquivo "d01_lenses.xls", contendo um conjunto de dados específico relacionado à atividade de prescrição de lentes nas últimas duas semanas (conforme apresentado na Tabela 1)</w:t>
+        <w:t xml:space="preserve">, utiliza um sistema de gestão de bases de dados (SGBD) que armazena todos os dados reunidos ao longo do tempo referentes a cada consulta. </w:t>
+      </w:r>
+      <w:r>
+        <w:rPr>
+          <w:b w:val="0"/>
+          <w:bCs w:val="0"/>
+        </w:rPr>
+        <w:t>A</w:t>
+      </w:r>
+      <w:r>
+        <w:rPr>
+          <w:b w:val="0"/>
+          <w:bCs w:val="0"/>
+        </w:rPr>
+        <w:t xml:space="preserve"> </w:t>
+      </w:r>
+      <w:proofErr w:type="spellStart"/>
+      <w:r>
+        <w:rPr>
+          <w:b w:val="0"/>
+          <w:bCs w:val="0"/>
+        </w:rPr>
+        <w:t>MedKnow</w:t>
+      </w:r>
+      <w:proofErr w:type="spellEnd"/>
+      <w:r>
+        <w:rPr>
+          <w:b w:val="0"/>
+          <w:bCs w:val="0"/>
+        </w:rPr>
+        <w:t xml:space="preserve"> forneceu o arquivo "d01_lenses.xls", contendo um conjunto de dados específico relacionado à atividade de prescrição de lentes nas últimas duas semanas (conforme apresentado na Tabela 1)</w:t>
       </w:r>
       <w:r>
         <w:rPr>
@@ -2647,6 +2727,7 @@
                 <w:lang w:eastAsia="pt-PT"/>
               </w:rPr>
             </w:pPr>
+            <w:proofErr w:type="spellStart"/>
             <w:r>
               <w:rPr>
                 <w:rFonts w:ascii="Courier New" w:eastAsia="Times New Roman" w:hAnsi="Courier New" w:cs="Courier New"/>
@@ -2658,6 +2739,7 @@
               </w:rPr>
               <w:t>prescription</w:t>
             </w:r>
+            <w:proofErr w:type="spellEnd"/>
           </w:p>
         </w:tc>
         <w:tc>
@@ -2689,6 +2771,7 @@
                 <w:lang w:eastAsia="pt-PT"/>
               </w:rPr>
             </w:pPr>
+            <w:proofErr w:type="spellStart"/>
             <w:r>
               <w:rPr>
                 <w:rFonts w:ascii="Courier New" w:eastAsia="Times New Roman" w:hAnsi="Courier New" w:cs="Courier New"/>
@@ -2700,6 +2783,7 @@
               </w:rPr>
               <w:t>astigmatic</w:t>
             </w:r>
+            <w:proofErr w:type="spellEnd"/>
           </w:p>
         </w:tc>
         <w:tc>
@@ -2731,6 +2815,7 @@
                 <w:lang w:eastAsia="pt-PT"/>
               </w:rPr>
             </w:pPr>
+            <w:proofErr w:type="spellStart"/>
             <w:r>
               <w:rPr>
                 <w:rFonts w:ascii="Courier New" w:eastAsia="Times New Roman" w:hAnsi="Courier New" w:cs="Courier New"/>
@@ -2742,6 +2827,7 @@
               </w:rPr>
               <w:t>tear_rate</w:t>
             </w:r>
+            <w:proofErr w:type="spellEnd"/>
           </w:p>
         </w:tc>
         <w:tc>
@@ -2773,6 +2859,7 @@
                 <w:lang w:eastAsia="pt-PT"/>
               </w:rPr>
             </w:pPr>
+            <w:proofErr w:type="spellStart"/>
             <w:r>
               <w:rPr>
                 <w:rFonts w:ascii="Courier New" w:eastAsia="Times New Roman" w:hAnsi="Courier New" w:cs="Courier New"/>
@@ -2784,6 +2871,7 @@
               </w:rPr>
               <w:t>lenses</w:t>
             </w:r>
+            <w:proofErr w:type="spellEnd"/>
           </w:p>
         </w:tc>
       </w:tr>
@@ -2817,6 +2905,7 @@
                 <w:lang w:eastAsia="pt-PT"/>
               </w:rPr>
             </w:pPr>
+            <w:proofErr w:type="spellStart"/>
             <w:r>
               <w:rPr>
                 <w:rFonts w:ascii="Courier New" w:eastAsia="Times New Roman" w:hAnsi="Courier New" w:cs="Courier New"/>
@@ -2826,6 +2915,7 @@
               </w:rPr>
               <w:t>young</w:t>
             </w:r>
+            <w:proofErr w:type="spellEnd"/>
           </w:p>
         </w:tc>
         <w:tc>
@@ -2854,6 +2944,7 @@
                 <w:lang w:eastAsia="pt-PT"/>
               </w:rPr>
             </w:pPr>
+            <w:proofErr w:type="spellStart"/>
             <w:r>
               <w:rPr>
                 <w:rFonts w:ascii="Courier New" w:eastAsia="Times New Roman" w:hAnsi="Courier New" w:cs="Courier New"/>
@@ -2863,6 +2954,7 @@
               </w:rPr>
               <w:t>myope</w:t>
             </w:r>
+            <w:proofErr w:type="spellEnd"/>
           </w:p>
         </w:tc>
         <w:tc>
@@ -2891,6 +2983,7 @@
                 <w:lang w:eastAsia="pt-PT"/>
               </w:rPr>
             </w:pPr>
+            <w:proofErr w:type="spellStart"/>
             <w:r>
               <w:rPr>
                 <w:rFonts w:ascii="Courier New" w:eastAsia="Times New Roman" w:hAnsi="Courier New" w:cs="Courier New"/>
@@ -2900,6 +2993,7 @@
               </w:rPr>
               <w:t>yes</w:t>
             </w:r>
+            <w:proofErr w:type="spellEnd"/>
           </w:p>
         </w:tc>
         <w:tc>
@@ -3007,6 +3101,7 @@
                 <w:lang w:eastAsia="pt-PT"/>
               </w:rPr>
             </w:pPr>
+            <w:proofErr w:type="spellStart"/>
             <w:r>
               <w:rPr>
                 <w:rFonts w:ascii="Courier New" w:eastAsia="Times New Roman" w:hAnsi="Courier New" w:cs="Courier New"/>
@@ -3016,6 +3111,7 @@
               </w:rPr>
               <w:t>young</w:t>
             </w:r>
+            <w:proofErr w:type="spellEnd"/>
           </w:p>
         </w:tc>
         <w:tc>
@@ -3044,6 +3140,7 @@
                 <w:lang w:eastAsia="pt-PT"/>
               </w:rPr>
             </w:pPr>
+            <w:proofErr w:type="spellStart"/>
             <w:r>
               <w:rPr>
                 <w:rFonts w:ascii="Courier New" w:eastAsia="Times New Roman" w:hAnsi="Courier New" w:cs="Courier New"/>
@@ -3053,6 +3150,7 @@
               </w:rPr>
               <w:t>myope</w:t>
             </w:r>
+            <w:proofErr w:type="spellEnd"/>
           </w:p>
         </w:tc>
         <w:tc>
@@ -3197,6 +3295,7 @@
                 <w:lang w:eastAsia="pt-PT"/>
               </w:rPr>
             </w:pPr>
+            <w:proofErr w:type="spellStart"/>
             <w:r>
               <w:rPr>
                 <w:rFonts w:ascii="Courier New" w:eastAsia="Times New Roman" w:hAnsi="Courier New" w:cs="Courier New"/>
@@ -3206,6 +3305,7 @@
               </w:rPr>
               <w:t>young</w:t>
             </w:r>
+            <w:proofErr w:type="spellEnd"/>
           </w:p>
         </w:tc>
         <w:tc>
@@ -3234,6 +3334,7 @@
                 <w:lang w:eastAsia="pt-PT"/>
               </w:rPr>
             </w:pPr>
+            <w:proofErr w:type="spellStart"/>
             <w:r>
               <w:rPr>
                 <w:rFonts w:ascii="Courier New" w:eastAsia="Times New Roman" w:hAnsi="Courier New" w:cs="Courier New"/>
@@ -3243,6 +3344,7 @@
               </w:rPr>
               <w:t>hypermetrope</w:t>
             </w:r>
+            <w:proofErr w:type="spellEnd"/>
           </w:p>
         </w:tc>
         <w:tc>
@@ -3271,6 +3373,7 @@
                 <w:lang w:eastAsia="pt-PT"/>
               </w:rPr>
             </w:pPr>
+            <w:proofErr w:type="spellStart"/>
             <w:r>
               <w:rPr>
                 <w:rFonts w:ascii="Courier New" w:eastAsia="Times New Roman" w:hAnsi="Courier New" w:cs="Courier New"/>
@@ -3280,6 +3383,7 @@
               </w:rPr>
               <w:t>yes</w:t>
             </w:r>
+            <w:proofErr w:type="spellEnd"/>
           </w:p>
         </w:tc>
         <w:tc>
@@ -3308,6 +3412,7 @@
                 <w:lang w:eastAsia="pt-PT"/>
               </w:rPr>
             </w:pPr>
+            <w:proofErr w:type="spellStart"/>
             <w:r>
               <w:rPr>
                 <w:rFonts w:ascii="Courier New" w:eastAsia="Times New Roman" w:hAnsi="Courier New" w:cs="Courier New"/>
@@ -3317,6 +3422,7 @@
               </w:rPr>
               <w:t>reduced</w:t>
             </w:r>
+            <w:proofErr w:type="spellEnd"/>
           </w:p>
         </w:tc>
         <w:tc>
@@ -3345,6 +3451,7 @@
                 <w:lang w:eastAsia="pt-PT"/>
               </w:rPr>
             </w:pPr>
+            <w:proofErr w:type="spellStart"/>
             <w:r>
               <w:rPr>
                 <w:rFonts w:ascii="Courier New" w:eastAsia="Times New Roman" w:hAnsi="Courier New" w:cs="Courier New"/>
@@ -3354,6 +3461,7 @@
               </w:rPr>
               <w:t>none</w:t>
             </w:r>
+            <w:proofErr w:type="spellEnd"/>
           </w:p>
         </w:tc>
       </w:tr>
@@ -3387,6 +3495,7 @@
                 <w:lang w:eastAsia="pt-PT"/>
               </w:rPr>
             </w:pPr>
+            <w:proofErr w:type="spellStart"/>
             <w:r>
               <w:rPr>
                 <w:rFonts w:ascii="Courier New" w:eastAsia="Times New Roman" w:hAnsi="Courier New" w:cs="Courier New"/>
@@ -3396,6 +3505,7 @@
               </w:rPr>
               <w:t>young</w:t>
             </w:r>
+            <w:proofErr w:type="spellEnd"/>
           </w:p>
         </w:tc>
         <w:tc>
@@ -3424,6 +3534,7 @@
                 <w:lang w:eastAsia="pt-PT"/>
               </w:rPr>
             </w:pPr>
+            <w:proofErr w:type="spellStart"/>
             <w:r>
               <w:rPr>
                 <w:rFonts w:ascii="Courier New" w:eastAsia="Times New Roman" w:hAnsi="Courier New" w:cs="Courier New"/>
@@ -3433,6 +3544,7 @@
               </w:rPr>
               <w:t>hypermetrope</w:t>
             </w:r>
+            <w:proofErr w:type="spellEnd"/>
           </w:p>
         </w:tc>
         <w:tc>
@@ -3577,6 +3689,7 @@
                 <w:lang w:eastAsia="pt-PT"/>
               </w:rPr>
             </w:pPr>
+            <w:proofErr w:type="spellStart"/>
             <w:r>
               <w:rPr>
                 <w:rFonts w:ascii="Courier New" w:eastAsia="Times New Roman" w:hAnsi="Courier New" w:cs="Courier New"/>
@@ -3586,6 +3699,7 @@
               </w:rPr>
               <w:t>young</w:t>
             </w:r>
+            <w:proofErr w:type="spellEnd"/>
           </w:p>
         </w:tc>
         <w:tc>
@@ -3614,6 +3728,7 @@
                 <w:lang w:eastAsia="pt-PT"/>
               </w:rPr>
             </w:pPr>
+            <w:proofErr w:type="spellStart"/>
             <w:r>
               <w:rPr>
                 <w:rFonts w:ascii="Courier New" w:eastAsia="Times New Roman" w:hAnsi="Courier New" w:cs="Courier New"/>
@@ -3623,6 +3738,7 @@
               </w:rPr>
               <w:t>hypermetrope</w:t>
             </w:r>
+            <w:proofErr w:type="spellEnd"/>
           </w:p>
         </w:tc>
         <w:tc>
@@ -3688,6 +3804,7 @@
                 <w:lang w:eastAsia="pt-PT"/>
               </w:rPr>
             </w:pPr>
+            <w:proofErr w:type="spellStart"/>
             <w:r>
               <w:rPr>
                 <w:rFonts w:ascii="Courier New" w:eastAsia="Times New Roman" w:hAnsi="Courier New" w:cs="Courier New"/>
@@ -3697,6 +3814,7 @@
               </w:rPr>
               <w:t>reduced</w:t>
             </w:r>
+            <w:proofErr w:type="spellEnd"/>
           </w:p>
         </w:tc>
         <w:tc>
@@ -3725,6 +3843,7 @@
                 <w:lang w:eastAsia="pt-PT"/>
               </w:rPr>
             </w:pPr>
+            <w:proofErr w:type="spellStart"/>
             <w:r>
               <w:rPr>
                 <w:rFonts w:ascii="Courier New" w:eastAsia="Times New Roman" w:hAnsi="Courier New" w:cs="Courier New"/>
@@ -3734,6 +3853,7 @@
               </w:rPr>
               <w:t>none</w:t>
             </w:r>
+            <w:proofErr w:type="spellEnd"/>
           </w:p>
         </w:tc>
       </w:tr>
@@ -3767,6 +3887,7 @@
                 <w:lang w:eastAsia="pt-PT"/>
               </w:rPr>
             </w:pPr>
+            <w:proofErr w:type="spellStart"/>
             <w:r>
               <w:rPr>
                 <w:rFonts w:ascii="Courier New" w:eastAsia="Times New Roman" w:hAnsi="Courier New" w:cs="Courier New"/>
@@ -3776,6 +3897,7 @@
               </w:rPr>
               <w:t>presbyopic</w:t>
             </w:r>
+            <w:proofErr w:type="spellEnd"/>
           </w:p>
         </w:tc>
         <w:tc>
@@ -3804,6 +3926,7 @@
                 <w:lang w:eastAsia="pt-PT"/>
               </w:rPr>
             </w:pPr>
+            <w:proofErr w:type="spellStart"/>
             <w:r>
               <w:rPr>
                 <w:rFonts w:ascii="Courier New" w:eastAsia="Times New Roman" w:hAnsi="Courier New" w:cs="Courier New"/>
@@ -3813,6 +3936,7 @@
               </w:rPr>
               <w:t>myope</w:t>
             </w:r>
+            <w:proofErr w:type="spellEnd"/>
           </w:p>
         </w:tc>
         <w:tc>
@@ -3841,6 +3965,7 @@
                 <w:lang w:eastAsia="pt-PT"/>
               </w:rPr>
             </w:pPr>
+            <w:proofErr w:type="spellStart"/>
             <w:r>
               <w:rPr>
                 <w:rFonts w:ascii="Courier New" w:eastAsia="Times New Roman" w:hAnsi="Courier New" w:cs="Courier New"/>
@@ -3850,6 +3975,7 @@
               </w:rPr>
               <w:t>yes</w:t>
             </w:r>
+            <w:proofErr w:type="spellEnd"/>
           </w:p>
         </w:tc>
         <w:tc>
@@ -3878,6 +4004,7 @@
                 <w:lang w:eastAsia="pt-PT"/>
               </w:rPr>
             </w:pPr>
+            <w:proofErr w:type="spellStart"/>
             <w:r>
               <w:rPr>
                 <w:rFonts w:ascii="Courier New" w:eastAsia="Times New Roman" w:hAnsi="Courier New" w:cs="Courier New"/>
@@ -3887,6 +4014,7 @@
               </w:rPr>
               <w:t>reduced</w:t>
             </w:r>
+            <w:proofErr w:type="spellEnd"/>
           </w:p>
         </w:tc>
         <w:tc>
@@ -3915,6 +4043,7 @@
                 <w:lang w:eastAsia="pt-PT"/>
               </w:rPr>
             </w:pPr>
+            <w:proofErr w:type="spellStart"/>
             <w:r>
               <w:rPr>
                 <w:rFonts w:ascii="Courier New" w:eastAsia="Times New Roman" w:hAnsi="Courier New" w:cs="Courier New"/>
@@ -3924,6 +4053,7 @@
               </w:rPr>
               <w:t>none</w:t>
             </w:r>
+            <w:proofErr w:type="spellEnd"/>
           </w:p>
         </w:tc>
       </w:tr>
@@ -3957,6 +4087,7 @@
                 <w:lang w:eastAsia="pt-PT"/>
               </w:rPr>
             </w:pPr>
+            <w:proofErr w:type="spellStart"/>
             <w:r>
               <w:rPr>
                 <w:rFonts w:ascii="Courier New" w:eastAsia="Times New Roman" w:hAnsi="Courier New" w:cs="Courier New"/>
@@ -3966,6 +4097,7 @@
               </w:rPr>
               <w:t>presbyopic</w:t>
             </w:r>
+            <w:proofErr w:type="spellEnd"/>
           </w:p>
         </w:tc>
         <w:tc>
@@ -3994,6 +4126,7 @@
                 <w:lang w:eastAsia="pt-PT"/>
               </w:rPr>
             </w:pPr>
+            <w:proofErr w:type="spellStart"/>
             <w:r>
               <w:rPr>
                 <w:rFonts w:ascii="Courier New" w:eastAsia="Times New Roman" w:hAnsi="Courier New" w:cs="Courier New"/>
@@ -4003,6 +4136,7 @@
               </w:rPr>
               <w:t>myope</w:t>
             </w:r>
+            <w:proofErr w:type="spellEnd"/>
           </w:p>
         </w:tc>
         <w:tc>
@@ -4031,6 +4165,7 @@
                 <w:lang w:eastAsia="pt-PT"/>
               </w:rPr>
             </w:pPr>
+            <w:proofErr w:type="spellStart"/>
             <w:r>
               <w:rPr>
                 <w:rFonts w:ascii="Courier New" w:eastAsia="Times New Roman" w:hAnsi="Courier New" w:cs="Courier New"/>
@@ -4040,6 +4175,7 @@
               </w:rPr>
               <w:t>yes</w:t>
             </w:r>
+            <w:proofErr w:type="spellEnd"/>
           </w:p>
         </w:tc>
         <w:tc>
@@ -4147,6 +4283,7 @@
                 <w:lang w:eastAsia="pt-PT"/>
               </w:rPr>
             </w:pPr>
+            <w:proofErr w:type="spellStart"/>
             <w:r>
               <w:rPr>
                 <w:rFonts w:ascii="Courier New" w:eastAsia="Times New Roman" w:hAnsi="Courier New" w:cs="Courier New"/>
@@ -4156,6 +4293,7 @@
               </w:rPr>
               <w:t>presbyopic</w:t>
             </w:r>
+            <w:proofErr w:type="spellEnd"/>
           </w:p>
         </w:tc>
         <w:tc>
@@ -4184,6 +4322,7 @@
                 <w:lang w:eastAsia="pt-PT"/>
               </w:rPr>
             </w:pPr>
+            <w:proofErr w:type="spellStart"/>
             <w:r>
               <w:rPr>
                 <w:rFonts w:ascii="Courier New" w:eastAsia="Times New Roman" w:hAnsi="Courier New" w:cs="Courier New"/>
@@ -4193,6 +4332,7 @@
               </w:rPr>
               <w:t>hypermetrope</w:t>
             </w:r>
+            <w:proofErr w:type="spellEnd"/>
           </w:p>
         </w:tc>
         <w:tc>
@@ -4221,6 +4361,7 @@
                 <w:lang w:eastAsia="pt-PT"/>
               </w:rPr>
             </w:pPr>
+            <w:proofErr w:type="spellStart"/>
             <w:r>
               <w:rPr>
                 <w:rFonts w:ascii="Courier New" w:eastAsia="Times New Roman" w:hAnsi="Courier New" w:cs="Courier New"/>
@@ -4230,6 +4371,7 @@
               </w:rPr>
               <w:t>yes</w:t>
             </w:r>
+            <w:proofErr w:type="spellEnd"/>
           </w:p>
         </w:tc>
         <w:tc>
@@ -4258,6 +4400,7 @@
                 <w:lang w:eastAsia="pt-PT"/>
               </w:rPr>
             </w:pPr>
+            <w:proofErr w:type="spellStart"/>
             <w:r>
               <w:rPr>
                 <w:rFonts w:ascii="Courier New" w:eastAsia="Times New Roman" w:hAnsi="Courier New" w:cs="Courier New"/>
@@ -4267,6 +4410,7 @@
               </w:rPr>
               <w:t>reduced</w:t>
             </w:r>
+            <w:proofErr w:type="spellEnd"/>
           </w:p>
         </w:tc>
         <w:tc>
@@ -4295,6 +4439,7 @@
                 <w:lang w:eastAsia="pt-PT"/>
               </w:rPr>
             </w:pPr>
+            <w:proofErr w:type="spellStart"/>
             <w:r>
               <w:rPr>
                 <w:rFonts w:ascii="Courier New" w:eastAsia="Times New Roman" w:hAnsi="Courier New" w:cs="Courier New"/>
@@ -4304,6 +4449,7 @@
               </w:rPr>
               <w:t>none</w:t>
             </w:r>
+            <w:proofErr w:type="spellEnd"/>
           </w:p>
         </w:tc>
       </w:tr>
@@ -4337,6 +4483,7 @@
                 <w:lang w:eastAsia="pt-PT"/>
               </w:rPr>
             </w:pPr>
+            <w:proofErr w:type="spellStart"/>
             <w:r>
               <w:rPr>
                 <w:rFonts w:ascii="Courier New" w:eastAsia="Times New Roman" w:hAnsi="Courier New" w:cs="Courier New"/>
@@ -4346,6 +4493,7 @@
               </w:rPr>
               <w:t>presbyopic</w:t>
             </w:r>
+            <w:proofErr w:type="spellEnd"/>
           </w:p>
         </w:tc>
         <w:tc>
@@ -4374,6 +4522,7 @@
                 <w:lang w:eastAsia="pt-PT"/>
               </w:rPr>
             </w:pPr>
+            <w:proofErr w:type="spellStart"/>
             <w:r>
               <w:rPr>
                 <w:rFonts w:ascii="Courier New" w:eastAsia="Times New Roman" w:hAnsi="Courier New" w:cs="Courier New"/>
@@ -4383,6 +4532,7 @@
               </w:rPr>
               <w:t>hypermetrope</w:t>
             </w:r>
+            <w:proofErr w:type="spellEnd"/>
           </w:p>
         </w:tc>
         <w:tc>
@@ -4411,6 +4561,7 @@
                 <w:lang w:eastAsia="pt-PT"/>
               </w:rPr>
             </w:pPr>
+            <w:proofErr w:type="spellStart"/>
             <w:r>
               <w:rPr>
                 <w:rFonts w:ascii="Courier New" w:eastAsia="Times New Roman" w:hAnsi="Courier New" w:cs="Courier New"/>
@@ -4420,6 +4571,7 @@
               </w:rPr>
               <w:t>yes</w:t>
             </w:r>
+            <w:proofErr w:type="spellEnd"/>
           </w:p>
         </w:tc>
         <w:tc>
@@ -4485,6 +4637,7 @@
                 <w:lang w:eastAsia="pt-PT"/>
               </w:rPr>
             </w:pPr>
+            <w:proofErr w:type="spellStart"/>
             <w:r>
               <w:rPr>
                 <w:rFonts w:ascii="Courier New" w:eastAsia="Times New Roman" w:hAnsi="Courier New" w:cs="Courier New"/>
@@ -4494,6 +4647,7 @@
               </w:rPr>
               <w:t>none</w:t>
             </w:r>
+            <w:proofErr w:type="spellEnd"/>
           </w:p>
         </w:tc>
       </w:tr>
@@ -4527,6 +4681,7 @@
                 <w:lang w:eastAsia="pt-PT"/>
               </w:rPr>
             </w:pPr>
+            <w:proofErr w:type="spellStart"/>
             <w:r>
               <w:rPr>
                 <w:rFonts w:ascii="Courier New" w:eastAsia="Times New Roman" w:hAnsi="Courier New" w:cs="Courier New"/>
@@ -4536,6 +4691,7 @@
               </w:rPr>
               <w:t>presbyopic</w:t>
             </w:r>
+            <w:proofErr w:type="spellEnd"/>
           </w:p>
         </w:tc>
         <w:tc>
@@ -4564,6 +4720,7 @@
                 <w:lang w:eastAsia="pt-PT"/>
               </w:rPr>
             </w:pPr>
+            <w:proofErr w:type="spellStart"/>
             <w:r>
               <w:rPr>
                 <w:rFonts w:ascii="Courier New" w:eastAsia="Times New Roman" w:hAnsi="Courier New" w:cs="Courier New"/>
@@ -4573,6 +4730,7 @@
               </w:rPr>
               <w:t>hypermetrope</w:t>
             </w:r>
+            <w:proofErr w:type="spellEnd"/>
           </w:p>
         </w:tc>
         <w:tc>
@@ -4717,6 +4875,7 @@
                 <w:lang w:eastAsia="pt-PT"/>
               </w:rPr>
             </w:pPr>
+            <w:proofErr w:type="spellStart"/>
             <w:r>
               <w:rPr>
                 <w:rFonts w:ascii="Courier New" w:eastAsia="Times New Roman" w:hAnsi="Courier New" w:cs="Courier New"/>
@@ -4726,6 +4885,7 @@
               </w:rPr>
               <w:t>presbyopic</w:t>
             </w:r>
+            <w:proofErr w:type="spellEnd"/>
           </w:p>
         </w:tc>
         <w:tc>
@@ -4754,6 +4914,7 @@
                 <w:lang w:eastAsia="pt-PT"/>
               </w:rPr>
             </w:pPr>
+            <w:proofErr w:type="spellStart"/>
             <w:r>
               <w:rPr>
                 <w:rFonts w:ascii="Courier New" w:eastAsia="Times New Roman" w:hAnsi="Courier New" w:cs="Courier New"/>
@@ -4763,6 +4924,7 @@
               </w:rPr>
               <w:t>hypermetrope</w:t>
             </w:r>
+            <w:proofErr w:type="spellEnd"/>
           </w:p>
         </w:tc>
         <w:tc>
@@ -4828,6 +4990,7 @@
                 <w:lang w:eastAsia="pt-PT"/>
               </w:rPr>
             </w:pPr>
+            <w:proofErr w:type="spellStart"/>
             <w:r>
               <w:rPr>
                 <w:rFonts w:ascii="Courier New" w:eastAsia="Times New Roman" w:hAnsi="Courier New" w:cs="Courier New"/>
@@ -4837,6 +5000,7 @@
               </w:rPr>
               <w:t>reduced</w:t>
             </w:r>
+            <w:proofErr w:type="spellEnd"/>
           </w:p>
         </w:tc>
         <w:tc>
@@ -4865,6 +5029,7 @@
                 <w:lang w:eastAsia="pt-PT"/>
               </w:rPr>
             </w:pPr>
+            <w:proofErr w:type="spellStart"/>
             <w:r>
               <w:rPr>
                 <w:rFonts w:ascii="Courier New" w:eastAsia="Times New Roman" w:hAnsi="Courier New" w:cs="Courier New"/>
@@ -4874,6 +5039,7 @@
               </w:rPr>
               <w:t>none</w:t>
             </w:r>
+            <w:proofErr w:type="spellEnd"/>
           </w:p>
         </w:tc>
       </w:tr>
@@ -4914,8 +5080,19 @@
                 <w:szCs w:val="24"/>
                 <w:lang w:eastAsia="pt-PT"/>
               </w:rPr>
-              <w:t>pre-presbyopic</w:t>
-            </w:r>
+              <w:t>pre-</w:t>
+            </w:r>
+            <w:proofErr w:type="spellStart"/>
+            <w:r>
+              <w:rPr>
+                <w:rFonts w:ascii="Courier New" w:eastAsia="Times New Roman" w:hAnsi="Courier New" w:cs="Courier New"/>
+                <w:sz w:val="24"/>
+                <w:szCs w:val="24"/>
+                <w:lang w:eastAsia="pt-PT"/>
+              </w:rPr>
+              <w:t>presbyopic</w:t>
+            </w:r>
+            <w:proofErr w:type="spellEnd"/>
           </w:p>
         </w:tc>
         <w:tc>
@@ -4944,6 +5121,7 @@
                 <w:lang w:eastAsia="pt-PT"/>
               </w:rPr>
             </w:pPr>
+            <w:proofErr w:type="spellStart"/>
             <w:r>
               <w:rPr>
                 <w:rFonts w:ascii="Courier New" w:eastAsia="Times New Roman" w:hAnsi="Courier New" w:cs="Courier New"/>
@@ -4953,6 +5131,7 @@
               </w:rPr>
               <w:t>myope</w:t>
             </w:r>
+            <w:proofErr w:type="spellEnd"/>
           </w:p>
         </w:tc>
         <w:tc>
@@ -4981,6 +5160,7 @@
                 <w:lang w:eastAsia="pt-PT"/>
               </w:rPr>
             </w:pPr>
+            <w:proofErr w:type="spellStart"/>
             <w:r>
               <w:rPr>
                 <w:rFonts w:ascii="Courier New" w:eastAsia="Times New Roman" w:hAnsi="Courier New" w:cs="Courier New"/>
@@ -4990,6 +5170,7 @@
               </w:rPr>
               <w:t>yes</w:t>
             </w:r>
+            <w:proofErr w:type="spellEnd"/>
           </w:p>
         </w:tc>
         <w:tc>
@@ -5018,6 +5199,7 @@
                 <w:lang w:eastAsia="pt-PT"/>
               </w:rPr>
             </w:pPr>
+            <w:proofErr w:type="spellStart"/>
             <w:r>
               <w:rPr>
                 <w:rFonts w:ascii="Courier New" w:eastAsia="Times New Roman" w:hAnsi="Courier New" w:cs="Courier New"/>
@@ -5027,6 +5209,7 @@
               </w:rPr>
               <w:t>reduced</w:t>
             </w:r>
+            <w:proofErr w:type="spellEnd"/>
           </w:p>
         </w:tc>
         <w:tc>
@@ -5055,6 +5238,7 @@
                 <w:lang w:eastAsia="pt-PT"/>
               </w:rPr>
             </w:pPr>
+            <w:proofErr w:type="spellStart"/>
             <w:r>
               <w:rPr>
                 <w:rFonts w:ascii="Courier New" w:eastAsia="Times New Roman" w:hAnsi="Courier New" w:cs="Courier New"/>
@@ -5064,6 +5248,7 @@
               </w:rPr>
               <w:t>none</w:t>
             </w:r>
+            <w:proofErr w:type="spellEnd"/>
           </w:p>
         </w:tc>
       </w:tr>
@@ -5104,8 +5289,19 @@
                 <w:szCs w:val="24"/>
                 <w:lang w:eastAsia="pt-PT"/>
               </w:rPr>
-              <w:t>pre-presbyopic</w:t>
-            </w:r>
+              <w:t>pre-</w:t>
+            </w:r>
+            <w:proofErr w:type="spellStart"/>
+            <w:r>
+              <w:rPr>
+                <w:rFonts w:ascii="Courier New" w:eastAsia="Times New Roman" w:hAnsi="Courier New" w:cs="Courier New"/>
+                <w:sz w:val="24"/>
+                <w:szCs w:val="24"/>
+                <w:lang w:eastAsia="pt-PT"/>
+              </w:rPr>
+              <w:t>presbyopic</w:t>
+            </w:r>
+            <w:proofErr w:type="spellEnd"/>
           </w:p>
         </w:tc>
         <w:tc>
@@ -5134,6 +5330,7 @@
                 <w:lang w:eastAsia="pt-PT"/>
               </w:rPr>
             </w:pPr>
+            <w:proofErr w:type="spellStart"/>
             <w:r>
               <w:rPr>
                 <w:rFonts w:ascii="Courier New" w:eastAsia="Times New Roman" w:hAnsi="Courier New" w:cs="Courier New"/>
@@ -5143,6 +5340,7 @@
               </w:rPr>
               <w:t>myope</w:t>
             </w:r>
+            <w:proofErr w:type="spellEnd"/>
           </w:p>
         </w:tc>
         <w:tc>
@@ -5171,6 +5369,7 @@
                 <w:lang w:eastAsia="pt-PT"/>
               </w:rPr>
             </w:pPr>
+            <w:proofErr w:type="spellStart"/>
             <w:r>
               <w:rPr>
                 <w:rFonts w:ascii="Courier New" w:eastAsia="Times New Roman" w:hAnsi="Courier New" w:cs="Courier New"/>
@@ -5180,6 +5379,7 @@
               </w:rPr>
               <w:t>yes</w:t>
             </w:r>
+            <w:proofErr w:type="spellEnd"/>
           </w:p>
         </w:tc>
         <w:tc>
@@ -5294,8 +5494,19 @@
                 <w:szCs w:val="24"/>
                 <w:lang w:eastAsia="pt-PT"/>
               </w:rPr>
-              <w:t>pre-presbyopic</w:t>
-            </w:r>
+              <w:t>pre-</w:t>
+            </w:r>
+            <w:proofErr w:type="spellStart"/>
+            <w:r>
+              <w:rPr>
+                <w:rFonts w:ascii="Courier New" w:eastAsia="Times New Roman" w:hAnsi="Courier New" w:cs="Courier New"/>
+                <w:sz w:val="24"/>
+                <w:szCs w:val="24"/>
+                <w:lang w:eastAsia="pt-PT"/>
+              </w:rPr>
+              <w:t>presbyopic</w:t>
+            </w:r>
+            <w:proofErr w:type="spellEnd"/>
           </w:p>
         </w:tc>
         <w:tc>
@@ -5324,6 +5535,7 @@
                 <w:lang w:eastAsia="pt-PT"/>
               </w:rPr>
             </w:pPr>
+            <w:proofErr w:type="spellStart"/>
             <w:r>
               <w:rPr>
                 <w:rFonts w:ascii="Courier New" w:eastAsia="Times New Roman" w:hAnsi="Courier New" w:cs="Courier New"/>
@@ -5333,6 +5545,7 @@
               </w:rPr>
               <w:t>myope</w:t>
             </w:r>
+            <w:proofErr w:type="spellEnd"/>
           </w:p>
         </w:tc>
         <w:tc>
@@ -5484,8 +5697,19 @@
                 <w:szCs w:val="24"/>
                 <w:lang w:eastAsia="pt-PT"/>
               </w:rPr>
-              <w:t>pre-presbyopic</w:t>
-            </w:r>
+              <w:t>pre-</w:t>
+            </w:r>
+            <w:proofErr w:type="spellStart"/>
+            <w:r>
+              <w:rPr>
+                <w:rFonts w:ascii="Courier New" w:eastAsia="Times New Roman" w:hAnsi="Courier New" w:cs="Courier New"/>
+                <w:sz w:val="24"/>
+                <w:szCs w:val="24"/>
+                <w:lang w:eastAsia="pt-PT"/>
+              </w:rPr>
+              <w:t>presbyopic</w:t>
+            </w:r>
+            <w:proofErr w:type="spellEnd"/>
           </w:p>
         </w:tc>
         <w:tc>
@@ -5514,6 +5738,7 @@
                 <w:lang w:eastAsia="pt-PT"/>
               </w:rPr>
             </w:pPr>
+            <w:proofErr w:type="spellStart"/>
             <w:r>
               <w:rPr>
                 <w:rFonts w:ascii="Courier New" w:eastAsia="Times New Roman" w:hAnsi="Courier New" w:cs="Courier New"/>
@@ -5523,6 +5748,7 @@
               </w:rPr>
               <w:t>hypermetrope</w:t>
             </w:r>
+            <w:proofErr w:type="spellEnd"/>
           </w:p>
         </w:tc>
         <w:tc>
@@ -5551,6 +5777,7 @@
                 <w:lang w:eastAsia="pt-PT"/>
               </w:rPr>
             </w:pPr>
+            <w:proofErr w:type="spellStart"/>
             <w:r>
               <w:rPr>
                 <w:rFonts w:ascii="Courier New" w:eastAsia="Times New Roman" w:hAnsi="Courier New" w:cs="Courier New"/>
@@ -5560,6 +5787,7 @@
               </w:rPr>
               <w:t>yes</w:t>
             </w:r>
+            <w:proofErr w:type="spellEnd"/>
           </w:p>
         </w:tc>
         <w:tc>
@@ -5625,6 +5853,7 @@
                 <w:lang w:eastAsia="pt-PT"/>
               </w:rPr>
             </w:pPr>
+            <w:proofErr w:type="spellStart"/>
             <w:r>
               <w:rPr>
                 <w:rFonts w:ascii="Courier New" w:eastAsia="Times New Roman" w:hAnsi="Courier New" w:cs="Courier New"/>
@@ -5634,6 +5863,7 @@
               </w:rPr>
               <w:t>none</w:t>
             </w:r>
+            <w:proofErr w:type="spellEnd"/>
           </w:p>
         </w:tc>
       </w:tr>
@@ -5674,8 +5904,19 @@
                 <w:szCs w:val="24"/>
                 <w:lang w:eastAsia="pt-PT"/>
               </w:rPr>
-              <w:t>pre-presbyopic</w:t>
-            </w:r>
+              <w:t>pre-</w:t>
+            </w:r>
+            <w:proofErr w:type="spellStart"/>
+            <w:r>
+              <w:rPr>
+                <w:rFonts w:ascii="Courier New" w:eastAsia="Times New Roman" w:hAnsi="Courier New" w:cs="Courier New"/>
+                <w:sz w:val="24"/>
+                <w:szCs w:val="24"/>
+                <w:lang w:eastAsia="pt-PT"/>
+              </w:rPr>
+              <w:t>presbyopic</w:t>
+            </w:r>
+            <w:proofErr w:type="spellEnd"/>
           </w:p>
         </w:tc>
         <w:tc>
@@ -5704,6 +5945,7 @@
                 <w:lang w:eastAsia="pt-PT"/>
               </w:rPr>
             </w:pPr>
+            <w:proofErr w:type="spellStart"/>
             <w:r>
               <w:rPr>
                 <w:rFonts w:ascii="Courier New" w:eastAsia="Times New Roman" w:hAnsi="Courier New" w:cs="Courier New"/>
@@ -5713,6 +5955,7 @@
               </w:rPr>
               <w:t>hypermetrope</w:t>
             </w:r>
+            <w:proofErr w:type="spellEnd"/>
           </w:p>
         </w:tc>
         <w:tc>
@@ -5953,6 +6196,7 @@
         </w:rPr>
         <w:t xml:space="preserve"> </w:t>
       </w:r>
+      <w:proofErr w:type="spellStart"/>
       <w:r>
         <w:rPr>
           <w:rFonts w:ascii="Calibri" w:hAnsi="Calibri"/>
@@ -5962,6 +6206,7 @@
         </w:rPr>
         <w:t>snippet</w:t>
       </w:r>
+      <w:proofErr w:type="spellEnd"/>
       <w:r>
         <w:rPr>
           <w:rFonts w:ascii="Calibri" w:hAnsi="Calibri"/>
@@ -6124,7 +6369,7 @@
     </w:p>
     <w:p>
       <w:pPr>
-        <w:pStyle w:val="BodyText"/>
+        <w:pStyle w:val="Corpodetexto"/>
         <w:spacing w:before="100" w:line="360" w:lineRule="auto"/>
         <w:ind w:left="142" w:right="276"/>
         <w:jc w:val="both"/>
@@ -6132,7 +6377,7 @@
     </w:p>
     <w:p>
       <w:pPr>
-        <w:pStyle w:val="BodyText"/>
+        <w:pStyle w:val="Corpodetexto"/>
         <w:spacing w:before="100" w:line="360" w:lineRule="auto"/>
         <w:ind w:left="142" w:right="276"/>
         <w:jc w:val="both"/>
@@ -6140,7 +6385,7 @@
     </w:p>
     <w:p>
       <w:pPr>
-        <w:pStyle w:val="BodyText"/>
+        <w:pStyle w:val="Corpodetexto"/>
         <w:spacing w:before="100" w:line="360" w:lineRule="auto"/>
         <w:ind w:left="142" w:right="276"/>
         <w:jc w:val="both"/>
@@ -6148,7 +6393,7 @@
     </w:p>
     <w:p>
       <w:pPr>
-        <w:pStyle w:val="BodyText"/>
+        <w:pStyle w:val="Corpodetexto"/>
         <w:spacing w:before="100" w:line="360" w:lineRule="auto"/>
         <w:ind w:left="142" w:right="276"/>
         <w:jc w:val="both"/>
@@ -6156,6 +6401,7 @@
       <w:r>
         <w:t xml:space="preserve">Com base nos dados da Tabela 1, podemos afirmar que a </w:t>
       </w:r>
+      <w:proofErr w:type="spellStart"/>
       <w:r>
         <w:rPr>
           <w:i/>
@@ -6163,6 +6409,7 @@
         </w:rPr>
         <w:t>Medknow</w:t>
       </w:r>
+      <w:proofErr w:type="spellEnd"/>
       <w:r>
         <w:t xml:space="preserve"> categoriza os seus clientes com base na sua idade (jovem, </w:t>
       </w:r>
@@ -6184,7 +6431,7 @@
     </w:p>
     <w:p>
       <w:pPr>
-        <w:pStyle w:val="BodyText"/>
+        <w:pStyle w:val="Corpodetexto"/>
         <w:spacing w:before="100" w:line="360" w:lineRule="auto"/>
         <w:ind w:left="142" w:right="276"/>
         <w:jc w:val="both"/>
@@ -6192,7 +6439,7 @@
     </w:p>
     <w:p>
       <w:pPr>
-        <w:pStyle w:val="Heading2"/>
+        <w:pStyle w:val="Ttulo2"/>
         <w:spacing w:before="72"/>
         <w:rPr>
           <w:color w:val="2E5395"/>
@@ -6211,7 +6458,7 @@
     </w:p>
     <w:p>
       <w:pPr>
-        <w:pStyle w:val="Heading4"/>
+        <w:pStyle w:val="Ttulo4"/>
         <w:spacing w:before="161" w:line="360" w:lineRule="auto"/>
         <w:rPr>
           <w:b w:val="0"/>
@@ -6228,7 +6475,7 @@
     </w:p>
     <w:p>
       <w:pPr>
-        <w:pStyle w:val="Heading4"/>
+        <w:pStyle w:val="Ttulo4"/>
         <w:spacing w:before="161" w:line="360" w:lineRule="auto"/>
         <w:rPr>
           <w:b w:val="0"/>
@@ -6305,6 +6552,7 @@
         </w:rPr>
         <w:t xml:space="preserve"> semântica, o </w:t>
       </w:r>
+      <w:proofErr w:type="spellStart"/>
       <w:r>
         <w:rPr>
           <w:b w:val="0"/>
@@ -6312,6 +6560,7 @@
         </w:rPr>
         <w:t>dataset</w:t>
       </w:r>
+      <w:proofErr w:type="spellEnd"/>
       <w:r>
         <w:rPr>
           <w:b w:val="0"/>
@@ -6399,7 +6648,7 @@
     </w:p>
     <w:p>
       <w:pPr>
-        <w:pStyle w:val="Heading4"/>
+        <w:pStyle w:val="Ttulo4"/>
         <w:spacing w:before="161" w:line="360" w:lineRule="auto"/>
         <w:rPr>
           <w:b w:val="0"/>
@@ -6409,7 +6658,7 @@
     </w:p>
     <w:p>
       <w:pPr>
-        <w:pStyle w:val="Heading2"/>
+        <w:pStyle w:val="Ttulo2"/>
         <w:spacing w:before="72"/>
         <w:rPr>
           <w:color w:val="2E5395"/>
@@ -6436,7 +6685,7 @@
     </w:p>
     <w:p>
       <w:pPr>
-        <w:pStyle w:val="Heading2"/>
+        <w:pStyle w:val="Ttulo2"/>
         <w:spacing w:before="72" w:line="360" w:lineRule="auto"/>
         <w:rPr>
           <w:rFonts w:ascii="Cambria" w:eastAsia="Cambria" w:hAnsi="Cambria" w:cs="Cambria"/>
@@ -6450,64 +6699,56 @@
           <w:sz w:val="22"/>
           <w:szCs w:val="22"/>
         </w:rPr>
-        <w:t>Foi construído um modelo concetual de dados utilizando a notação Entidade-Relação (Entity-Relationship notation) para o apoio operacional (trabalho diário) e um modelo lógico derivado do mesmo. Tais modelos são cruciais para a organização dos dados e futura análise</w:t>
-      </w:r>
+        <w:t>Foi construído um modelo concetual de dados utilizando a notação Entidade-Relação (</w:t>
+      </w:r>
+      <w:proofErr w:type="spellStart"/>
       <w:r>
         <w:rPr>
           <w:rFonts w:ascii="Cambria" w:eastAsia="Cambria" w:hAnsi="Cambria" w:cs="Cambria"/>
           <w:sz w:val="22"/>
           <w:szCs w:val="22"/>
         </w:rPr>
-        <w:t>.</w:t>
-      </w:r>
-    </w:p>
-    <w:p>
-      <w:pPr>
-        <w:pStyle w:val="Heading2"/>
-        <w:spacing w:before="72" w:line="360" w:lineRule="auto"/>
+        <w:t>Entity-Relationship</w:t>
+      </w:r>
+      <w:proofErr w:type="spellEnd"/>
+      <w:r>
         <w:rPr>
           <w:rFonts w:ascii="Cambria" w:eastAsia="Cambria" w:hAnsi="Cambria" w:cs="Cambria"/>
           <w:sz w:val="22"/>
           <w:szCs w:val="22"/>
         </w:rPr>
-      </w:pPr>
-    </w:p>
-    <w:p>
-      <w:pPr>
-        <w:pStyle w:val="Heading2"/>
-        <w:spacing w:before="72" w:line="360" w:lineRule="auto"/>
+        <w:t xml:space="preserve"> </w:t>
+      </w:r>
+      <w:proofErr w:type="spellStart"/>
+      <w:r>
         <w:rPr>
           <w:rFonts w:ascii="Cambria" w:eastAsia="Cambria" w:hAnsi="Cambria" w:cs="Cambria"/>
           <w:sz w:val="22"/>
           <w:szCs w:val="22"/>
         </w:rPr>
-      </w:pPr>
-    </w:p>
-    <w:p>
-      <w:pPr>
-        <w:pStyle w:val="Heading2"/>
-        <w:spacing w:before="72" w:line="360" w:lineRule="auto"/>
+        <w:t>notation</w:t>
+      </w:r>
+      <w:proofErr w:type="spellEnd"/>
+      <w:r>
         <w:rPr>
           <w:rFonts w:ascii="Cambria" w:eastAsia="Cambria" w:hAnsi="Cambria" w:cs="Cambria"/>
           <w:sz w:val="22"/>
           <w:szCs w:val="22"/>
         </w:rPr>
-      </w:pPr>
-    </w:p>
-    <w:p>
-      <w:pPr>
-        <w:pStyle w:val="Heading2"/>
-        <w:spacing w:before="72" w:line="360" w:lineRule="auto"/>
+        <w:t>) para o apoio operacional (trabalho diário) e um modelo lógico derivado do mesmo. Tais modelos são cruciais para a organização dos dados e futura análise</w:t>
+      </w:r>
+      <w:r>
         <w:rPr>
           <w:rFonts w:ascii="Cambria" w:eastAsia="Cambria" w:hAnsi="Cambria" w:cs="Cambria"/>
           <w:sz w:val="22"/>
           <w:szCs w:val="22"/>
         </w:rPr>
-      </w:pPr>
-    </w:p>
-    <w:p>
-      <w:pPr>
-        <w:pStyle w:val="Heading2"/>
+        <w:t>.</w:t>
+      </w:r>
+    </w:p>
+    <w:p>
+      <w:pPr>
+        <w:pStyle w:val="Ttulo2"/>
         <w:spacing w:before="72" w:line="360" w:lineRule="auto"/>
         <w:rPr>
           <w:rFonts w:ascii="Cambria" w:eastAsia="Cambria" w:hAnsi="Cambria" w:cs="Cambria"/>
@@ -6518,7 +6759,7 @@
     </w:p>
     <w:p>
       <w:pPr>
-        <w:pStyle w:val="Heading2"/>
+        <w:pStyle w:val="Ttulo2"/>
         <w:spacing w:before="72" w:line="360" w:lineRule="auto"/>
         <w:rPr>
           <w:rFonts w:ascii="Cambria" w:eastAsia="Cambria" w:hAnsi="Cambria" w:cs="Cambria"/>
@@ -6529,7 +6770,7 @@
     </w:p>
     <w:p>
       <w:pPr>
-        <w:pStyle w:val="Heading2"/>
+        <w:pStyle w:val="Ttulo2"/>
         <w:spacing w:before="72" w:line="360" w:lineRule="auto"/>
         <w:rPr>
           <w:rFonts w:ascii="Cambria" w:eastAsia="Cambria" w:hAnsi="Cambria" w:cs="Cambria"/>
@@ -6540,7 +6781,7 @@
     </w:p>
     <w:p>
       <w:pPr>
-        <w:pStyle w:val="Heading2"/>
+        <w:pStyle w:val="Ttulo2"/>
         <w:spacing w:before="72" w:line="360" w:lineRule="auto"/>
         <w:rPr>
           <w:rFonts w:ascii="Cambria" w:eastAsia="Cambria" w:hAnsi="Cambria" w:cs="Cambria"/>
@@ -6551,7 +6792,7 @@
     </w:p>
     <w:p>
       <w:pPr>
-        <w:pStyle w:val="Heading2"/>
+        <w:pStyle w:val="Ttulo2"/>
         <w:spacing w:before="72" w:line="360" w:lineRule="auto"/>
         <w:rPr>
           <w:rFonts w:ascii="Cambria" w:eastAsia="Cambria" w:hAnsi="Cambria" w:cs="Cambria"/>
@@ -6562,7 +6803,7 @@
     </w:p>
     <w:p>
       <w:pPr>
-        <w:pStyle w:val="Heading2"/>
+        <w:pStyle w:val="Ttulo2"/>
         <w:spacing w:before="72" w:line="360" w:lineRule="auto"/>
         <w:rPr>
           <w:rFonts w:ascii="Cambria" w:eastAsia="Cambria" w:hAnsi="Cambria" w:cs="Cambria"/>
@@ -6573,7 +6814,7 @@
     </w:p>
     <w:p>
       <w:pPr>
-        <w:pStyle w:val="Heading2"/>
+        <w:pStyle w:val="Ttulo2"/>
         <w:spacing w:before="72" w:line="360" w:lineRule="auto"/>
         <w:rPr>
           <w:rFonts w:ascii="Cambria" w:eastAsia="Cambria" w:hAnsi="Cambria" w:cs="Cambria"/>
@@ -6584,7 +6825,81 @@
     </w:p>
     <w:p>
       <w:pPr>
-        <w:pStyle w:val="Heading2"/>
+        <w:pStyle w:val="Ttulo2"/>
+        <w:spacing w:before="72" w:line="360" w:lineRule="auto"/>
+        <w:rPr>
+          <w:rFonts w:ascii="Cambria" w:eastAsia="Cambria" w:hAnsi="Cambria" w:cs="Cambria"/>
+          <w:sz w:val="22"/>
+          <w:szCs w:val="22"/>
+        </w:rPr>
+      </w:pPr>
+    </w:p>
+    <w:p>
+      <w:pPr>
+        <w:pStyle w:val="Ttulo2"/>
+        <w:spacing w:before="72" w:line="360" w:lineRule="auto"/>
+        <w:rPr>
+          <w:rFonts w:ascii="Cambria" w:eastAsia="Cambria" w:hAnsi="Cambria" w:cs="Cambria"/>
+          <w:sz w:val="22"/>
+          <w:szCs w:val="22"/>
+        </w:rPr>
+      </w:pPr>
+    </w:p>
+    <w:p>
+      <w:pPr>
+        <w:pStyle w:val="Ttulo2"/>
+        <w:spacing w:before="72" w:line="360" w:lineRule="auto"/>
+        <w:rPr>
+          <w:rFonts w:ascii="Cambria" w:eastAsia="Cambria" w:hAnsi="Cambria" w:cs="Cambria"/>
+          <w:sz w:val="22"/>
+          <w:szCs w:val="22"/>
+        </w:rPr>
+      </w:pPr>
+    </w:p>
+    <w:p>
+      <w:pPr>
+        <w:pStyle w:val="Ttulo2"/>
+        <w:spacing w:before="72" w:line="360" w:lineRule="auto"/>
+        <w:rPr>
+          <w:rFonts w:ascii="Cambria" w:eastAsia="Cambria" w:hAnsi="Cambria" w:cs="Cambria"/>
+          <w:sz w:val="22"/>
+          <w:szCs w:val="22"/>
+        </w:rPr>
+      </w:pPr>
+    </w:p>
+    <w:p>
+      <w:pPr>
+        <w:pStyle w:val="Ttulo2"/>
+        <w:spacing w:before="72"/>
+        <w:rPr>
+          <w:color w:val="2E5395"/>
+          <w:sz w:val="36"/>
+          <w:szCs w:val="36"/>
+        </w:rPr>
+      </w:pPr>
+      <w:r>
+        <w:rPr>
+          <w:color w:val="2E5395"/>
+          <w:sz w:val="36"/>
+          <w:szCs w:val="36"/>
+        </w:rPr>
+        <w:t xml:space="preserve">Modelo Entidade-Relação </w:t>
+      </w:r>
+    </w:p>
+    <w:p>
+      <w:pPr>
+        <w:pStyle w:val="Ttulo2"/>
+        <w:spacing w:before="72" w:line="360" w:lineRule="auto"/>
+        <w:rPr>
+          <w:rFonts w:ascii="Cambria" w:eastAsia="Cambria" w:hAnsi="Cambria" w:cs="Cambria"/>
+          <w:sz w:val="22"/>
+          <w:szCs w:val="22"/>
+        </w:rPr>
+      </w:pPr>
+    </w:p>
+    <w:p>
+      <w:pPr>
+        <w:pStyle w:val="Ttulo2"/>
         <w:spacing w:before="72"/>
         <w:rPr>
           <w:color w:val="2E5395"/>
@@ -6648,18 +6963,21 @@
           </wp:inline>
         </w:drawing>
       </w:r>
-      <w:r>
+    </w:p>
+    <w:p>
+      <w:pPr>
+        <w:pStyle w:val="Ttulo2"/>
+        <w:spacing w:before="72"/>
         <w:rPr>
           <w:color w:val="2E5395"/>
           <w:sz w:val="36"/>
           <w:szCs w:val="36"/>
         </w:rPr>
-        <w:t xml:space="preserve">Modelo Entidade-Relação </w:t>
-      </w:r>
-    </w:p>
-    <w:p>
-      <w:pPr>
-        <w:pStyle w:val="Heading2"/>
+      </w:pPr>
+    </w:p>
+    <w:p>
+      <w:pPr>
+        <w:pStyle w:val="Ttulo2"/>
         <w:spacing w:before="72"/>
         <w:rPr>
           <w:color w:val="2E5395"/>
@@ -6749,7 +7067,7 @@
     </w:p>
     <w:p>
       <w:pPr>
-        <w:pStyle w:val="Heading2"/>
+        <w:pStyle w:val="Ttulo2"/>
         <w:spacing w:before="72"/>
         <w:rPr>
           <w:color w:val="2E5395"/>
@@ -6760,7 +7078,7 @@
     </w:p>
     <w:p>
       <w:pPr>
-        <w:pStyle w:val="Heading2"/>
+        <w:pStyle w:val="Ttulo2"/>
         <w:spacing w:before="72"/>
         <w:rPr>
           <w:color w:val="2E5395"/>
@@ -6771,7 +7089,7 @@
     </w:p>
     <w:p>
       <w:pPr>
-        <w:pStyle w:val="Heading2"/>
+        <w:pStyle w:val="Ttulo2"/>
         <w:spacing w:before="72"/>
         <w:rPr>
           <w:color w:val="2E5395"/>
@@ -6782,7 +7100,7 @@
     </w:p>
     <w:p>
       <w:pPr>
-        <w:pStyle w:val="Heading2"/>
+        <w:pStyle w:val="Ttulo2"/>
         <w:spacing w:before="72"/>
         <w:rPr>
           <w:color w:val="2E5395"/>
@@ -6793,7 +7111,7 @@
     </w:p>
     <w:p>
       <w:pPr>
-        <w:pStyle w:val="Heading2"/>
+        <w:pStyle w:val="Ttulo2"/>
         <w:spacing w:before="72"/>
         <w:rPr>
           <w:color w:val="2E5395"/>
@@ -6804,7 +7122,7 @@
     </w:p>
     <w:p>
       <w:pPr>
-        <w:pStyle w:val="Heading2"/>
+        <w:pStyle w:val="Ttulo2"/>
         <w:spacing w:before="72"/>
         <w:rPr>
           <w:color w:val="2E5395"/>
@@ -6812,18 +7130,21 @@
           <w:szCs w:val="36"/>
         </w:rPr>
       </w:pPr>
-      <w:r>
+    </w:p>
+    <w:p>
+      <w:pPr>
+        <w:pStyle w:val="Ttulo2"/>
+        <w:spacing w:before="72"/>
         <w:rPr>
           <w:color w:val="2E5395"/>
           <w:sz w:val="36"/>
           <w:szCs w:val="36"/>
         </w:rPr>
-        <w:t>Modelo Lógico</w:t>
-      </w:r>
-    </w:p>
-    <w:p>
-      <w:pPr>
-        <w:pStyle w:val="Heading2"/>
+      </w:pPr>
+    </w:p>
+    <w:p>
+      <w:pPr>
+        <w:pStyle w:val="Ttulo2"/>
         <w:spacing w:before="72"/>
         <w:rPr>
           <w:color w:val="2E5395"/>
@@ -6834,13 +7155,140 @@
     </w:p>
     <w:p>
       <w:pPr>
-        <w:pStyle w:val="Heading4"/>
+        <w:pStyle w:val="Ttulo2"/>
+        <w:spacing w:before="72"/>
+        <w:rPr>
+          <w:color w:val="2E5395"/>
+          <w:sz w:val="36"/>
+          <w:szCs w:val="36"/>
+        </w:rPr>
+      </w:pPr>
+    </w:p>
+    <w:p>
+      <w:pPr>
+        <w:pStyle w:val="Ttulo2"/>
+        <w:spacing w:before="72"/>
+        <w:rPr>
+          <w:color w:val="2E5395"/>
+          <w:sz w:val="36"/>
+          <w:szCs w:val="36"/>
+        </w:rPr>
+      </w:pPr>
+    </w:p>
+    <w:p>
+      <w:pPr>
+        <w:pStyle w:val="Ttulo2"/>
+        <w:spacing w:before="72"/>
+        <w:rPr>
+          <w:color w:val="2E5395"/>
+          <w:sz w:val="36"/>
+          <w:szCs w:val="36"/>
+        </w:rPr>
+      </w:pPr>
+    </w:p>
+    <w:p>
+      <w:pPr>
+        <w:pStyle w:val="Ttulo2"/>
+        <w:spacing w:before="72"/>
+        <w:rPr>
+          <w:color w:val="2E5395"/>
+          <w:sz w:val="36"/>
+          <w:szCs w:val="36"/>
+        </w:rPr>
+      </w:pPr>
+      <w:r>
+        <w:rPr>
+          <w:color w:val="2E5395"/>
+          <w:sz w:val="36"/>
+          <w:szCs w:val="36"/>
+        </w:rPr>
+        <w:t>Modelo Lógico</w:t>
+      </w:r>
+    </w:p>
+    <w:p>
+      <w:pPr>
+        <w:pStyle w:val="Ttulo2"/>
+        <w:spacing w:before="72"/>
+        <w:rPr>
+          <w:color w:val="2E5395"/>
+          <w:sz w:val="36"/>
+          <w:szCs w:val="36"/>
+        </w:rPr>
+      </w:pPr>
+    </w:p>
+    <w:p>
+      <w:pPr>
+        <w:pStyle w:val="Ttulo2"/>
+        <w:spacing w:before="72"/>
+        <w:rPr>
+          <w:color w:val="2E5395"/>
+          <w:sz w:val="36"/>
+          <w:szCs w:val="36"/>
+        </w:rPr>
+      </w:pPr>
+    </w:p>
+    <w:p>
+      <w:pPr>
+        <w:pStyle w:val="Ttulo4"/>
         <w:spacing w:before="161" w:line="360" w:lineRule="auto"/>
         <w:rPr>
           <w:b w:val="0"/>
           <w:bCs w:val="0"/>
         </w:rPr>
       </w:pPr>
+      <w:r>
+        <w:rPr>
+          <w:noProof/>
+        </w:rPr>
+        <w:drawing>
+          <wp:inline distT="0" distB="0" distL="0" distR="0" wp14:anchorId="4CC1496E" wp14:editId="7E8553A1">
+            <wp:extent cx="5670550" cy="4742180"/>
+            <wp:effectExtent l="0" t="0" r="6350" b="1270"/>
+            <wp:docPr id="1047537121" name="Imagem 1" descr="Uma imagem com texto, captura de ecrã, diagrama, Tipo de letra"/>
+            <wp:cNvGraphicFramePr>
+              <a:graphicFrameLocks xmlns:a="http://schemas.openxmlformats.org/drawingml/2006/main" noChangeAspect="1"/>
+            </wp:cNvGraphicFramePr>
+            <a:graphic xmlns:a="http://schemas.openxmlformats.org/drawingml/2006/main">
+              <a:graphicData uri="http://schemas.openxmlformats.org/drawingml/2006/picture">
+                <pic:pic xmlns:pic="http://schemas.openxmlformats.org/drawingml/2006/picture">
+                  <pic:nvPicPr>
+                    <pic:cNvPr id="1047537121" name="Imagem 1" descr="Uma imagem com texto, captura de ecrã, diagrama, Tipo de letra"/>
+                    <pic:cNvPicPr>
+                      <a:picLocks noChangeAspect="1" noChangeArrowheads="1"/>
+                    </pic:cNvPicPr>
+                  </pic:nvPicPr>
+                  <pic:blipFill>
+                    <a:blip r:embed="rId29" cstate="print">
+                      <a:extLst>
+                        <a:ext uri="{28A0092B-C50C-407E-A947-70E740481C1C}">
+                          <a14:useLocalDpi xmlns:a14="http://schemas.microsoft.com/office/drawing/2010/main" val="0"/>
+                        </a:ext>
+                      </a:extLst>
+                    </a:blip>
+                    <a:srcRect/>
+                    <a:stretch>
+                      <a:fillRect/>
+                    </a:stretch>
+                  </pic:blipFill>
+                  <pic:spPr bwMode="auto">
+                    <a:xfrm>
+                      <a:off x="0" y="0"/>
+                      <a:ext cx="5670550" cy="4742180"/>
+                    </a:xfrm>
+                    <a:prstGeom prst="rect">
+                      <a:avLst/>
+                    </a:prstGeom>
+                    <a:noFill/>
+                    <a:ln>
+                      <a:noFill/>
+                    </a:ln>
+                  </pic:spPr>
+                </pic:pic>
+              </a:graphicData>
+            </a:graphic>
+          </wp:inline>
+        </w:drawing>
+      </w:r>
     </w:p>
     <w:p>
       <w:pPr>
@@ -6852,7 +7300,6 @@
           <w:i/>
           <w:color w:val="404040" w:themeColor="text1" w:themeTint="BF"/>
           <w:sz w:val="18"/>
-          <w:lang w:val="en-US"/>
         </w:rPr>
         <w:sectPr>
           <w:pgSz w:w="11910" w:h="16840"/>
@@ -6929,7 +7376,7 @@
     </w:p>
     <w:p>
       <w:pPr>
-        <w:pStyle w:val="BodyText"/>
+        <w:pStyle w:val="Corpodetexto"/>
         <w:rPr>
           <w:i/>
           <w:sz w:val="20"/>
@@ -6940,7 +7387,7 @@
     </w:p>
     <w:p>
       <w:pPr>
-        <w:pStyle w:val="BodyText"/>
+        <w:pStyle w:val="Corpodetexto"/>
         <w:rPr>
           <w:i/>
           <w:sz w:val="20"/>
@@ -6949,10 +7396,338 @@
     </w:p>
     <w:p>
       <w:pPr>
-        <w:pStyle w:val="BodyText"/>
-        <w:rPr>
-          <w:iCs/>
-          <w:sz w:val="20"/>
+        <w:pStyle w:val="Corpodetexto"/>
+        <w:rPr>
+          <w:rFonts w:ascii="Calibri Light" w:eastAsia="Calibri Light" w:hAnsi="Calibri Light" w:cs="Calibri Light"/>
+          <w:color w:val="2E5395"/>
+          <w:sz w:val="36"/>
+          <w:szCs w:val="36"/>
+        </w:rPr>
+      </w:pPr>
+      <w:r>
+        <w:rPr>
+          <w:rFonts w:ascii="Calibri Light" w:eastAsia="Calibri Light" w:hAnsi="Calibri Light" w:cs="Calibri Light"/>
+          <w:color w:val="2E5395"/>
+          <w:sz w:val="36"/>
+          <w:szCs w:val="36"/>
+        </w:rPr>
+        <w:t xml:space="preserve">Classificador 1R </w:t>
+      </w:r>
+      <w:r>
+        <w:rPr>
+          <w:rFonts w:ascii="Calibri Light" w:eastAsia="Calibri Light" w:hAnsi="Calibri Light" w:cs="Calibri Light"/>
+          <w:color w:val="2E5395"/>
+          <w:sz w:val="36"/>
+          <w:szCs w:val="36"/>
+        </w:rPr>
+        <w:t xml:space="preserve">- </w:t>
+      </w:r>
+      <w:r>
+        <w:rPr>
+          <w:rFonts w:ascii="Calibri Light" w:eastAsia="Calibri Light" w:hAnsi="Calibri Light" w:cs="Calibri Light"/>
+          <w:color w:val="2E5395"/>
+          <w:sz w:val="36"/>
+          <w:szCs w:val="36"/>
+        </w:rPr>
+        <w:t>One Rule</w:t>
+      </w:r>
+    </w:p>
+    <w:p>
+      <w:pPr>
+        <w:pStyle w:val="Corpodetexto"/>
+        <w:rPr>
+          <w:rFonts w:ascii="Calibri Light" w:eastAsia="Calibri Light" w:hAnsi="Calibri Light" w:cs="Calibri Light"/>
+          <w:color w:val="2E5395"/>
+          <w:sz w:val="36"/>
+          <w:szCs w:val="36"/>
+        </w:rPr>
+      </w:pPr>
+    </w:p>
+    <w:p>
+      <w:pPr>
+        <w:pStyle w:val="Corpodetexto"/>
+        <w:spacing w:line="360" w:lineRule="auto"/>
+        <w:jc w:val="both"/>
+      </w:pPr>
+      <w:r>
+        <w:t xml:space="preserve">O classificador "One Rule" </w:t>
+      </w:r>
+      <w:r>
+        <w:t>tem como ideia principal encontrar a regra que melhor discrimina as classes alvo com base em um único atributo.</w:t>
+      </w:r>
+    </w:p>
+    <w:p>
+      <w:pPr>
+        <w:pStyle w:val="Corpodetexto"/>
+        <w:spacing w:line="360" w:lineRule="auto"/>
+        <w:jc w:val="both"/>
+      </w:pPr>
+      <w:r>
+        <w:t xml:space="preserve">De forma a descobrir qual o atributo que melhor classifica os dados, é construída uma regra </w:t>
+      </w:r>
+      <w:r>
+        <w:t>que relacione cada seu valor (desse atributo) com um dos valores do conceito (classe)</w:t>
+      </w:r>
+      <w:r>
+        <w:t>.</w:t>
+      </w:r>
+    </w:p>
+    <w:p>
+      <w:pPr>
+        <w:pStyle w:val="Corpodetexto"/>
+        <w:spacing w:line="360" w:lineRule="auto"/>
+        <w:jc w:val="both"/>
+      </w:pPr>
+    </w:p>
+    <w:p>
+      <w:pPr>
+        <w:pStyle w:val="Corpodetexto"/>
+        <w:spacing w:line="360" w:lineRule="auto"/>
+        <w:jc w:val="both"/>
+      </w:pPr>
+      <w:r>
+        <w:t xml:space="preserve">Processo para descobrir a </w:t>
+      </w:r>
+      <w:r>
+        <w:t>“One Rule”:</w:t>
+      </w:r>
+    </w:p>
+    <w:p>
+      <w:pPr>
+        <w:pStyle w:val="Corpodetexto"/>
+        <w:numPr>
+          <w:ilvl w:val="0"/>
+          <w:numId w:val="15"/>
+        </w:numPr>
+        <w:spacing w:line="360" w:lineRule="auto"/>
+        <w:jc w:val="both"/>
+      </w:pPr>
+      <w:r>
+        <w:t>Escolher um atributo para analise (o processo deve ser repetido para cada atributo).</w:t>
+      </w:r>
+    </w:p>
+    <w:p>
+      <w:pPr>
+        <w:pStyle w:val="Corpodetexto"/>
+        <w:numPr>
+          <w:ilvl w:val="0"/>
+          <w:numId w:val="15"/>
+        </w:numPr>
+        <w:spacing w:line="360" w:lineRule="auto"/>
+        <w:jc w:val="both"/>
+      </w:pPr>
+      <w:r>
+        <w:t xml:space="preserve">Calcular a frequência de cada </w:t>
+      </w:r>
+      <w:r>
+        <w:t>valor do atributo em relação as classes alvo.</w:t>
+      </w:r>
+    </w:p>
+    <w:p>
+      <w:pPr>
+        <w:pStyle w:val="Corpodetexto"/>
+        <w:numPr>
+          <w:ilvl w:val="0"/>
+          <w:numId w:val="15"/>
+        </w:numPr>
+        <w:spacing w:line="360" w:lineRule="auto"/>
+        <w:jc w:val="both"/>
+      </w:pPr>
+      <w:r>
+        <w:t>Calcular o erro para para cada valor do atributo</w:t>
+      </w:r>
+      <w:r>
+        <w:t xml:space="preserve">.  </w:t>
+      </w:r>
+      <w:r>
+        <w:t xml:space="preserve"> </w:t>
+      </w:r>
+      <m:oMath>
+        <m:r>
+          <w:rPr>
+            <w:rFonts w:ascii="Cambria Math" w:hAnsi="Cambria Math"/>
+            <w:sz w:val="24"/>
+            <w:szCs w:val="24"/>
+          </w:rPr>
+          <m:t xml:space="preserve"> </m:t>
+        </m:r>
+        <m:r>
+          <w:rPr>
+            <w:rFonts w:ascii="Cambria Math" w:hAnsi="Cambria Math" w:cs="Cambria Math"/>
+            <w:sz w:val="24"/>
+            <w:szCs w:val="24"/>
+          </w:rPr>
+          <m:t>Erro</m:t>
+        </m:r>
+        <m:r>
+          <m:rPr>
+            <m:sty m:val="p"/>
+          </m:rPr>
+          <w:rPr>
+            <w:rFonts w:ascii="Cambria Math" w:hAnsi="Cambria Math" w:cs="Cambria Math"/>
+            <w:sz w:val="24"/>
+            <w:szCs w:val="24"/>
+          </w:rPr>
+          <m:t>=</m:t>
+        </m:r>
+        <m:f>
+          <m:fPr>
+            <m:ctrlPr>
+              <w:rPr>
+                <w:rFonts w:ascii="Cambria Math" w:hAnsi="Cambria Math"/>
+                <w:sz w:val="24"/>
+                <w:szCs w:val="24"/>
+              </w:rPr>
+            </m:ctrlPr>
+          </m:fPr>
+          <m:num>
+            <m:r>
+              <m:rPr>
+                <m:sty m:val="p"/>
+              </m:rPr>
+              <w:rPr>
+                <w:rFonts w:ascii="Cambria Math" w:hAnsi="Cambria Math" w:cs="Cambria Math"/>
+                <w:sz w:val="24"/>
+                <w:szCs w:val="24"/>
+              </w:rPr>
+              <m:t>Total-Frequencia</m:t>
+            </m:r>
+          </m:num>
+          <m:den>
+            <m:r>
+              <w:rPr>
+                <w:rFonts w:ascii="Cambria Math" w:hAnsi="Cambria Math"/>
+                <w:sz w:val="24"/>
+                <w:szCs w:val="24"/>
+              </w:rPr>
+              <m:t>Total</m:t>
+            </m:r>
+          </m:den>
+        </m:f>
+      </m:oMath>
+    </w:p>
+    <w:p>
+      <w:pPr>
+        <w:pStyle w:val="Corpodetexto"/>
+        <w:numPr>
+          <w:ilvl w:val="0"/>
+          <w:numId w:val="15"/>
+        </w:numPr>
+        <w:spacing w:line="360" w:lineRule="auto"/>
+        <w:jc w:val="both"/>
+      </w:pPr>
+      <w:r>
+        <w:t>Escolher os pares (valor-atributo, valor-classe) com menor erro</w:t>
+      </w:r>
+      <w:r>
+        <w:t>,</w:t>
+      </w:r>
+      <w:r>
+        <w:t xml:space="preserve"> aleatório se igual</w:t>
+      </w:r>
+      <w:r>
+        <w:t>.</w:t>
+      </w:r>
+    </w:p>
+    <w:p>
+      <w:pPr>
+        <w:pStyle w:val="Corpodetexto"/>
+        <w:numPr>
+          <w:ilvl w:val="0"/>
+          <w:numId w:val="15"/>
+        </w:numPr>
+        <w:spacing w:line="360" w:lineRule="auto"/>
+        <w:jc w:val="both"/>
+      </w:pPr>
+      <w:r>
+        <w:t>Calcular o erro do atributo somando os erros dos pares escolhidos.</w:t>
+      </w:r>
+    </w:p>
+    <w:p>
+      <w:pPr>
+        <w:pStyle w:val="Corpodetexto"/>
+        <w:numPr>
+          <w:ilvl w:val="0"/>
+          <w:numId w:val="15"/>
+        </w:numPr>
+        <w:spacing w:line="360" w:lineRule="auto"/>
+        <w:jc w:val="both"/>
+      </w:pPr>
+      <w:r>
+        <w:t>Depois de obter as regras e os erros de cada atributo (itens acima), é escolhido o atributo com o menor erro e considera</w:t>
+      </w:r>
+      <w:r>
+        <w:t>-</w:t>
+      </w:r>
+      <w:r>
+        <w:t>se as regras associadas a esse atributo como representativas do conjunto de dados</w:t>
+      </w:r>
+      <w:r>
+        <w:t>.</w:t>
+      </w:r>
+    </w:p>
+    <w:p>
+      <w:pPr>
+        <w:pStyle w:val="Corpodetexto"/>
+        <w:rPr>
+          <w:rFonts w:ascii="Calibri Light" w:eastAsia="Calibri Light" w:hAnsi="Calibri Light" w:cs="Calibri Light"/>
+          <w:color w:val="2E5395"/>
+          <w:sz w:val="36"/>
+          <w:szCs w:val="36"/>
+        </w:rPr>
+      </w:pPr>
+    </w:p>
+    <w:p>
+      <w:pPr>
+        <w:pStyle w:val="Corpodetexto"/>
+        <w:rPr>
+          <w:rFonts w:ascii="Calibri Light" w:eastAsia="Calibri Light" w:hAnsi="Calibri Light" w:cs="Calibri Light"/>
+          <w:color w:val="2E5395"/>
+          <w:sz w:val="36"/>
+          <w:szCs w:val="36"/>
+        </w:rPr>
+      </w:pPr>
+      <w:r>
+        <w:rPr>
+          <w:rFonts w:ascii="Calibri Light" w:eastAsia="Calibri Light" w:hAnsi="Calibri Light" w:cs="Calibri Light"/>
+          <w:color w:val="2E5395"/>
+          <w:sz w:val="36"/>
+          <w:szCs w:val="36"/>
+        </w:rPr>
+        <w:t>Implementação 1R - One Rule</w:t>
+      </w:r>
+    </w:p>
+    <w:p>
+      <w:pPr>
+        <w:pStyle w:val="Corpodetexto"/>
+        <w:rPr>
+          <w:rFonts w:ascii="Calibri Light" w:eastAsia="Calibri Light" w:hAnsi="Calibri Light" w:cs="Calibri Light"/>
+          <w:color w:val="2E5395"/>
+          <w:sz w:val="36"/>
+          <w:szCs w:val="36"/>
+        </w:rPr>
+      </w:pPr>
+    </w:p>
+    <w:p>
+      <w:pPr>
+        <w:pStyle w:val="Corpodetexto"/>
+        <w:rPr>
+          <w:rFonts w:ascii="Calibri Light" w:eastAsia="Calibri Light" w:hAnsi="Calibri Light" w:cs="Calibri Light"/>
+          <w:color w:val="2E5395"/>
+          <w:sz w:val="36"/>
+          <w:szCs w:val="36"/>
+        </w:rPr>
+      </w:pPr>
+    </w:p>
+    <w:p>
+      <w:pPr>
+        <w:pStyle w:val="Corpodetexto"/>
+        <w:rPr>
+          <w:rFonts w:ascii="Calibri Light" w:eastAsia="Calibri Light" w:hAnsi="Calibri Light" w:cs="Calibri Light"/>
+          <w:color w:val="2E5395"/>
+          <w:sz w:val="36"/>
+          <w:szCs w:val="36"/>
+          <w:u w:val="single"/>
         </w:rPr>
       </w:pPr>
     </w:p>
@@ -7276,7 +8051,7 @@
   </w:p>
   <w:p>
     <w:pPr>
-      <w:pStyle w:val="Header"/>
+      <w:pStyle w:val="Cabealho"/>
     </w:pPr>
   </w:p>
 </w:hdr>
@@ -7609,6 +8384,92 @@
     </w:lvl>
   </w:abstractNum>
   <w:abstractNum w:abstractNumId="3" w15:restartNumberingAfterBreak="0">
+    <w:nsid w:val="3707577C"/>
+    <w:multiLevelType w:val="hybridMultilevel"/>
+    <w:tmpl w:val="F42AA3BC"/>
+    <w:lvl w:ilvl="0" w:tplc="0816000F">
+      <w:start w:val="1"/>
+      <w:numFmt w:val="decimal"/>
+      <w:lvlText w:val="%1."/>
+      <w:lvlJc w:val="left"/>
+      <w:pPr>
+        <w:ind w:left="720" w:hanging="360"/>
+      </w:pPr>
+    </w:lvl>
+    <w:lvl w:ilvl="1" w:tplc="08160019" w:tentative="1">
+      <w:start w:val="1"/>
+      <w:numFmt w:val="lowerLetter"/>
+      <w:lvlText w:val="%2."/>
+      <w:lvlJc w:val="left"/>
+      <w:pPr>
+        <w:ind w:left="1440" w:hanging="360"/>
+      </w:pPr>
+    </w:lvl>
+    <w:lvl w:ilvl="2" w:tplc="0816001B" w:tentative="1">
+      <w:start w:val="1"/>
+      <w:numFmt w:val="lowerRoman"/>
+      <w:lvlText w:val="%3."/>
+      <w:lvlJc w:val="right"/>
+      <w:pPr>
+        <w:ind w:left="2160" w:hanging="180"/>
+      </w:pPr>
+    </w:lvl>
+    <w:lvl w:ilvl="3" w:tplc="0816000F" w:tentative="1">
+      <w:start w:val="1"/>
+      <w:numFmt w:val="decimal"/>
+      <w:lvlText w:val="%4."/>
+      <w:lvlJc w:val="left"/>
+      <w:pPr>
+        <w:ind w:left="2880" w:hanging="360"/>
+      </w:pPr>
+    </w:lvl>
+    <w:lvl w:ilvl="4" w:tplc="08160019" w:tentative="1">
+      <w:start w:val="1"/>
+      <w:numFmt w:val="lowerLetter"/>
+      <w:lvlText w:val="%5."/>
+      <w:lvlJc w:val="left"/>
+      <w:pPr>
+        <w:ind w:left="3600" w:hanging="360"/>
+      </w:pPr>
+    </w:lvl>
+    <w:lvl w:ilvl="5" w:tplc="0816001B" w:tentative="1">
+      <w:start w:val="1"/>
+      <w:numFmt w:val="lowerRoman"/>
+      <w:lvlText w:val="%6."/>
+      <w:lvlJc w:val="right"/>
+      <w:pPr>
+        <w:ind w:left="4320" w:hanging="180"/>
+      </w:pPr>
+    </w:lvl>
+    <w:lvl w:ilvl="6" w:tplc="0816000F" w:tentative="1">
+      <w:start w:val="1"/>
+      <w:numFmt w:val="decimal"/>
+      <w:lvlText w:val="%7."/>
+      <w:lvlJc w:val="left"/>
+      <w:pPr>
+        <w:ind w:left="5040" w:hanging="360"/>
+      </w:pPr>
+    </w:lvl>
+    <w:lvl w:ilvl="7" w:tplc="08160019" w:tentative="1">
+      <w:start w:val="1"/>
+      <w:numFmt w:val="lowerLetter"/>
+      <w:lvlText w:val="%8."/>
+      <w:lvlJc w:val="left"/>
+      <w:pPr>
+        <w:ind w:left="5760" w:hanging="360"/>
+      </w:pPr>
+    </w:lvl>
+    <w:lvl w:ilvl="8" w:tplc="0816001B" w:tentative="1">
+      <w:start w:val="1"/>
+      <w:numFmt w:val="lowerRoman"/>
+      <w:lvlText w:val="%9."/>
+      <w:lvlJc w:val="right"/>
+      <w:pPr>
+        <w:ind w:left="6480" w:hanging="180"/>
+      </w:pPr>
+    </w:lvl>
+  </w:abstractNum>
+  <w:abstractNum w:abstractNumId="4" w15:restartNumberingAfterBreak="0">
     <w:nsid w:val="3FD51DDD"/>
     <w:multiLevelType w:val="hybridMultilevel"/>
     <w:tmpl w:val="DE6E9FAC"/>
@@ -7716,7 +8577,7 @@
       </w:rPr>
     </w:lvl>
   </w:abstractNum>
-  <w:abstractNum w:abstractNumId="4" w15:restartNumberingAfterBreak="0">
+  <w:abstractNum w:abstractNumId="5" w15:restartNumberingAfterBreak="0">
     <w:nsid w:val="4E596662"/>
     <w:multiLevelType w:val="hybridMultilevel"/>
     <w:tmpl w:val="0E80C8A8"/>
@@ -7825,7 +8686,7 @@
       </w:rPr>
     </w:lvl>
   </w:abstractNum>
-  <w:abstractNum w:abstractNumId="5" w15:restartNumberingAfterBreak="0">
+  <w:abstractNum w:abstractNumId="6" w15:restartNumberingAfterBreak="0">
     <w:nsid w:val="5F8239C7"/>
     <w:multiLevelType w:val="hybridMultilevel"/>
     <w:tmpl w:val="78EEDAE0"/>
@@ -7933,7 +8794,7 @@
       </w:rPr>
     </w:lvl>
   </w:abstractNum>
-  <w:abstractNum w:abstractNumId="6" w15:restartNumberingAfterBreak="0">
+  <w:abstractNum w:abstractNumId="7" w15:restartNumberingAfterBreak="0">
     <w:nsid w:val="68F54CEA"/>
     <w:multiLevelType w:val="hybridMultilevel"/>
     <w:tmpl w:val="D5803FCE"/>
@@ -8061,22 +8922,22 @@
     <w:abstractNumId w:val="0"/>
   </w:num>
   <w:num w:numId="7" w16cid:durableId="424151314">
+    <w:abstractNumId w:val="6"/>
+  </w:num>
+  <w:num w:numId="8" w16cid:durableId="275527544">
+    <w:abstractNumId w:val="6"/>
+  </w:num>
+  <w:num w:numId="9" w16cid:durableId="1555509010">
+    <w:abstractNumId w:val="4"/>
+  </w:num>
+  <w:num w:numId="10" w16cid:durableId="1245066358">
+    <w:abstractNumId w:val="4"/>
+  </w:num>
+  <w:num w:numId="11" w16cid:durableId="909731535">
     <w:abstractNumId w:val="5"/>
   </w:num>
-  <w:num w:numId="8" w16cid:durableId="275527544">
+  <w:num w:numId="12" w16cid:durableId="351610151">
     <w:abstractNumId w:val="5"/>
-  </w:num>
-  <w:num w:numId="9" w16cid:durableId="1555509010">
-    <w:abstractNumId w:val="3"/>
-  </w:num>
-  <w:num w:numId="10" w16cid:durableId="1245066358">
-    <w:abstractNumId w:val="3"/>
-  </w:num>
-  <w:num w:numId="11" w16cid:durableId="909731535">
-    <w:abstractNumId w:val="4"/>
-  </w:num>
-  <w:num w:numId="12" w16cid:durableId="351610151">
-    <w:abstractNumId w:val="4"/>
     <w:lvlOverride w:ilvl="0">
       <w:startOverride w:val="1"/>
     </w:lvlOverride>
@@ -8090,10 +8951,10 @@
     <w:lvlOverride w:ilvl="8"/>
   </w:num>
   <w:num w:numId="13" w16cid:durableId="181893448">
-    <w:abstractNumId w:val="6"/>
+    <w:abstractNumId w:val="7"/>
   </w:num>
   <w:num w:numId="14" w16cid:durableId="2095086303">
-    <w:abstractNumId w:val="6"/>
+    <w:abstractNumId w:val="7"/>
     <w:lvlOverride w:ilvl="0">
       <w:startOverride w:val="1"/>
     </w:lvlOverride>
@@ -8105,6 +8966,9 @@
     <w:lvlOverride w:ilvl="6"/>
     <w:lvlOverride w:ilvl="7"/>
     <w:lvlOverride w:ilvl="8"/>
+  </w:num>
+  <w:num w:numId="15" w16cid:durableId="12146541">
+    <w:abstractNumId w:val="3"/>
   </w:num>
 </w:numbering>
 </file>
@@ -8522,10 +9386,10 @@
       <w14:ligatures w14:val="none"/>
     </w:rPr>
   </w:style>
-  <w:style w:type="paragraph" w:styleId="Heading1">
+  <w:style w:type="paragraph" w:styleId="Ttulo1">
     <w:name w:val="heading 1"/>
     <w:basedOn w:val="Normal"/>
-    <w:link w:val="Heading1Char"/>
+    <w:link w:val="Ttulo1Carter"/>
     <w:uiPriority w:val="9"/>
     <w:qFormat/>
     <w:rsid w:val="005C0F4B"/>
@@ -8539,10 +9403,10 @@
       <w:szCs w:val="32"/>
     </w:rPr>
   </w:style>
-  <w:style w:type="paragraph" w:styleId="Heading2">
+  <w:style w:type="paragraph" w:styleId="Ttulo2">
     <w:name w:val="heading 2"/>
     <w:basedOn w:val="Normal"/>
-    <w:link w:val="Heading2Char"/>
+    <w:link w:val="Ttulo2Carter"/>
     <w:uiPriority w:val="9"/>
     <w:unhideWhenUsed/>
     <w:qFormat/>
@@ -8557,10 +9421,10 @@
       <w:szCs w:val="26"/>
     </w:rPr>
   </w:style>
-  <w:style w:type="paragraph" w:styleId="Heading3">
+  <w:style w:type="paragraph" w:styleId="Ttulo3">
     <w:name w:val="heading 3"/>
     <w:basedOn w:val="Normal"/>
-    <w:link w:val="Heading3Char"/>
+    <w:link w:val="Ttulo3Carter"/>
     <w:uiPriority w:val="9"/>
     <w:semiHidden/>
     <w:unhideWhenUsed/>
@@ -8578,10 +9442,10 @@
       <w:szCs w:val="24"/>
     </w:rPr>
   </w:style>
-  <w:style w:type="paragraph" w:styleId="Heading4">
+  <w:style w:type="paragraph" w:styleId="Ttulo4">
     <w:name w:val="heading 4"/>
     <w:basedOn w:val="Normal"/>
-    <w:link w:val="Heading4Char"/>
+    <w:link w:val="Ttulo4Carter"/>
     <w:uiPriority w:val="9"/>
     <w:unhideWhenUsed/>
     <w:qFormat/>
@@ -8596,13 +9460,12 @@
       <w:bCs/>
     </w:rPr>
   </w:style>
-  <w:style w:type="character" w:default="1" w:styleId="DefaultParagraphFont">
+  <w:style w:type="character" w:default="1" w:styleId="Tipodeletrapredefinidodopargrafo">
     <w:name w:val="Default Paragraph Font"/>
     <w:uiPriority w:val="1"/>
-    <w:semiHidden/>
     <w:unhideWhenUsed/>
   </w:style>
-  <w:style w:type="table" w:default="1" w:styleId="TableNormal">
+  <w:style w:type="table" w:default="1" w:styleId="Tabelanormal">
     <w:name w:val="Normal Table"/>
     <w:uiPriority w:val="99"/>
     <w:semiHidden/>
@@ -8617,16 +9480,16 @@
       </w:tblCellMar>
     </w:tblPr>
   </w:style>
-  <w:style w:type="numbering" w:default="1" w:styleId="NoList">
+  <w:style w:type="numbering" w:default="1" w:styleId="Semlista">
     <w:name w:val="No List"/>
     <w:uiPriority w:val="99"/>
     <w:semiHidden/>
     <w:unhideWhenUsed/>
   </w:style>
-  <w:style w:type="character" w:customStyle="1" w:styleId="Heading1Char">
-    <w:name w:val="Heading 1 Char"/>
-    <w:basedOn w:val="DefaultParagraphFont"/>
-    <w:link w:val="Heading1"/>
+  <w:style w:type="character" w:customStyle="1" w:styleId="Ttulo1Carter">
+    <w:name w:val="Título 1 Caráter"/>
+    <w:basedOn w:val="Tipodeletrapredefinidodopargrafo"/>
+    <w:link w:val="Ttulo1"/>
     <w:uiPriority w:val="9"/>
     <w:rsid w:val="005C0F4B"/>
     <w:rPr>
@@ -8637,10 +9500,10 @@
       <w14:ligatures w14:val="none"/>
     </w:rPr>
   </w:style>
-  <w:style w:type="character" w:customStyle="1" w:styleId="Heading2Char">
-    <w:name w:val="Heading 2 Char"/>
-    <w:basedOn w:val="DefaultParagraphFont"/>
-    <w:link w:val="Heading2"/>
+  <w:style w:type="character" w:customStyle="1" w:styleId="Ttulo2Carter">
+    <w:name w:val="Título 2 Caráter"/>
+    <w:basedOn w:val="Tipodeletrapredefinidodopargrafo"/>
+    <w:link w:val="Ttulo2"/>
     <w:uiPriority w:val="9"/>
     <w:rsid w:val="005C0F4B"/>
     <w:rPr>
@@ -8651,10 +9514,10 @@
       <w14:ligatures w14:val="none"/>
     </w:rPr>
   </w:style>
-  <w:style w:type="character" w:customStyle="1" w:styleId="Heading3Char">
-    <w:name w:val="Heading 3 Char"/>
-    <w:basedOn w:val="DefaultParagraphFont"/>
-    <w:link w:val="Heading3"/>
+  <w:style w:type="character" w:customStyle="1" w:styleId="Ttulo3Carter">
+    <w:name w:val="Título 3 Caráter"/>
+    <w:basedOn w:val="Tipodeletrapredefinidodopargrafo"/>
+    <w:link w:val="Ttulo3"/>
     <w:uiPriority w:val="9"/>
     <w:semiHidden/>
     <w:rsid w:val="005C0F4B"/>
@@ -8668,10 +9531,10 @@
       <w14:ligatures w14:val="none"/>
     </w:rPr>
   </w:style>
-  <w:style w:type="character" w:customStyle="1" w:styleId="Heading4Char">
-    <w:name w:val="Heading 4 Char"/>
-    <w:basedOn w:val="DefaultParagraphFont"/>
-    <w:link w:val="Heading4"/>
+  <w:style w:type="character" w:customStyle="1" w:styleId="Ttulo4Carter">
+    <w:name w:val="Título 4 Caráter"/>
+    <w:basedOn w:val="Tipodeletrapredefinidodopargrafo"/>
+    <w:link w:val="Ttulo4"/>
     <w:uiPriority w:val="9"/>
     <w:rsid w:val="005C0F4B"/>
     <w:rPr>
@@ -8699,7 +9562,7 @@
       <w:lang w:eastAsia="pt-PT"/>
     </w:rPr>
   </w:style>
-  <w:style w:type="paragraph" w:styleId="TOC1">
+  <w:style w:type="paragraph" w:styleId="ndice1">
     <w:name w:val="toc 1"/>
     <w:basedOn w:val="Normal"/>
     <w:autoRedefine/>
@@ -8715,7 +9578,7 @@
       <w:rFonts w:ascii="Calibri" w:eastAsia="Calibri" w:hAnsi="Calibri" w:cs="Calibri"/>
     </w:rPr>
   </w:style>
-  <w:style w:type="paragraph" w:styleId="TOC2">
+  <w:style w:type="paragraph" w:styleId="ndice2">
     <w:name w:val="toc 2"/>
     <w:basedOn w:val="Normal"/>
     <w:autoRedefine/>
@@ -8731,7 +9594,7 @@
       <w:rFonts w:ascii="Calibri" w:eastAsia="Calibri" w:hAnsi="Calibri" w:cs="Calibri"/>
     </w:rPr>
   </w:style>
-  <w:style w:type="paragraph" w:styleId="TOC3">
+  <w:style w:type="paragraph" w:styleId="ndice3">
     <w:name w:val="toc 3"/>
     <w:basedOn w:val="Normal"/>
     <w:autoRedefine/>
@@ -8747,10 +9610,10 @@
       <w:rFonts w:ascii="Calibri" w:eastAsia="Calibri" w:hAnsi="Calibri" w:cs="Calibri"/>
     </w:rPr>
   </w:style>
-  <w:style w:type="paragraph" w:styleId="Title">
+  <w:style w:type="paragraph" w:styleId="Ttulo">
     <w:name w:val="Title"/>
     <w:basedOn w:val="Normal"/>
-    <w:link w:val="TitleChar"/>
+    <w:link w:val="TtuloCarter"/>
     <w:uiPriority w:val="10"/>
     <w:qFormat/>
     <w:rsid w:val="005C0F4B"/>
@@ -8766,10 +9629,10 @@
       <w:szCs w:val="44"/>
     </w:rPr>
   </w:style>
-  <w:style w:type="character" w:customStyle="1" w:styleId="TitleChar">
-    <w:name w:val="Title Char"/>
-    <w:basedOn w:val="DefaultParagraphFont"/>
-    <w:link w:val="Title"/>
+  <w:style w:type="character" w:customStyle="1" w:styleId="TtuloCarter">
+    <w:name w:val="Título Caráter"/>
+    <w:basedOn w:val="Tipodeletrapredefinidodopargrafo"/>
+    <w:link w:val="Ttulo"/>
     <w:uiPriority w:val="10"/>
     <w:rsid w:val="005C0F4B"/>
     <w:rPr>
@@ -8782,19 +9645,19 @@
       <w14:ligatures w14:val="none"/>
     </w:rPr>
   </w:style>
-  <w:style w:type="paragraph" w:styleId="BodyText">
+  <w:style w:type="paragraph" w:styleId="Corpodetexto">
     <w:name w:val="Body Text"/>
     <w:basedOn w:val="Normal"/>
-    <w:link w:val="BodyTextChar"/>
+    <w:link w:val="CorpodetextoCarter"/>
     <w:uiPriority w:val="1"/>
     <w:unhideWhenUsed/>
     <w:qFormat/>
     <w:rsid w:val="005C0F4B"/>
   </w:style>
-  <w:style w:type="character" w:customStyle="1" w:styleId="BodyTextChar">
-    <w:name w:val="Body Text Char"/>
-    <w:basedOn w:val="DefaultParagraphFont"/>
-    <w:link w:val="BodyText"/>
+  <w:style w:type="character" w:customStyle="1" w:styleId="CorpodetextoCarter">
+    <w:name w:val="Corpo de texto Caráter"/>
+    <w:basedOn w:val="Tipodeletrapredefinidodopargrafo"/>
+    <w:link w:val="Corpodetexto"/>
     <w:uiPriority w:val="1"/>
     <w:rsid w:val="005C0F4B"/>
     <w:rPr>
@@ -8803,7 +9666,7 @@
       <w14:ligatures w14:val="none"/>
     </w:rPr>
   </w:style>
-  <w:style w:type="paragraph" w:styleId="ListParagraph">
+  <w:style w:type="paragraph" w:styleId="PargrafodaLista">
     <w:name w:val="List Paragraph"/>
     <w:basedOn w:val="Normal"/>
     <w:uiPriority w:val="1"/>
@@ -8825,9 +9688,9 @@
       <w:jc w:val="center"/>
     </w:pPr>
   </w:style>
-  <w:style w:type="character" w:styleId="Hyperlink">
+  <w:style w:type="character" w:styleId="Hiperligao">
     <w:name w:val="Hyperlink"/>
-    <w:basedOn w:val="DefaultParagraphFont"/>
+    <w:basedOn w:val="Tipodeletrapredefinidodopargrafo"/>
     <w:uiPriority w:val="99"/>
     <w:unhideWhenUsed/>
     <w:rsid w:val="005C0F4B"/>
@@ -8836,9 +9699,9 @@
       <w:u w:val="single"/>
     </w:rPr>
   </w:style>
-  <w:style w:type="character" w:styleId="FollowedHyperlink">
+  <w:style w:type="character" w:styleId="Hiperligaovisitada">
     <w:name w:val="FollowedHyperlink"/>
-    <w:basedOn w:val="DefaultParagraphFont"/>
+    <w:basedOn w:val="Tipodeletrapredefinidodopargrafo"/>
     <w:uiPriority w:val="99"/>
     <w:semiHidden/>
     <w:unhideWhenUsed/>
@@ -8848,10 +9711,10 @@
       <w:u w:val="single"/>
     </w:rPr>
   </w:style>
-  <w:style w:type="paragraph" w:styleId="Header">
+  <w:style w:type="paragraph" w:styleId="Cabealho">
     <w:name w:val="header"/>
     <w:basedOn w:val="Normal"/>
-    <w:link w:val="HeaderChar"/>
+    <w:link w:val="CabealhoCarter"/>
     <w:uiPriority w:val="99"/>
     <w:unhideWhenUsed/>
     <w:rsid w:val="005C0F4B"/>
@@ -8862,10 +9725,10 @@
       </w:tabs>
     </w:pPr>
   </w:style>
-  <w:style w:type="character" w:customStyle="1" w:styleId="HeaderChar">
-    <w:name w:val="Header Char"/>
-    <w:basedOn w:val="DefaultParagraphFont"/>
-    <w:link w:val="Header"/>
+  <w:style w:type="character" w:customStyle="1" w:styleId="CabealhoCarter">
+    <w:name w:val="Cabeçalho Caráter"/>
+    <w:basedOn w:val="Tipodeletrapredefinidodopargrafo"/>
+    <w:link w:val="Cabealho"/>
     <w:uiPriority w:val="99"/>
     <w:rsid w:val="005C0F4B"/>
     <w:rPr>
@@ -8874,10 +9737,10 @@
       <w14:ligatures w14:val="none"/>
     </w:rPr>
   </w:style>
-  <w:style w:type="paragraph" w:styleId="Footer">
+  <w:style w:type="paragraph" w:styleId="Rodap">
     <w:name w:val="footer"/>
     <w:basedOn w:val="Normal"/>
-    <w:link w:val="FooterChar"/>
+    <w:link w:val="RodapCarter"/>
     <w:uiPriority w:val="99"/>
     <w:unhideWhenUsed/>
     <w:rsid w:val="005C0F4B"/>
@@ -8888,16 +9751,35 @@
       </w:tabs>
     </w:pPr>
   </w:style>
-  <w:style w:type="character" w:customStyle="1" w:styleId="FooterChar">
-    <w:name w:val="Footer Char"/>
-    <w:basedOn w:val="DefaultParagraphFont"/>
-    <w:link w:val="Footer"/>
+  <w:style w:type="character" w:customStyle="1" w:styleId="RodapCarter">
+    <w:name w:val="Rodapé Caráter"/>
+    <w:basedOn w:val="Tipodeletrapredefinidodopargrafo"/>
+    <w:link w:val="Rodap"/>
     <w:uiPriority w:val="99"/>
     <w:rsid w:val="005C0F4B"/>
     <w:rPr>
       <w:rFonts w:ascii="Cambria" w:eastAsia="Cambria" w:hAnsi="Cambria" w:cs="Cambria"/>
       <w:kern w:val="0"/>
       <w14:ligatures w14:val="none"/>
+    </w:rPr>
+  </w:style>
+  <w:style w:type="paragraph" w:styleId="NormalWeb">
+    <w:name w:val="Normal (Web)"/>
+    <w:basedOn w:val="Normal"/>
+    <w:uiPriority w:val="99"/>
+    <w:unhideWhenUsed/>
+    <w:rsid w:val="00477B75"/>
+    <w:pPr>
+      <w:widowControl/>
+      <w:autoSpaceDE/>
+      <w:autoSpaceDN/>
+      <w:spacing w:before="100" w:beforeAutospacing="1" w:after="100" w:afterAutospacing="1"/>
+    </w:pPr>
+    <w:rPr>
+      <w:rFonts w:ascii="Times New Roman" w:eastAsia="Times New Roman" w:hAnsi="Times New Roman" w:cs="Times New Roman"/>
+      <w:sz w:val="24"/>
+      <w:szCs w:val="24"/>
+      <w:lang w:eastAsia="pt-PT"/>
     </w:rPr>
   </w:style>
 </w:styles>

</xml_diff>

<commit_message>
Correct oneR file is modelOneRUpdated
- Matches the 1R slides Results
</commit_message>
<xml_diff>
--- a/03_Trabs/01/Relatorio_ProjectA.docx
+++ b/03_Trabs/01/Relatorio_ProjectA.docx
@@ -76,7 +76,7 @@
                     </pic:cNvPicPr>
                   </pic:nvPicPr>
                   <pic:blipFill>
-                    <a:blip r:embed="rId7" cstate="print">
+                    <a:blip r:embed="rId8" cstate="print">
                       <a:extLst>
                         <a:ext uri="{28A0092B-C50C-407E-A947-70E740481C1C}">
                           <a14:useLocalDpi xmlns:a14="http://schemas.microsoft.com/office/drawing/2010/main" val="0"/>
@@ -1213,7 +1213,7 @@
           <w:sz w:val="29"/>
         </w:rPr>
         <w:sectPr>
-          <w:headerReference w:type="default" r:id="rId8"/>
+          <w:headerReference w:type="default" r:id="rId9"/>
           <w:pgSz w:w="11910" w:h="16840"/>
           <w:pgMar w:top="1340" w:right="1420" w:bottom="280" w:left="1560" w:header="0" w:footer="720" w:gutter="0"/>
           <w:pgNumType w:start="1"/>
@@ -1316,7 +1316,7 @@
           <w:r>
             <w:fldChar w:fldCharType="separate"/>
           </w:r>
-          <w:hyperlink r:id="rId9" w:anchor="_bookmark0" w:history="1">
+          <w:hyperlink r:id="rId10" w:anchor="_bookmark0" w:history="1">
             <w:r>
               <w:rPr>
                 <w:rStyle w:val="Hiperligao"/>
@@ -1344,7 +1344,7 @@
             </w:tabs>
             <w:spacing w:before="123"/>
           </w:pPr>
-          <w:hyperlink r:id="rId10" w:anchor="_bookmark1" w:history="1">
+          <w:hyperlink r:id="rId11" w:anchor="_bookmark1" w:history="1">
             <w:r>
               <w:rPr>
                 <w:rStyle w:val="Hiperligao"/>
@@ -1371,7 +1371,7 @@
               <w:tab w:val="right" w:leader="dot" w:pos="8638"/>
             </w:tabs>
           </w:pPr>
-          <w:hyperlink r:id="rId11" w:anchor="_bookmark2" w:history="1">
+          <w:hyperlink r:id="rId12" w:anchor="_bookmark2" w:history="1">
             <w:r>
               <w:rPr>
                 <w:rStyle w:val="Hiperligao"/>
@@ -1433,7 +1433,7 @@
             </w:tabs>
             <w:spacing w:before="123"/>
           </w:pPr>
-          <w:hyperlink r:id="rId12" w:anchor="_bookmark3" w:history="1">
+          <w:hyperlink r:id="rId13" w:anchor="_bookmark3" w:history="1">
             <w:r>
               <w:rPr>
                 <w:rStyle w:val="Hiperligao"/>
@@ -1494,7 +1494,7 @@
               <w:tab w:val="right" w:leader="dot" w:pos="8638"/>
             </w:tabs>
           </w:pPr>
-          <w:hyperlink r:id="rId13" w:anchor="_bookmark4" w:history="1">
+          <w:hyperlink r:id="rId14" w:anchor="_bookmark4" w:history="1">
             <w:r>
               <w:rPr>
                 <w:rStyle w:val="Hiperligao"/>
@@ -1555,7 +1555,7 @@
               <w:tab w:val="right" w:leader="dot" w:pos="8638"/>
             </w:tabs>
           </w:pPr>
-          <w:hyperlink r:id="rId14" w:anchor="_bookmark5" w:history="1">
+          <w:hyperlink r:id="rId15" w:anchor="_bookmark5" w:history="1">
             <w:r>
               <w:rPr>
                 <w:rStyle w:val="Hiperligao"/>
@@ -1634,7 +1634,7 @@
             </w:tabs>
             <w:spacing w:before="123"/>
           </w:pPr>
-          <w:hyperlink r:id="rId15" w:anchor="_bookmark6" w:history="1">
+          <w:hyperlink r:id="rId16" w:anchor="_bookmark6" w:history="1">
             <w:r>
               <w:rPr>
                 <w:rStyle w:val="Hiperligao"/>
@@ -1678,7 +1678,7 @@
               <w:tab w:val="right" w:leader="dot" w:pos="8638"/>
             </w:tabs>
           </w:pPr>
-          <w:hyperlink r:id="rId16" w:anchor="_bookmark7" w:history="1">
+          <w:hyperlink r:id="rId17" w:anchor="_bookmark7" w:history="1">
             <w:r>
               <w:rPr>
                 <w:rStyle w:val="Hiperligao"/>
@@ -1723,7 +1723,7 @@
             </w:tabs>
             <w:spacing w:before="123"/>
           </w:pPr>
-          <w:hyperlink r:id="rId17" w:anchor="_bookmark8" w:history="1">
+          <w:hyperlink r:id="rId18" w:anchor="_bookmark8" w:history="1">
             <w:r>
               <w:rPr>
                 <w:rStyle w:val="Hiperligao"/>
@@ -1801,7 +1801,7 @@
               <w:tab w:val="right" w:leader="dot" w:pos="8638"/>
             </w:tabs>
           </w:pPr>
-          <w:hyperlink r:id="rId18" w:anchor="_bookmark9" w:history="1">
+          <w:hyperlink r:id="rId19" w:anchor="_bookmark9" w:history="1">
             <w:r>
               <w:rPr>
                 <w:rStyle w:val="Hiperligao"/>
@@ -1863,7 +1863,7 @@
             </w:tabs>
             <w:spacing w:before="123"/>
           </w:pPr>
-          <w:hyperlink r:id="rId19" w:anchor="_bookmark10" w:history="1">
+          <w:hyperlink r:id="rId20" w:anchor="_bookmark10" w:history="1">
             <w:r>
               <w:rPr>
                 <w:rStyle w:val="Hiperligao"/>
@@ -1907,7 +1907,7 @@
               <w:tab w:val="right" w:leader="dot" w:pos="8639"/>
             </w:tabs>
           </w:pPr>
-          <w:hyperlink r:id="rId20" w:anchor="_bookmark11" w:history="1">
+          <w:hyperlink r:id="rId21" w:anchor="_bookmark11" w:history="1">
             <w:r>
               <w:rPr>
                 <w:rStyle w:val="Hiperligao"/>
@@ -1952,7 +1952,7 @@
             </w:tabs>
             <w:spacing w:before="121"/>
           </w:pPr>
-          <w:hyperlink r:id="rId21" w:anchor="_bookmark12" w:history="1">
+          <w:hyperlink r:id="rId22" w:anchor="_bookmark12" w:history="1">
             <w:r>
               <w:rPr>
                 <w:rStyle w:val="Hiperligao"/>
@@ -1980,7 +1980,7 @@
             </w:tabs>
             <w:spacing w:before="122"/>
           </w:pPr>
-          <w:hyperlink r:id="rId22" w:anchor="_bookmark13" w:history="1">
+          <w:hyperlink r:id="rId23" w:anchor="_bookmark13" w:history="1">
             <w:r>
               <w:rPr>
                 <w:rStyle w:val="Hiperligao"/>
@@ -2008,7 +2008,7 @@
             </w:tabs>
             <w:spacing w:before="121"/>
           </w:pPr>
-          <w:hyperlink r:id="rId23" w:anchor="_bookmark14" w:history="1">
+          <w:hyperlink r:id="rId24" w:anchor="_bookmark14" w:history="1">
             <w:r>
               <w:rPr>
                 <w:rStyle w:val="Hiperligao"/>
@@ -2070,7 +2070,7 @@
             </w:tabs>
             <w:spacing w:before="122"/>
           </w:pPr>
-          <w:hyperlink r:id="rId24" w:anchor="_bookmark15" w:history="1">
+          <w:hyperlink r:id="rId25" w:anchor="_bookmark15" w:history="1">
             <w:r>
               <w:rPr>
                 <w:rStyle w:val="Hiperligao"/>
@@ -2199,7 +2199,7 @@
               <w:tab w:val="right" w:leader="dot" w:pos="8639"/>
             </w:tabs>
           </w:pPr>
-          <w:hyperlink r:id="rId25" w:anchor="_bookmark16" w:history="1">
+          <w:hyperlink r:id="rId26" w:anchor="_bookmark16" w:history="1">
             <w:r>
               <w:rPr>
                 <w:rStyle w:val="Hiperligao"/>
@@ -2261,7 +2261,7 @@
             </w:tabs>
             <w:spacing w:before="121"/>
           </w:pPr>
-          <w:hyperlink r:id="rId26" w:anchor="_bookmark17" w:history="1">
+          <w:hyperlink r:id="rId27" w:anchor="_bookmark17" w:history="1">
             <w:r>
               <w:rPr>
                 <w:rStyle w:val="Hiperligao"/>
@@ -2289,7 +2289,7 @@
             </w:tabs>
             <w:spacing w:before="123"/>
           </w:pPr>
-          <w:hyperlink r:id="rId27" w:anchor="_bookmark18" w:history="1">
+          <w:hyperlink r:id="rId28" w:anchor="_bookmark18" w:history="1">
             <w:r>
               <w:rPr>
                 <w:rStyle w:val="Hiperligao"/>
@@ -5055,15 +5055,6 @@
                 <w:lang w:eastAsia="pt-PT"/>
               </w:rPr>
             </w:pPr>
-            <w:r>
-              <w:rPr>
-                <w:rFonts w:ascii="Courier New" w:eastAsia="Times New Roman" w:hAnsi="Courier New" w:cs="Courier New"/>
-                <w:sz w:val="24"/>
-                <w:szCs w:val="24"/>
-                <w:lang w:eastAsia="pt-PT"/>
-              </w:rPr>
-              <w:t>pre-</w:t>
-            </w:r>
             <w:proofErr w:type="spellStart"/>
             <w:r>
               <w:rPr>
@@ -5072,7 +5063,7 @@
                 <w:szCs w:val="24"/>
                 <w:lang w:eastAsia="pt-PT"/>
               </w:rPr>
-              <w:t>presbyopic</w:t>
+              <w:t>pre-presbyopic</w:t>
             </w:r>
             <w:proofErr w:type="spellEnd"/>
           </w:p>
@@ -5264,15 +5255,6 @@
                 <w:lang w:eastAsia="pt-PT"/>
               </w:rPr>
             </w:pPr>
-            <w:r>
-              <w:rPr>
-                <w:rFonts w:ascii="Courier New" w:eastAsia="Times New Roman" w:hAnsi="Courier New" w:cs="Courier New"/>
-                <w:sz w:val="24"/>
-                <w:szCs w:val="24"/>
-                <w:lang w:eastAsia="pt-PT"/>
-              </w:rPr>
-              <w:t>pre-</w:t>
-            </w:r>
             <w:proofErr w:type="spellStart"/>
             <w:r>
               <w:rPr>
@@ -5281,7 +5263,7 @@
                 <w:szCs w:val="24"/>
                 <w:lang w:eastAsia="pt-PT"/>
               </w:rPr>
-              <w:t>presbyopic</w:t>
+              <w:t>pre-presbyopic</w:t>
             </w:r>
             <w:proofErr w:type="spellEnd"/>
           </w:p>
@@ -5469,15 +5451,6 @@
                 <w:lang w:eastAsia="pt-PT"/>
               </w:rPr>
             </w:pPr>
-            <w:r>
-              <w:rPr>
-                <w:rFonts w:ascii="Courier New" w:eastAsia="Times New Roman" w:hAnsi="Courier New" w:cs="Courier New"/>
-                <w:sz w:val="24"/>
-                <w:szCs w:val="24"/>
-                <w:lang w:eastAsia="pt-PT"/>
-              </w:rPr>
-              <w:t>pre-</w:t>
-            </w:r>
             <w:proofErr w:type="spellStart"/>
             <w:r>
               <w:rPr>
@@ -5486,7 +5459,7 @@
                 <w:szCs w:val="24"/>
                 <w:lang w:eastAsia="pt-PT"/>
               </w:rPr>
-              <w:t>presbyopic</w:t>
+              <w:t>pre-presbyopic</w:t>
             </w:r>
             <w:proofErr w:type="spellEnd"/>
           </w:p>
@@ -5672,15 +5645,6 @@
                 <w:lang w:eastAsia="pt-PT"/>
               </w:rPr>
             </w:pPr>
-            <w:r>
-              <w:rPr>
-                <w:rFonts w:ascii="Courier New" w:eastAsia="Times New Roman" w:hAnsi="Courier New" w:cs="Courier New"/>
-                <w:sz w:val="24"/>
-                <w:szCs w:val="24"/>
-                <w:lang w:eastAsia="pt-PT"/>
-              </w:rPr>
-              <w:t>pre-</w:t>
-            </w:r>
             <w:proofErr w:type="spellStart"/>
             <w:r>
               <w:rPr>
@@ -5689,7 +5653,7 @@
                 <w:szCs w:val="24"/>
                 <w:lang w:eastAsia="pt-PT"/>
               </w:rPr>
-              <w:t>presbyopic</w:t>
+              <w:t>pre-presbyopic</w:t>
             </w:r>
             <w:proofErr w:type="spellEnd"/>
           </w:p>
@@ -5879,15 +5843,6 @@
                 <w:lang w:eastAsia="pt-PT"/>
               </w:rPr>
             </w:pPr>
-            <w:r>
-              <w:rPr>
-                <w:rFonts w:ascii="Courier New" w:eastAsia="Times New Roman" w:hAnsi="Courier New" w:cs="Courier New"/>
-                <w:sz w:val="24"/>
-                <w:szCs w:val="24"/>
-                <w:lang w:eastAsia="pt-PT"/>
-              </w:rPr>
-              <w:t>pre-</w:t>
-            </w:r>
             <w:proofErr w:type="spellStart"/>
             <w:r>
               <w:rPr>
@@ -5896,7 +5851,7 @@
                 <w:szCs w:val="24"/>
                 <w:lang w:eastAsia="pt-PT"/>
               </w:rPr>
-              <w:t>presbyopic</w:t>
+              <w:t>pre-presbyopic</w:t>
             </w:r>
             <w:proofErr w:type="spellEnd"/>
           </w:p>
@@ -6912,7 +6867,7 @@
                     </pic:cNvPicPr>
                   </pic:nvPicPr>
                   <pic:blipFill>
-                    <a:blip r:embed="rId28" cstate="print">
+                    <a:blip r:embed="rId29" cstate="print">
                       <a:extLst>
                         <a:ext uri="{28A0092B-C50C-407E-A947-70E740481C1C}">
                           <a14:useLocalDpi xmlns:a14="http://schemas.microsoft.com/office/drawing/2010/main" val="0"/>
@@ -7238,7 +7193,7 @@
                     </pic:cNvPicPr>
                   </pic:nvPicPr>
                   <pic:blipFill>
-                    <a:blip r:embed="rId29" cstate="print">
+                    <a:blip r:embed="rId30" cstate="print">
                       <a:extLst>
                         <a:ext uri="{28A0092B-C50C-407E-A947-70E740481C1C}">
                           <a14:useLocalDpi xmlns:a14="http://schemas.microsoft.com/office/drawing/2010/main" val="0"/>
@@ -7376,6 +7331,1413 @@
     </w:p>
     <w:p>
       <w:pPr>
+        <w:pStyle w:val="Ttulo2"/>
+        <w:spacing w:before="72"/>
+        <w:ind w:left="0"/>
+        <w:rPr>
+          <w:color w:val="4472C4" w:themeColor="accent1"/>
+          <w:sz w:val="36"/>
+          <w:szCs w:val="36"/>
+        </w:rPr>
+      </w:pPr>
+      <w:r>
+        <w:rPr>
+          <w:color w:val="4472C4" w:themeColor="accent1"/>
+          <w:sz w:val="36"/>
+          <w:szCs w:val="36"/>
+        </w:rPr>
+        <w:t>Detalhes de Implementação</w:t>
+      </w:r>
+    </w:p>
+    <w:p>
+      <w:pPr>
+        <w:spacing w:before="131"/>
+        <w:ind w:right="1624"/>
+        <w:rPr>
+          <w:b/>
+          <w:bCs/>
+        </w:rPr>
+      </w:pPr>
+      <w:r>
+        <w:rPr>
+          <w:b/>
+          <w:bCs/>
+        </w:rPr>
+        <w:t>Modelo de Dados e Associações entre Tabelas</w:t>
+      </w:r>
+    </w:p>
+    <w:p>
+      <w:pPr>
+        <w:spacing w:before="131"/>
+        <w:ind w:right="1624"/>
+      </w:pPr>
+      <w:r>
+        <w:t>O modelo de dados é centrado na tabela "</w:t>
+      </w:r>
+      <w:proofErr w:type="spellStart"/>
+      <w:r>
+        <w:t>Appointment</w:t>
+      </w:r>
+      <w:proofErr w:type="spellEnd"/>
+      <w:r>
+        <w:t>," que serve como o núcleo das informações clínicas. Essa tabela está relacionada com todas outras tabelas do sistema. Para associar as informações sobre as doenças a uma consulta, foi criada a tabela "DIAGNOSIS." Nessa associação, reconhecemos que uma única consulta pode estar relacionada a mais de uma doença. No entanto, no contexto clínico, esperamos que haja exatamente uma doença do tipo "</w:t>
+      </w:r>
+      <w:proofErr w:type="spellStart"/>
+      <w:r>
+        <w:t>myope</w:t>
+      </w:r>
+      <w:proofErr w:type="spellEnd"/>
+      <w:r>
+        <w:t>" ou "</w:t>
+      </w:r>
+      <w:proofErr w:type="spellStart"/>
+      <w:r>
+        <w:t>hypermetrope</w:t>
+      </w:r>
+      <w:proofErr w:type="spellEnd"/>
+      <w:r>
+        <w:t>" associada a cada consulta. Além disso, opcionalmente, pode estar associada uma doença do tipo "</w:t>
+      </w:r>
+      <w:proofErr w:type="spellStart"/>
+      <w:r>
+        <w:t>astigmatic</w:t>
+      </w:r>
+      <w:proofErr w:type="spellEnd"/>
+      <w:r>
+        <w:t>."</w:t>
+      </w:r>
+    </w:p>
+    <w:p>
+      <w:pPr>
+        <w:spacing w:before="131"/>
+        <w:ind w:right="1624"/>
+      </w:pPr>
+      <w:r>
+        <w:rPr>
+          <w:b/>
+          <w:bCs/>
+        </w:rPr>
+        <w:t>Atributos Chave e Associações Diretas:</w:t>
+      </w:r>
+    </w:p>
+    <w:p>
+      <w:pPr>
+        <w:spacing w:before="131"/>
+        <w:ind w:right="1624"/>
+      </w:pPr>
+      <w:r>
+        <w:t>O valor de "</w:t>
+      </w:r>
+      <w:proofErr w:type="spellStart"/>
+      <w:r>
+        <w:t>TearRate</w:t>
+      </w:r>
+      <w:proofErr w:type="spellEnd"/>
+      <w:r>
+        <w:t>," assume-se que é atribuído um único valor à consulta, refletindo uma medição específica, estando este valor diretamente descrito na tabela “APPOINTMENT”. Da mesma forma, "</w:t>
+      </w:r>
+      <w:proofErr w:type="spellStart"/>
+      <w:r>
+        <w:t>LensHardness</w:t>
+      </w:r>
+      <w:proofErr w:type="spellEnd"/>
+      <w:r>
+        <w:t xml:space="preserve">" também é atribuído como um único resultado, no entanto, esses resultados foram armazenados numa tabela </w:t>
+      </w:r>
+      <w:proofErr w:type="gramStart"/>
+      <w:r>
+        <w:t>separada,  uma</w:t>
+      </w:r>
+      <w:proofErr w:type="gramEnd"/>
+      <w:r>
+        <w:t xml:space="preserve"> vez que representam os resultados específicos obtidos durante cada consulta.</w:t>
+      </w:r>
+    </w:p>
+    <w:p>
+      <w:pPr>
+        <w:spacing w:before="131"/>
+        <w:ind w:right="1624"/>
+      </w:pPr>
+    </w:p>
+    <w:p>
+      <w:pPr>
+        <w:spacing w:before="131"/>
+        <w:ind w:right="1624"/>
+      </w:pPr>
+      <w:r>
+        <w:rPr>
+          <w:b/>
+          <w:bCs/>
+        </w:rPr>
+        <w:t>Intervalos de Valores e Mapeamento:</w:t>
+      </w:r>
+    </w:p>
+    <w:p>
+      <w:pPr>
+        <w:spacing w:before="131"/>
+        <w:ind w:right="1624"/>
+      </w:pPr>
+      <w:r>
+        <w:t xml:space="preserve">Para caracterizar os intervalos de valores possíveis para as medidas de idade, </w:t>
+      </w:r>
+      <w:proofErr w:type="spellStart"/>
+      <w:r>
+        <w:t>TearRate</w:t>
+      </w:r>
+      <w:proofErr w:type="spellEnd"/>
+      <w:r>
+        <w:t xml:space="preserve"> e </w:t>
+      </w:r>
+      <w:proofErr w:type="spellStart"/>
+      <w:r>
+        <w:t>LensHardness</w:t>
+      </w:r>
+      <w:proofErr w:type="spellEnd"/>
+      <w:r>
+        <w:t>, foram criadas três tabelas de mapeamento. Essas tabelas servem como referências para definir faixas de valores aceitáveis. Cada intervalo é mapeado por meio das tabelas "</w:t>
+      </w:r>
+      <w:proofErr w:type="spellStart"/>
+      <w:r>
+        <w:t>OcularAge</w:t>
+      </w:r>
+      <w:proofErr w:type="spellEnd"/>
+      <w:r>
+        <w:t>," "</w:t>
+      </w:r>
+      <w:proofErr w:type="spellStart"/>
+      <w:r>
+        <w:t>TearRate</w:t>
+      </w:r>
+      <w:proofErr w:type="spellEnd"/>
+      <w:r>
+        <w:t>," e "</w:t>
+      </w:r>
+      <w:proofErr w:type="spellStart"/>
+      <w:r>
+        <w:t>LensHardness</w:t>
+      </w:r>
+      <w:proofErr w:type="spellEnd"/>
+      <w:r>
+        <w:t>," proporcionando uma maneira padronizada de representar e consultar os resultados clínicos dentro dessas faixas.</w:t>
+      </w:r>
+    </w:p>
+    <w:p>
+      <w:pPr>
+        <w:spacing w:before="131"/>
+        <w:ind w:right="1624"/>
+        <w:rPr>
+          <w:u w:val="single"/>
+        </w:rPr>
+      </w:pPr>
+      <w:r>
+        <w:t>Essas associações e representações foram projetadas para garantir uma estrutura de dados coerente e eficaz. O uso de tabelas de mapeamento ajuda a manter a consistência e a integridade dos dados, fornecendo uma estrutura clara para as informações clínicas em questão. Os valores foram organizados de acordo com a seguinte tabela:</w:t>
+      </w:r>
+    </w:p>
+    <w:p>
+      <w:pPr>
+        <w:spacing w:before="131"/>
+        <w:ind w:right="1624"/>
+      </w:pPr>
+    </w:p>
+    <w:p>
+      <w:pPr>
+        <w:spacing w:before="131"/>
+        <w:ind w:right="1624"/>
+      </w:pPr>
+    </w:p>
+    <w:p>
+      <w:pPr>
+        <w:spacing w:before="131"/>
+        <w:ind w:right="1624"/>
+      </w:pPr>
+    </w:p>
+    <w:p>
+      <w:pPr>
+        <w:spacing w:before="131"/>
+        <w:ind w:right="1624"/>
+      </w:pPr>
+    </w:p>
+    <w:p>
+      <w:pPr>
+        <w:spacing w:before="131"/>
+        <w:ind w:right="1624"/>
+      </w:pPr>
+    </w:p>
+    <w:p>
+      <w:pPr>
+        <w:spacing w:before="131"/>
+        <w:ind w:right="1624"/>
+      </w:pPr>
+    </w:p>
+    <w:p>
+      <w:pPr>
+        <w:spacing w:before="131"/>
+        <w:ind w:right="1624"/>
+      </w:pPr>
+    </w:p>
+    <w:p>
+      <w:pPr>
+        <w:spacing w:before="131"/>
+        <w:ind w:right="1624"/>
+      </w:pPr>
+    </w:p>
+    <w:p>
+      <w:pPr>
+        <w:spacing w:before="131"/>
+        <w:ind w:right="1624"/>
+      </w:pPr>
+    </w:p>
+    <w:p>
+      <w:pPr>
+        <w:spacing w:before="131"/>
+        <w:ind w:right="1624"/>
+      </w:pPr>
+    </w:p>
+    <w:p>
+      <w:pPr>
+        <w:spacing w:before="131"/>
+        <w:ind w:right="1624"/>
+      </w:pPr>
+    </w:p>
+    <w:p>
+      <w:pPr>
+        <w:spacing w:before="131"/>
+        <w:ind w:right="1624"/>
+      </w:pPr>
+    </w:p>
+    <w:p>
+      <w:pPr>
+        <w:spacing w:before="131"/>
+        <w:ind w:right="1624"/>
+      </w:pPr>
+    </w:p>
+    <w:p>
+      <w:pPr>
+        <w:spacing w:before="131"/>
+        <w:ind w:right="1624"/>
+      </w:pPr>
+    </w:p>
+    <w:tbl>
+      <w:tblPr>
+        <w:tblStyle w:val="TabelacomGrelha"/>
+        <w:tblW w:w="0" w:type="auto"/>
+        <w:tblInd w:w="0" w:type="dxa"/>
+        <w:tblLook w:val="04A0" w:firstRow="1" w:lastRow="0" w:firstColumn="1" w:lastColumn="0" w:noHBand="0" w:noVBand="1"/>
+      </w:tblPr>
+      <w:tblGrid>
+        <w:gridCol w:w="2410"/>
+        <w:gridCol w:w="2439"/>
+        <w:gridCol w:w="3415"/>
+      </w:tblGrid>
+      <w:tr>
+        <w:tc>
+          <w:tcPr>
+            <w:tcW w:w="2410" w:type="dxa"/>
+            <w:tcBorders>
+              <w:top w:val="single" w:sz="4" w:space="0" w:color="auto"/>
+              <w:left w:val="single" w:sz="4" w:space="0" w:color="auto"/>
+              <w:bottom w:val="single" w:sz="4" w:space="0" w:color="auto"/>
+              <w:right w:val="single" w:sz="4" w:space="0" w:color="auto"/>
+            </w:tcBorders>
+            <w:hideMark/>
+          </w:tcPr>
+          <w:p>
+            <w:pPr>
+              <w:spacing w:before="131"/>
+              <w:ind w:right="1624"/>
+              <w:jc w:val="center"/>
+              <w:rPr>
+                <w:rFonts w:ascii="Calibri" w:hAnsi="Calibri"/>
+                <w:iCs/>
+                <w:sz w:val="18"/>
+              </w:rPr>
+            </w:pPr>
+            <w:r>
+              <w:rPr>
+                <w:rFonts w:ascii="Calibri" w:hAnsi="Calibri"/>
+                <w:iCs/>
+                <w:sz w:val="18"/>
+              </w:rPr>
+              <w:t>Mínimo</w:t>
+            </w:r>
+          </w:p>
+        </w:tc>
+        <w:tc>
+          <w:tcPr>
+            <w:tcW w:w="2439" w:type="dxa"/>
+            <w:tcBorders>
+              <w:top w:val="single" w:sz="4" w:space="0" w:color="auto"/>
+              <w:left w:val="single" w:sz="4" w:space="0" w:color="auto"/>
+              <w:bottom w:val="single" w:sz="4" w:space="0" w:color="auto"/>
+              <w:right w:val="single" w:sz="4" w:space="0" w:color="auto"/>
+            </w:tcBorders>
+            <w:hideMark/>
+          </w:tcPr>
+          <w:p>
+            <w:pPr>
+              <w:spacing w:before="131"/>
+              <w:ind w:right="1624"/>
+              <w:rPr>
+                <w:rFonts w:ascii="Calibri" w:hAnsi="Calibri"/>
+                <w:iCs/>
+                <w:sz w:val="18"/>
+              </w:rPr>
+            </w:pPr>
+            <w:r>
+              <w:rPr>
+                <w:rFonts w:ascii="Calibri" w:hAnsi="Calibri"/>
+                <w:iCs/>
+                <w:sz w:val="18"/>
+              </w:rPr>
+              <w:t>Máximo</w:t>
+            </w:r>
+          </w:p>
+        </w:tc>
+        <w:tc>
+          <w:tcPr>
+            <w:tcW w:w="3415" w:type="dxa"/>
+            <w:tcBorders>
+              <w:top w:val="single" w:sz="4" w:space="0" w:color="auto"/>
+              <w:left w:val="single" w:sz="4" w:space="0" w:color="auto"/>
+              <w:bottom w:val="single" w:sz="4" w:space="0" w:color="auto"/>
+              <w:right w:val="single" w:sz="4" w:space="0" w:color="auto"/>
+            </w:tcBorders>
+            <w:hideMark/>
+          </w:tcPr>
+          <w:p>
+            <w:pPr>
+              <w:spacing w:before="131"/>
+              <w:ind w:right="1624"/>
+              <w:rPr>
+                <w:rFonts w:ascii="Calibri" w:hAnsi="Calibri"/>
+                <w:i/>
+                <w:sz w:val="18"/>
+              </w:rPr>
+            </w:pPr>
+            <w:r>
+              <w:rPr>
+                <w:rFonts w:ascii="Calibri" w:hAnsi="Calibri"/>
+                <w:i/>
+                <w:sz w:val="18"/>
+              </w:rPr>
+              <w:t>Valor</w:t>
+            </w:r>
+          </w:p>
+        </w:tc>
+      </w:tr>
+      <w:tr>
+        <w:tc>
+          <w:tcPr>
+            <w:tcW w:w="8264" w:type="dxa"/>
+            <w:gridSpan w:val="3"/>
+            <w:tcBorders>
+              <w:top w:val="single" w:sz="4" w:space="0" w:color="auto"/>
+              <w:left w:val="single" w:sz="4" w:space="0" w:color="auto"/>
+              <w:bottom w:val="single" w:sz="4" w:space="0" w:color="auto"/>
+              <w:right w:val="single" w:sz="4" w:space="0" w:color="auto"/>
+            </w:tcBorders>
+            <w:shd w:val="clear" w:color="auto" w:fill="E7E6E6" w:themeFill="background2"/>
+            <w:hideMark/>
+          </w:tcPr>
+          <w:p>
+            <w:pPr>
+              <w:spacing w:before="131"/>
+              <w:ind w:right="1624"/>
+              <w:jc w:val="center"/>
+              <w:rPr>
+                <w:rFonts w:ascii="Calibri" w:hAnsi="Calibri"/>
+                <w:i/>
+                <w:sz w:val="18"/>
+              </w:rPr>
+            </w:pPr>
+            <w:proofErr w:type="spellStart"/>
+            <w:r>
+              <w:rPr>
+                <w:rFonts w:ascii="Calibri" w:hAnsi="Calibri"/>
+                <w:i/>
+                <w:sz w:val="18"/>
+              </w:rPr>
+              <w:t>OcularAge</w:t>
+            </w:r>
+            <w:proofErr w:type="spellEnd"/>
+          </w:p>
+        </w:tc>
+      </w:tr>
+      <w:tr>
+        <w:tc>
+          <w:tcPr>
+            <w:tcW w:w="2410" w:type="dxa"/>
+            <w:tcBorders>
+              <w:top w:val="single" w:sz="4" w:space="0" w:color="auto"/>
+              <w:left w:val="single" w:sz="4" w:space="0" w:color="auto"/>
+              <w:bottom w:val="single" w:sz="4" w:space="0" w:color="auto"/>
+              <w:right w:val="single" w:sz="4" w:space="0" w:color="auto"/>
+            </w:tcBorders>
+            <w:hideMark/>
+          </w:tcPr>
+          <w:p>
+            <w:pPr>
+              <w:spacing w:before="131"/>
+              <w:ind w:right="1624"/>
+              <w:jc w:val="center"/>
+              <w:rPr>
+                <w:rFonts w:ascii="Calibri" w:hAnsi="Calibri"/>
+                <w:iCs/>
+                <w:sz w:val="18"/>
+              </w:rPr>
+            </w:pPr>
+            <w:r>
+              <w:rPr>
+                <w:rFonts w:ascii="Calibri" w:hAnsi="Calibri"/>
+                <w:iCs/>
+                <w:sz w:val="18"/>
+              </w:rPr>
+              <w:t>0</w:t>
+            </w:r>
+          </w:p>
+        </w:tc>
+        <w:tc>
+          <w:tcPr>
+            <w:tcW w:w="2439" w:type="dxa"/>
+            <w:tcBorders>
+              <w:top w:val="single" w:sz="4" w:space="0" w:color="auto"/>
+              <w:left w:val="single" w:sz="4" w:space="0" w:color="auto"/>
+              <w:bottom w:val="single" w:sz="4" w:space="0" w:color="auto"/>
+              <w:right w:val="single" w:sz="4" w:space="0" w:color="auto"/>
+            </w:tcBorders>
+            <w:hideMark/>
+          </w:tcPr>
+          <w:p>
+            <w:pPr>
+              <w:spacing w:before="131"/>
+              <w:ind w:right="1624"/>
+              <w:jc w:val="center"/>
+              <w:rPr>
+                <w:rFonts w:ascii="Calibri" w:hAnsi="Calibri"/>
+                <w:iCs/>
+                <w:sz w:val="18"/>
+              </w:rPr>
+            </w:pPr>
+            <w:r>
+              <w:rPr>
+                <w:rFonts w:ascii="Calibri" w:hAnsi="Calibri"/>
+                <w:iCs/>
+                <w:sz w:val="18"/>
+              </w:rPr>
+              <w:t>30</w:t>
+            </w:r>
+          </w:p>
+        </w:tc>
+        <w:tc>
+          <w:tcPr>
+            <w:tcW w:w="3415" w:type="dxa"/>
+            <w:tcBorders>
+              <w:top w:val="single" w:sz="4" w:space="0" w:color="auto"/>
+              <w:left w:val="single" w:sz="4" w:space="0" w:color="auto"/>
+              <w:bottom w:val="single" w:sz="4" w:space="0" w:color="auto"/>
+              <w:right w:val="single" w:sz="4" w:space="0" w:color="auto"/>
+            </w:tcBorders>
+            <w:hideMark/>
+          </w:tcPr>
+          <w:p>
+            <w:pPr>
+              <w:spacing w:before="131"/>
+              <w:ind w:right="1624"/>
+              <w:jc w:val="center"/>
+              <w:rPr>
+                <w:rFonts w:ascii="Calibri" w:hAnsi="Calibri"/>
+                <w:i/>
+                <w:sz w:val="18"/>
+              </w:rPr>
+            </w:pPr>
+            <w:r>
+              <w:rPr>
+                <w:rFonts w:ascii="Calibri" w:hAnsi="Calibri"/>
+                <w:i/>
+                <w:sz w:val="18"/>
+              </w:rPr>
+              <w:t>“</w:t>
+            </w:r>
+            <w:proofErr w:type="spellStart"/>
+            <w:r>
+              <w:rPr>
+                <w:rFonts w:ascii="Calibri" w:hAnsi="Calibri"/>
+                <w:i/>
+                <w:sz w:val="18"/>
+              </w:rPr>
+              <w:t>young</w:t>
+            </w:r>
+            <w:proofErr w:type="spellEnd"/>
+            <w:r>
+              <w:rPr>
+                <w:rFonts w:ascii="Calibri" w:hAnsi="Calibri"/>
+                <w:i/>
+                <w:sz w:val="18"/>
+              </w:rPr>
+              <w:t>”</w:t>
+            </w:r>
+          </w:p>
+        </w:tc>
+      </w:tr>
+      <w:tr>
+        <w:tc>
+          <w:tcPr>
+            <w:tcW w:w="2410" w:type="dxa"/>
+            <w:tcBorders>
+              <w:top w:val="single" w:sz="4" w:space="0" w:color="auto"/>
+              <w:left w:val="single" w:sz="4" w:space="0" w:color="auto"/>
+              <w:bottom w:val="single" w:sz="4" w:space="0" w:color="auto"/>
+              <w:right w:val="single" w:sz="4" w:space="0" w:color="auto"/>
+            </w:tcBorders>
+            <w:hideMark/>
+          </w:tcPr>
+          <w:p>
+            <w:pPr>
+              <w:spacing w:before="131"/>
+              <w:ind w:right="1624"/>
+              <w:jc w:val="center"/>
+              <w:rPr>
+                <w:rFonts w:ascii="Calibri" w:hAnsi="Calibri"/>
+                <w:iCs/>
+                <w:sz w:val="18"/>
+              </w:rPr>
+            </w:pPr>
+            <w:r>
+              <w:rPr>
+                <w:rFonts w:ascii="Calibri" w:hAnsi="Calibri"/>
+                <w:iCs/>
+                <w:sz w:val="18"/>
+              </w:rPr>
+              <w:t>30</w:t>
+            </w:r>
+          </w:p>
+        </w:tc>
+        <w:tc>
+          <w:tcPr>
+            <w:tcW w:w="2439" w:type="dxa"/>
+            <w:tcBorders>
+              <w:top w:val="single" w:sz="4" w:space="0" w:color="auto"/>
+              <w:left w:val="single" w:sz="4" w:space="0" w:color="auto"/>
+              <w:bottom w:val="single" w:sz="4" w:space="0" w:color="auto"/>
+              <w:right w:val="single" w:sz="4" w:space="0" w:color="auto"/>
+            </w:tcBorders>
+            <w:hideMark/>
+          </w:tcPr>
+          <w:p>
+            <w:pPr>
+              <w:spacing w:before="131"/>
+              <w:ind w:right="1624"/>
+              <w:jc w:val="center"/>
+              <w:rPr>
+                <w:rFonts w:ascii="Calibri" w:hAnsi="Calibri"/>
+                <w:iCs/>
+                <w:sz w:val="18"/>
+              </w:rPr>
+            </w:pPr>
+            <w:r>
+              <w:rPr>
+                <w:rFonts w:ascii="Calibri" w:hAnsi="Calibri"/>
+                <w:iCs/>
+                <w:sz w:val="18"/>
+              </w:rPr>
+              <w:t>45</w:t>
+            </w:r>
+          </w:p>
+        </w:tc>
+        <w:tc>
+          <w:tcPr>
+            <w:tcW w:w="3415" w:type="dxa"/>
+            <w:tcBorders>
+              <w:top w:val="single" w:sz="4" w:space="0" w:color="auto"/>
+              <w:left w:val="single" w:sz="4" w:space="0" w:color="auto"/>
+              <w:bottom w:val="single" w:sz="4" w:space="0" w:color="auto"/>
+              <w:right w:val="single" w:sz="4" w:space="0" w:color="auto"/>
+            </w:tcBorders>
+          </w:tcPr>
+          <w:p>
+            <w:pPr>
+              <w:spacing w:before="131"/>
+              <w:ind w:right="1624"/>
+              <w:jc w:val="center"/>
+              <w:rPr>
+                <w:rFonts w:ascii="Calibri" w:hAnsi="Calibri"/>
+                <w:i/>
+                <w:sz w:val="18"/>
+              </w:rPr>
+            </w:pPr>
+            <w:r>
+              <w:rPr>
+                <w:rFonts w:ascii="Calibri" w:hAnsi="Calibri"/>
+                <w:i/>
+                <w:sz w:val="18"/>
+              </w:rPr>
+              <w:t>“</w:t>
+            </w:r>
+            <w:proofErr w:type="spellStart"/>
+            <w:r>
+              <w:rPr>
+                <w:rFonts w:ascii="Calibri" w:hAnsi="Calibri"/>
+                <w:i/>
+                <w:sz w:val="18"/>
+              </w:rPr>
+              <w:t>pre-presbyopic</w:t>
+            </w:r>
+            <w:proofErr w:type="spellEnd"/>
+            <w:r>
+              <w:rPr>
+                <w:rFonts w:ascii="Calibri" w:hAnsi="Calibri"/>
+                <w:i/>
+                <w:sz w:val="18"/>
+              </w:rPr>
+              <w:t>”</w:t>
+            </w:r>
+          </w:p>
+          <w:p>
+            <w:pPr>
+              <w:spacing w:before="131"/>
+              <w:ind w:right="1624"/>
+              <w:jc w:val="center"/>
+              <w:rPr>
+                <w:rFonts w:ascii="Calibri" w:hAnsi="Calibri"/>
+                <w:i/>
+                <w:sz w:val="18"/>
+              </w:rPr>
+            </w:pPr>
+          </w:p>
+        </w:tc>
+      </w:tr>
+      <w:tr>
+        <w:tc>
+          <w:tcPr>
+            <w:tcW w:w="2410" w:type="dxa"/>
+            <w:tcBorders>
+              <w:top w:val="single" w:sz="4" w:space="0" w:color="auto"/>
+              <w:left w:val="single" w:sz="4" w:space="0" w:color="auto"/>
+              <w:bottom w:val="single" w:sz="4" w:space="0" w:color="auto"/>
+              <w:right w:val="single" w:sz="4" w:space="0" w:color="auto"/>
+            </w:tcBorders>
+            <w:hideMark/>
+          </w:tcPr>
+          <w:p>
+            <w:pPr>
+              <w:spacing w:before="131"/>
+              <w:ind w:right="1624"/>
+              <w:jc w:val="center"/>
+              <w:rPr>
+                <w:rFonts w:ascii="Calibri" w:hAnsi="Calibri"/>
+                <w:iCs/>
+                <w:sz w:val="18"/>
+              </w:rPr>
+            </w:pPr>
+            <w:r>
+              <w:rPr>
+                <w:rFonts w:ascii="Calibri" w:hAnsi="Calibri"/>
+                <w:iCs/>
+                <w:sz w:val="18"/>
+              </w:rPr>
+              <w:t>45</w:t>
+            </w:r>
+          </w:p>
+        </w:tc>
+        <w:tc>
+          <w:tcPr>
+            <w:tcW w:w="2439" w:type="dxa"/>
+            <w:tcBorders>
+              <w:top w:val="single" w:sz="4" w:space="0" w:color="auto"/>
+              <w:left w:val="single" w:sz="4" w:space="0" w:color="auto"/>
+              <w:bottom w:val="single" w:sz="4" w:space="0" w:color="auto"/>
+              <w:right w:val="single" w:sz="4" w:space="0" w:color="auto"/>
+            </w:tcBorders>
+            <w:hideMark/>
+          </w:tcPr>
+          <w:p>
+            <w:pPr>
+              <w:spacing w:before="131"/>
+              <w:ind w:right="1624"/>
+              <w:jc w:val="center"/>
+              <w:rPr>
+                <w:rFonts w:ascii="Calibri" w:hAnsi="Calibri"/>
+                <w:iCs/>
+                <w:sz w:val="18"/>
+              </w:rPr>
+            </w:pPr>
+            <w:r>
+              <w:rPr>
+                <w:rFonts w:ascii="Calibri" w:hAnsi="Calibri"/>
+                <w:iCs/>
+                <w:sz w:val="18"/>
+              </w:rPr>
+              <w:t>99</w:t>
+            </w:r>
+          </w:p>
+        </w:tc>
+        <w:tc>
+          <w:tcPr>
+            <w:tcW w:w="3415" w:type="dxa"/>
+            <w:tcBorders>
+              <w:top w:val="single" w:sz="4" w:space="0" w:color="auto"/>
+              <w:left w:val="single" w:sz="4" w:space="0" w:color="auto"/>
+              <w:bottom w:val="single" w:sz="4" w:space="0" w:color="auto"/>
+              <w:right w:val="single" w:sz="4" w:space="0" w:color="auto"/>
+            </w:tcBorders>
+          </w:tcPr>
+          <w:p>
+            <w:pPr>
+              <w:spacing w:before="131"/>
+              <w:ind w:right="1624"/>
+              <w:jc w:val="center"/>
+              <w:rPr>
+                <w:rFonts w:ascii="Calibri" w:hAnsi="Calibri"/>
+                <w:i/>
+                <w:sz w:val="18"/>
+              </w:rPr>
+            </w:pPr>
+            <w:r>
+              <w:rPr>
+                <w:rFonts w:ascii="Calibri" w:hAnsi="Calibri"/>
+                <w:i/>
+                <w:sz w:val="18"/>
+              </w:rPr>
+              <w:t>“</w:t>
+            </w:r>
+            <w:proofErr w:type="spellStart"/>
+            <w:r>
+              <w:rPr>
+                <w:rFonts w:ascii="Calibri" w:hAnsi="Calibri"/>
+                <w:i/>
+                <w:sz w:val="18"/>
+              </w:rPr>
+              <w:t>presbyopic</w:t>
+            </w:r>
+            <w:proofErr w:type="spellEnd"/>
+            <w:r>
+              <w:rPr>
+                <w:rFonts w:ascii="Calibri" w:hAnsi="Calibri"/>
+                <w:i/>
+                <w:sz w:val="18"/>
+              </w:rPr>
+              <w:t>”</w:t>
+            </w:r>
+          </w:p>
+          <w:p>
+            <w:pPr>
+              <w:spacing w:before="131"/>
+              <w:ind w:right="1624"/>
+              <w:jc w:val="center"/>
+              <w:rPr>
+                <w:rFonts w:ascii="Calibri" w:hAnsi="Calibri"/>
+                <w:i/>
+                <w:sz w:val="18"/>
+              </w:rPr>
+            </w:pPr>
+          </w:p>
+        </w:tc>
+      </w:tr>
+      <w:tr>
+        <w:tc>
+          <w:tcPr>
+            <w:tcW w:w="8264" w:type="dxa"/>
+            <w:gridSpan w:val="3"/>
+            <w:tcBorders>
+              <w:top w:val="single" w:sz="4" w:space="0" w:color="auto"/>
+              <w:left w:val="single" w:sz="4" w:space="0" w:color="auto"/>
+              <w:bottom w:val="single" w:sz="4" w:space="0" w:color="auto"/>
+              <w:right w:val="single" w:sz="4" w:space="0" w:color="auto"/>
+            </w:tcBorders>
+            <w:shd w:val="clear" w:color="auto" w:fill="E7E6E6" w:themeFill="background2"/>
+            <w:hideMark/>
+          </w:tcPr>
+          <w:p>
+            <w:pPr>
+              <w:spacing w:before="131"/>
+              <w:ind w:right="1624"/>
+              <w:jc w:val="center"/>
+              <w:rPr>
+                <w:rFonts w:ascii="Calibri" w:hAnsi="Calibri"/>
+                <w:i/>
+                <w:sz w:val="18"/>
+              </w:rPr>
+            </w:pPr>
+            <w:proofErr w:type="spellStart"/>
+            <w:r>
+              <w:rPr>
+                <w:rFonts w:ascii="Calibri" w:hAnsi="Calibri"/>
+                <w:i/>
+                <w:sz w:val="18"/>
+              </w:rPr>
+              <w:t>LensHardness</w:t>
+            </w:r>
+            <w:proofErr w:type="spellEnd"/>
+          </w:p>
+        </w:tc>
+      </w:tr>
+      <w:tr>
+        <w:tc>
+          <w:tcPr>
+            <w:tcW w:w="2410" w:type="dxa"/>
+            <w:tcBorders>
+              <w:top w:val="single" w:sz="4" w:space="0" w:color="auto"/>
+              <w:left w:val="single" w:sz="4" w:space="0" w:color="auto"/>
+              <w:bottom w:val="single" w:sz="4" w:space="0" w:color="auto"/>
+              <w:right w:val="single" w:sz="4" w:space="0" w:color="auto"/>
+            </w:tcBorders>
+            <w:hideMark/>
+          </w:tcPr>
+          <w:p>
+            <w:pPr>
+              <w:spacing w:before="131"/>
+              <w:ind w:right="1624"/>
+              <w:jc w:val="center"/>
+              <w:rPr>
+                <w:rFonts w:ascii="Calibri" w:hAnsi="Calibri"/>
+                <w:iCs/>
+                <w:sz w:val="18"/>
+              </w:rPr>
+            </w:pPr>
+            <w:r>
+              <w:rPr>
+                <w:rFonts w:ascii="Calibri" w:hAnsi="Calibri"/>
+                <w:iCs/>
+                <w:sz w:val="18"/>
+              </w:rPr>
+              <w:t>0</w:t>
+            </w:r>
+          </w:p>
+        </w:tc>
+        <w:tc>
+          <w:tcPr>
+            <w:tcW w:w="2439" w:type="dxa"/>
+            <w:tcBorders>
+              <w:top w:val="single" w:sz="4" w:space="0" w:color="auto"/>
+              <w:left w:val="single" w:sz="4" w:space="0" w:color="auto"/>
+              <w:bottom w:val="single" w:sz="4" w:space="0" w:color="auto"/>
+              <w:right w:val="single" w:sz="4" w:space="0" w:color="auto"/>
+            </w:tcBorders>
+            <w:hideMark/>
+          </w:tcPr>
+          <w:p>
+            <w:pPr>
+              <w:spacing w:before="131"/>
+              <w:ind w:right="1624"/>
+              <w:jc w:val="center"/>
+              <w:rPr>
+                <w:rFonts w:ascii="Calibri" w:hAnsi="Calibri"/>
+                <w:iCs/>
+                <w:sz w:val="18"/>
+              </w:rPr>
+            </w:pPr>
+            <w:r>
+              <w:rPr>
+                <w:rFonts w:ascii="Calibri" w:hAnsi="Calibri"/>
+                <w:iCs/>
+                <w:sz w:val="18"/>
+              </w:rPr>
+              <w:t>0.1</w:t>
+            </w:r>
+          </w:p>
+        </w:tc>
+        <w:tc>
+          <w:tcPr>
+            <w:tcW w:w="3415" w:type="dxa"/>
+            <w:tcBorders>
+              <w:top w:val="single" w:sz="4" w:space="0" w:color="auto"/>
+              <w:left w:val="single" w:sz="4" w:space="0" w:color="auto"/>
+              <w:bottom w:val="single" w:sz="4" w:space="0" w:color="auto"/>
+              <w:right w:val="single" w:sz="4" w:space="0" w:color="auto"/>
+            </w:tcBorders>
+            <w:hideMark/>
+          </w:tcPr>
+          <w:p>
+            <w:pPr>
+              <w:spacing w:before="131"/>
+              <w:ind w:right="1624"/>
+              <w:jc w:val="center"/>
+              <w:rPr>
+                <w:rFonts w:ascii="Calibri" w:hAnsi="Calibri"/>
+                <w:i/>
+                <w:sz w:val="18"/>
+              </w:rPr>
+            </w:pPr>
+            <w:r>
+              <w:rPr>
+                <w:rFonts w:ascii="Calibri" w:hAnsi="Calibri"/>
+                <w:i/>
+                <w:sz w:val="18"/>
+              </w:rPr>
+              <w:t>“</w:t>
+            </w:r>
+            <w:proofErr w:type="spellStart"/>
+            <w:r>
+              <w:rPr>
+                <w:rFonts w:ascii="Calibri" w:hAnsi="Calibri"/>
+                <w:i/>
+                <w:sz w:val="18"/>
+              </w:rPr>
+              <w:t>none</w:t>
+            </w:r>
+            <w:proofErr w:type="spellEnd"/>
+            <w:r>
+              <w:rPr>
+                <w:rFonts w:ascii="Calibri" w:hAnsi="Calibri"/>
+                <w:i/>
+                <w:sz w:val="18"/>
+              </w:rPr>
+              <w:t>”</w:t>
+            </w:r>
+          </w:p>
+        </w:tc>
+      </w:tr>
+      <w:tr>
+        <w:tc>
+          <w:tcPr>
+            <w:tcW w:w="2410" w:type="dxa"/>
+            <w:tcBorders>
+              <w:top w:val="single" w:sz="4" w:space="0" w:color="auto"/>
+              <w:left w:val="single" w:sz="4" w:space="0" w:color="auto"/>
+              <w:bottom w:val="single" w:sz="4" w:space="0" w:color="auto"/>
+              <w:right w:val="single" w:sz="4" w:space="0" w:color="auto"/>
+            </w:tcBorders>
+            <w:hideMark/>
+          </w:tcPr>
+          <w:p>
+            <w:pPr>
+              <w:spacing w:before="131"/>
+              <w:ind w:right="1624"/>
+              <w:jc w:val="center"/>
+              <w:rPr>
+                <w:rFonts w:ascii="Calibri" w:hAnsi="Calibri"/>
+                <w:iCs/>
+                <w:sz w:val="18"/>
+              </w:rPr>
+            </w:pPr>
+            <w:r>
+              <w:rPr>
+                <w:rFonts w:ascii="Calibri" w:hAnsi="Calibri"/>
+                <w:iCs/>
+                <w:sz w:val="18"/>
+              </w:rPr>
+              <w:t>0.1</w:t>
+            </w:r>
+          </w:p>
+        </w:tc>
+        <w:tc>
+          <w:tcPr>
+            <w:tcW w:w="2439" w:type="dxa"/>
+            <w:tcBorders>
+              <w:top w:val="single" w:sz="4" w:space="0" w:color="auto"/>
+              <w:left w:val="single" w:sz="4" w:space="0" w:color="auto"/>
+              <w:bottom w:val="single" w:sz="4" w:space="0" w:color="auto"/>
+              <w:right w:val="single" w:sz="4" w:space="0" w:color="auto"/>
+            </w:tcBorders>
+            <w:hideMark/>
+          </w:tcPr>
+          <w:p>
+            <w:pPr>
+              <w:spacing w:before="131"/>
+              <w:ind w:right="1624"/>
+              <w:jc w:val="center"/>
+              <w:rPr>
+                <w:rFonts w:ascii="Calibri" w:hAnsi="Calibri"/>
+                <w:iCs/>
+                <w:sz w:val="18"/>
+              </w:rPr>
+            </w:pPr>
+            <w:r>
+              <w:rPr>
+                <w:rFonts w:ascii="Calibri" w:hAnsi="Calibri"/>
+                <w:iCs/>
+                <w:sz w:val="18"/>
+              </w:rPr>
+              <w:t>0.3</w:t>
+            </w:r>
+          </w:p>
+        </w:tc>
+        <w:tc>
+          <w:tcPr>
+            <w:tcW w:w="3415" w:type="dxa"/>
+            <w:tcBorders>
+              <w:top w:val="single" w:sz="4" w:space="0" w:color="auto"/>
+              <w:left w:val="single" w:sz="4" w:space="0" w:color="auto"/>
+              <w:bottom w:val="single" w:sz="4" w:space="0" w:color="auto"/>
+              <w:right w:val="single" w:sz="4" w:space="0" w:color="auto"/>
+            </w:tcBorders>
+            <w:hideMark/>
+          </w:tcPr>
+          <w:p>
+            <w:pPr>
+              <w:spacing w:before="131"/>
+              <w:ind w:right="1624"/>
+              <w:jc w:val="center"/>
+              <w:rPr>
+                <w:rFonts w:ascii="Calibri" w:hAnsi="Calibri"/>
+                <w:i/>
+                <w:sz w:val="18"/>
+              </w:rPr>
+            </w:pPr>
+            <w:r>
+              <w:rPr>
+                <w:rFonts w:ascii="Calibri" w:hAnsi="Calibri"/>
+                <w:i/>
+                <w:sz w:val="18"/>
+              </w:rPr>
+              <w:t>“soft”</w:t>
+            </w:r>
+          </w:p>
+        </w:tc>
+      </w:tr>
+      <w:tr>
+        <w:tc>
+          <w:tcPr>
+            <w:tcW w:w="2410" w:type="dxa"/>
+            <w:tcBorders>
+              <w:top w:val="single" w:sz="4" w:space="0" w:color="auto"/>
+              <w:left w:val="single" w:sz="4" w:space="0" w:color="auto"/>
+              <w:bottom w:val="single" w:sz="4" w:space="0" w:color="auto"/>
+              <w:right w:val="single" w:sz="4" w:space="0" w:color="auto"/>
+            </w:tcBorders>
+            <w:hideMark/>
+          </w:tcPr>
+          <w:p>
+            <w:pPr>
+              <w:spacing w:before="131"/>
+              <w:ind w:right="1624"/>
+              <w:jc w:val="center"/>
+              <w:rPr>
+                <w:rFonts w:ascii="Calibri" w:hAnsi="Calibri"/>
+                <w:iCs/>
+                <w:sz w:val="18"/>
+              </w:rPr>
+            </w:pPr>
+            <w:r>
+              <w:rPr>
+                <w:rFonts w:ascii="Calibri" w:hAnsi="Calibri"/>
+                <w:iCs/>
+                <w:sz w:val="18"/>
+              </w:rPr>
+              <w:t>0.3</w:t>
+            </w:r>
+          </w:p>
+        </w:tc>
+        <w:tc>
+          <w:tcPr>
+            <w:tcW w:w="2439" w:type="dxa"/>
+            <w:tcBorders>
+              <w:top w:val="single" w:sz="4" w:space="0" w:color="auto"/>
+              <w:left w:val="single" w:sz="4" w:space="0" w:color="auto"/>
+              <w:bottom w:val="single" w:sz="4" w:space="0" w:color="auto"/>
+              <w:right w:val="single" w:sz="4" w:space="0" w:color="auto"/>
+            </w:tcBorders>
+            <w:hideMark/>
+          </w:tcPr>
+          <w:p>
+            <w:pPr>
+              <w:spacing w:before="131"/>
+              <w:ind w:right="1624"/>
+              <w:jc w:val="center"/>
+              <w:rPr>
+                <w:rFonts w:ascii="Calibri" w:hAnsi="Calibri"/>
+                <w:iCs/>
+                <w:sz w:val="18"/>
+              </w:rPr>
+            </w:pPr>
+            <w:r>
+              <w:rPr>
+                <w:rFonts w:ascii="Calibri" w:hAnsi="Calibri"/>
+                <w:iCs/>
+                <w:sz w:val="18"/>
+              </w:rPr>
+              <w:t>0.99</w:t>
+            </w:r>
+          </w:p>
+        </w:tc>
+        <w:tc>
+          <w:tcPr>
+            <w:tcW w:w="3415" w:type="dxa"/>
+            <w:tcBorders>
+              <w:top w:val="single" w:sz="4" w:space="0" w:color="auto"/>
+              <w:left w:val="single" w:sz="4" w:space="0" w:color="auto"/>
+              <w:bottom w:val="single" w:sz="4" w:space="0" w:color="auto"/>
+              <w:right w:val="single" w:sz="4" w:space="0" w:color="auto"/>
+            </w:tcBorders>
+            <w:hideMark/>
+          </w:tcPr>
+          <w:p>
+            <w:pPr>
+              <w:spacing w:before="131"/>
+              <w:ind w:right="1624"/>
+              <w:jc w:val="center"/>
+              <w:rPr>
+                <w:rFonts w:ascii="Calibri" w:hAnsi="Calibri"/>
+                <w:i/>
+                <w:sz w:val="18"/>
+              </w:rPr>
+            </w:pPr>
+            <w:r>
+              <w:rPr>
+                <w:rFonts w:ascii="Calibri" w:hAnsi="Calibri"/>
+                <w:i/>
+                <w:sz w:val="18"/>
+              </w:rPr>
+              <w:t>“hard”</w:t>
+            </w:r>
+          </w:p>
+        </w:tc>
+      </w:tr>
+      <w:tr>
+        <w:tc>
+          <w:tcPr>
+            <w:tcW w:w="8264" w:type="dxa"/>
+            <w:gridSpan w:val="3"/>
+            <w:tcBorders>
+              <w:top w:val="single" w:sz="4" w:space="0" w:color="auto"/>
+              <w:left w:val="single" w:sz="4" w:space="0" w:color="auto"/>
+              <w:bottom w:val="single" w:sz="4" w:space="0" w:color="auto"/>
+              <w:right w:val="single" w:sz="4" w:space="0" w:color="auto"/>
+            </w:tcBorders>
+            <w:shd w:val="clear" w:color="auto" w:fill="E7E6E6" w:themeFill="background2"/>
+            <w:hideMark/>
+          </w:tcPr>
+          <w:p>
+            <w:pPr>
+              <w:spacing w:before="131"/>
+              <w:ind w:right="1624"/>
+              <w:jc w:val="center"/>
+              <w:rPr>
+                <w:rFonts w:ascii="Calibri" w:hAnsi="Calibri"/>
+                <w:i/>
+                <w:sz w:val="18"/>
+              </w:rPr>
+            </w:pPr>
+            <w:proofErr w:type="spellStart"/>
+            <w:r>
+              <w:rPr>
+                <w:rFonts w:ascii="Calibri" w:hAnsi="Calibri"/>
+                <w:i/>
+                <w:sz w:val="18"/>
+              </w:rPr>
+              <w:t>TearRate</w:t>
+            </w:r>
+            <w:proofErr w:type="spellEnd"/>
+          </w:p>
+        </w:tc>
+      </w:tr>
+      <w:tr>
+        <w:tc>
+          <w:tcPr>
+            <w:tcW w:w="2410" w:type="dxa"/>
+            <w:tcBorders>
+              <w:top w:val="single" w:sz="4" w:space="0" w:color="auto"/>
+              <w:left w:val="single" w:sz="4" w:space="0" w:color="auto"/>
+              <w:bottom w:val="single" w:sz="4" w:space="0" w:color="auto"/>
+              <w:right w:val="single" w:sz="4" w:space="0" w:color="auto"/>
+            </w:tcBorders>
+            <w:hideMark/>
+          </w:tcPr>
+          <w:p>
+            <w:pPr>
+              <w:spacing w:before="131"/>
+              <w:ind w:right="1624"/>
+              <w:jc w:val="center"/>
+              <w:rPr>
+                <w:rFonts w:ascii="Calibri" w:hAnsi="Calibri"/>
+                <w:iCs/>
+                <w:sz w:val="18"/>
+              </w:rPr>
+            </w:pPr>
+            <w:r>
+              <w:rPr>
+                <w:rFonts w:ascii="Calibri" w:hAnsi="Calibri"/>
+                <w:iCs/>
+                <w:sz w:val="18"/>
+              </w:rPr>
+              <w:t>0</w:t>
+            </w:r>
+          </w:p>
+        </w:tc>
+        <w:tc>
+          <w:tcPr>
+            <w:tcW w:w="2439" w:type="dxa"/>
+            <w:tcBorders>
+              <w:top w:val="single" w:sz="4" w:space="0" w:color="auto"/>
+              <w:left w:val="single" w:sz="4" w:space="0" w:color="auto"/>
+              <w:bottom w:val="single" w:sz="4" w:space="0" w:color="auto"/>
+              <w:right w:val="single" w:sz="4" w:space="0" w:color="auto"/>
+            </w:tcBorders>
+            <w:hideMark/>
+          </w:tcPr>
+          <w:p>
+            <w:pPr>
+              <w:spacing w:before="131"/>
+              <w:ind w:right="1624"/>
+              <w:jc w:val="center"/>
+              <w:rPr>
+                <w:rFonts w:ascii="Calibri" w:hAnsi="Calibri"/>
+                <w:iCs/>
+                <w:sz w:val="18"/>
+              </w:rPr>
+            </w:pPr>
+            <w:r>
+              <w:rPr>
+                <w:rFonts w:ascii="Calibri" w:hAnsi="Calibri"/>
+                <w:iCs/>
+                <w:sz w:val="18"/>
+              </w:rPr>
+              <w:t>0.5</w:t>
+            </w:r>
+          </w:p>
+        </w:tc>
+        <w:tc>
+          <w:tcPr>
+            <w:tcW w:w="3415" w:type="dxa"/>
+            <w:tcBorders>
+              <w:top w:val="single" w:sz="4" w:space="0" w:color="auto"/>
+              <w:left w:val="single" w:sz="4" w:space="0" w:color="auto"/>
+              <w:bottom w:val="single" w:sz="4" w:space="0" w:color="auto"/>
+              <w:right w:val="single" w:sz="4" w:space="0" w:color="auto"/>
+            </w:tcBorders>
+            <w:hideMark/>
+          </w:tcPr>
+          <w:p>
+            <w:pPr>
+              <w:spacing w:before="131"/>
+              <w:ind w:right="1624"/>
+              <w:jc w:val="center"/>
+              <w:rPr>
+                <w:rFonts w:ascii="Calibri" w:hAnsi="Calibri"/>
+                <w:i/>
+                <w:sz w:val="18"/>
+              </w:rPr>
+            </w:pPr>
+            <w:r>
+              <w:rPr>
+                <w:rFonts w:ascii="Calibri" w:hAnsi="Calibri"/>
+                <w:i/>
+                <w:sz w:val="18"/>
+              </w:rPr>
+              <w:t>“</w:t>
+            </w:r>
+            <w:proofErr w:type="spellStart"/>
+            <w:r>
+              <w:rPr>
+                <w:rFonts w:ascii="Calibri" w:hAnsi="Calibri"/>
+                <w:i/>
+                <w:sz w:val="18"/>
+              </w:rPr>
+              <w:t>reduced</w:t>
+            </w:r>
+            <w:proofErr w:type="spellEnd"/>
+            <w:r>
+              <w:rPr>
+                <w:rFonts w:ascii="Calibri" w:hAnsi="Calibri"/>
+                <w:i/>
+                <w:sz w:val="18"/>
+              </w:rPr>
+              <w:t>”</w:t>
+            </w:r>
+          </w:p>
+        </w:tc>
+      </w:tr>
+      <w:tr>
+        <w:tc>
+          <w:tcPr>
+            <w:tcW w:w="2410" w:type="dxa"/>
+            <w:tcBorders>
+              <w:top w:val="single" w:sz="4" w:space="0" w:color="auto"/>
+              <w:left w:val="single" w:sz="4" w:space="0" w:color="auto"/>
+              <w:bottom w:val="single" w:sz="4" w:space="0" w:color="auto"/>
+              <w:right w:val="single" w:sz="4" w:space="0" w:color="auto"/>
+            </w:tcBorders>
+            <w:hideMark/>
+          </w:tcPr>
+          <w:p>
+            <w:pPr>
+              <w:spacing w:before="131"/>
+              <w:ind w:right="1624"/>
+              <w:jc w:val="center"/>
+              <w:rPr>
+                <w:rFonts w:ascii="Calibri" w:hAnsi="Calibri"/>
+                <w:iCs/>
+                <w:sz w:val="18"/>
+              </w:rPr>
+            </w:pPr>
+            <w:r>
+              <w:rPr>
+                <w:rFonts w:ascii="Calibri" w:hAnsi="Calibri"/>
+                <w:iCs/>
+                <w:sz w:val="18"/>
+              </w:rPr>
+              <w:t>0.5</w:t>
+            </w:r>
+          </w:p>
+        </w:tc>
+        <w:tc>
+          <w:tcPr>
+            <w:tcW w:w="2439" w:type="dxa"/>
+            <w:tcBorders>
+              <w:top w:val="single" w:sz="4" w:space="0" w:color="auto"/>
+              <w:left w:val="single" w:sz="4" w:space="0" w:color="auto"/>
+              <w:bottom w:val="single" w:sz="4" w:space="0" w:color="auto"/>
+              <w:right w:val="single" w:sz="4" w:space="0" w:color="auto"/>
+            </w:tcBorders>
+            <w:hideMark/>
+          </w:tcPr>
+          <w:p>
+            <w:pPr>
+              <w:spacing w:before="131"/>
+              <w:ind w:right="1624"/>
+              <w:jc w:val="center"/>
+              <w:rPr>
+                <w:rFonts w:ascii="Calibri" w:hAnsi="Calibri"/>
+                <w:iCs/>
+                <w:sz w:val="18"/>
+              </w:rPr>
+            </w:pPr>
+            <w:r>
+              <w:rPr>
+                <w:rFonts w:ascii="Calibri" w:hAnsi="Calibri"/>
+                <w:iCs/>
+                <w:sz w:val="18"/>
+              </w:rPr>
+              <w:t>1.0</w:t>
+            </w:r>
+          </w:p>
+        </w:tc>
+        <w:tc>
+          <w:tcPr>
+            <w:tcW w:w="3415" w:type="dxa"/>
+            <w:tcBorders>
+              <w:top w:val="single" w:sz="4" w:space="0" w:color="auto"/>
+              <w:left w:val="single" w:sz="4" w:space="0" w:color="auto"/>
+              <w:bottom w:val="single" w:sz="4" w:space="0" w:color="auto"/>
+              <w:right w:val="single" w:sz="4" w:space="0" w:color="auto"/>
+            </w:tcBorders>
+            <w:hideMark/>
+          </w:tcPr>
+          <w:p>
+            <w:pPr>
+              <w:spacing w:before="131"/>
+              <w:ind w:right="1624"/>
+              <w:jc w:val="center"/>
+              <w:rPr>
+                <w:rFonts w:ascii="Calibri" w:hAnsi="Calibri"/>
+                <w:i/>
+                <w:sz w:val="18"/>
+              </w:rPr>
+            </w:pPr>
+            <w:r>
+              <w:rPr>
+                <w:rFonts w:ascii="Calibri" w:hAnsi="Calibri"/>
+                <w:i/>
+                <w:sz w:val="18"/>
+              </w:rPr>
+              <w:t>“normal”</w:t>
+            </w:r>
+          </w:p>
+        </w:tc>
+      </w:tr>
+    </w:tbl>
+    <w:p>
+      <w:pPr>
         <w:pStyle w:val="Corpodetexto"/>
         <w:rPr>
           <w:rFonts w:ascii="Calibri Light" w:eastAsia="Calibri Light" w:hAnsi="Calibri Light" w:cs="Calibri Light"/>
@@ -7384,121 +8746,25 @@
           <w:szCs w:val="36"/>
         </w:rPr>
       </w:pPr>
-      <w:r>
+    </w:p>
+    <w:p>
+      <w:pPr>
+        <w:pStyle w:val="Corpodetexto"/>
         <w:rPr>
           <w:rFonts w:ascii="Calibri Light" w:eastAsia="Calibri Light" w:hAnsi="Calibri Light" w:cs="Calibri Light"/>
           <w:color w:val="2E5395"/>
           <w:sz w:val="36"/>
           <w:szCs w:val="36"/>
         </w:rPr>
-        <w:t xml:space="preserve">Discretização </w:t>
-      </w:r>
-    </w:p>
-    <w:p>
-      <w:pPr>
-        <w:pStyle w:val="Corpodetexto"/>
+      </w:pPr>
+      <w:r>
         <w:rPr>
           <w:rFonts w:ascii="Calibri Light" w:eastAsia="Calibri Light" w:hAnsi="Calibri Light" w:cs="Calibri Light"/>
           <w:color w:val="2E5395"/>
           <w:sz w:val="36"/>
           <w:szCs w:val="36"/>
         </w:rPr>
-      </w:pPr>
-    </w:p>
-    <w:p>
-      <w:pPr>
-        <w:pStyle w:val="Corpodetexto"/>
-        <w:spacing w:line="360" w:lineRule="auto"/>
-        <w:jc w:val="both"/>
-      </w:pPr>
-      <w:r>
-        <w:t xml:space="preserve">Com base no </w:t>
-      </w:r>
-      <w:r>
-        <w:t>conjunto de dados</w:t>
-      </w:r>
-      <w:r>
-        <w:rPr>
-          <w:i/>
-          <w:iCs/>
-        </w:rPr>
-        <w:t xml:space="preserve"> </w:t>
-      </w:r>
-      <w:r>
-        <w:t xml:space="preserve">apresentado na </w:t>
-      </w:r>
-      <w:r>
-        <w:rPr>
-          <w:i/>
-          <w:iCs/>
-        </w:rPr>
-        <w:t>tabela 1</w:t>
-      </w:r>
-      <w:r>
-        <w:rPr>
-          <w:i/>
-          <w:iCs/>
-        </w:rPr>
-        <w:t xml:space="preserve">, </w:t>
-      </w:r>
-      <w:r>
-        <w:t>podemos concluir que todos os valores dos atributos são valores nominais, com um intervalo de valores bem definido.</w:t>
-      </w:r>
-    </w:p>
-    <w:p>
-      <w:pPr>
-        <w:pStyle w:val="Corpodetexto"/>
-        <w:spacing w:line="360" w:lineRule="auto"/>
-        <w:jc w:val="both"/>
-      </w:pPr>
-      <w:r>
-        <w:t>Para chegar a estes valores, é</w:t>
-      </w:r>
-      <w:r>
-        <w:t xml:space="preserve"> </w:t>
-      </w:r>
-      <w:r>
-        <w:t>necessário um processo de discretização, pois normalmente dados como a idade e a taxa de lagrima costumam ser valores numéricos.</w:t>
-      </w:r>
-    </w:p>
-    <w:p>
-      <w:pPr>
-        <w:pStyle w:val="Corpodetexto"/>
-        <w:spacing w:line="360" w:lineRule="auto"/>
-        <w:jc w:val="both"/>
-      </w:pPr>
-      <w:r>
-        <w:t>Como mencionado anteriormente, precisamos converter</w:t>
-      </w:r>
-      <w:r>
-        <w:t xml:space="preserve"> todos os dados</w:t>
-      </w:r>
-      <w:r>
-        <w:t xml:space="preserve"> numéricos em valores nominais e podemos fazer isso atribuindo nomes a determinados intervalos de valores. Por exemplo, podemos dizer que pessoas de 0 a 30 anos são "jovens", de 31 a 60 anos são "pré-presbiópicas" e com mais de 60 anos são "presbiópicas". Ao fazer </w:t>
-      </w:r>
-      <w:r>
-        <w:t>este</w:t>
-      </w:r>
-      <w:r>
-        <w:t xml:space="preserve"> processo, estamos </w:t>
-      </w:r>
-      <w:r>
-        <w:t>a converter</w:t>
-      </w:r>
-      <w:r>
-        <w:t xml:space="preserve"> um potencial intervalo infinito de valores em apenas 3 valores: "jovem", "pré-presbiópico" e "presbiópico". </w:t>
-      </w:r>
-      <w:r>
-        <w:t>Este</w:t>
-      </w:r>
-      <w:r>
-        <w:t xml:space="preserve"> processo é especialmente importante neste projeto, pois o </w:t>
-      </w:r>
-      <w:r>
-        <w:t>C</w:t>
-      </w:r>
-      <w:r>
-        <w:t>lassificador One Rule, que é um dos classificadores obrigatórios, só pode trabalhar com valores discretos.</w:t>
+        <w:t xml:space="preserve">Discretização </w:t>
       </w:r>
     </w:p>
     <w:p>
@@ -7515,29 +8781,98 @@
     <w:p>
       <w:pPr>
         <w:pStyle w:val="Corpodetexto"/>
+        <w:spacing w:line="360" w:lineRule="auto"/>
+        <w:jc w:val="both"/>
+      </w:pPr>
+      <w:r>
+        <w:t xml:space="preserve">Com base no </w:t>
+      </w:r>
+      <w:r>
+        <w:t>conjunto de dados</w:t>
+      </w:r>
+      <w:r>
         <w:rPr>
           <w:i/>
-          <w:sz w:val="20"/>
-        </w:rPr>
-      </w:pPr>
+          <w:iCs/>
+        </w:rPr>
+        <w:t xml:space="preserve"> </w:t>
+      </w:r>
+      <w:r>
+        <w:t xml:space="preserve">apresentado na </w:t>
+      </w:r>
+      <w:r>
+        <w:rPr>
+          <w:i/>
+          <w:iCs/>
+        </w:rPr>
+        <w:t>tabela 1</w:t>
+      </w:r>
+      <w:r>
+        <w:rPr>
+          <w:i/>
+          <w:iCs/>
+        </w:rPr>
+        <w:t xml:space="preserve">, </w:t>
+      </w:r>
+      <w:r>
+        <w:t>podemos concluir que todos os valores dos atributos são valores nominais, com um intervalo de valores bem definido.</w:t>
+      </w:r>
     </w:p>
     <w:p>
       <w:pPr>
         <w:pStyle w:val="Corpodetexto"/>
-        <w:rPr>
-          <w:i/>
-          <w:sz w:val="20"/>
-        </w:rPr>
-      </w:pPr>
+        <w:spacing w:line="360" w:lineRule="auto"/>
+        <w:jc w:val="both"/>
+      </w:pPr>
+      <w:r>
+        <w:t>Para chegar a estes valores, é</w:t>
+      </w:r>
+      <w:r>
+        <w:t xml:space="preserve"> </w:t>
+      </w:r>
+      <w:r>
+        <w:t>necessário um processo de discretização, pois normalmente dados como a idade e a taxa de lagrima costumam ser valores numéricos.</w:t>
+      </w:r>
     </w:p>
     <w:p>
       <w:pPr>
         <w:pStyle w:val="Corpodetexto"/>
-        <w:rPr>
-          <w:i/>
-          <w:sz w:val="20"/>
-        </w:rPr>
-      </w:pPr>
+        <w:spacing w:line="360" w:lineRule="auto"/>
+        <w:jc w:val="both"/>
+      </w:pPr>
+      <w:r>
+        <w:t>Como mencionado anteriormente, precisamos converter</w:t>
+      </w:r>
+      <w:r>
+        <w:t xml:space="preserve"> todos os dados</w:t>
+      </w:r>
+      <w:r>
+        <w:t xml:space="preserve"> numéricos em valores nominais e podemos fazer isso atribuindo nomes a determinados intervalos de valores. Por exemplo, podemos dizer que pessoas de 0 a 30 anos são "jovens", de 31 a 60 anos são "pré-presbiópicas" e com mais de 60 anos são "presbiópicas". Ao fazer </w:t>
+      </w:r>
+      <w:r>
+        <w:t>este</w:t>
+      </w:r>
+      <w:r>
+        <w:t xml:space="preserve"> processo, estamos </w:t>
+      </w:r>
+      <w:r>
+        <w:t>a converter</w:t>
+      </w:r>
+      <w:r>
+        <w:t xml:space="preserve"> um potencial intervalo infinito de valores em apenas 3 valores: "jovem", "pré-presbiópico" e "presbiópico". </w:t>
+      </w:r>
+      <w:r>
+        <w:t>Este</w:t>
+      </w:r>
+      <w:r>
+        <w:t xml:space="preserve"> processo é especialmente importante neste projeto, pois o </w:t>
+      </w:r>
+      <w:r>
+        <w:t>C</w:t>
+      </w:r>
+      <w:r>
+        <w:t>lassificador One Rule, que é um dos classificadores obrigatórios, só pode trabalhar com valores discretos.</w:t>
+      </w:r>
     </w:p>
     <w:p>
       <w:pPr>
@@ -7549,15 +8884,44 @@
           <w:szCs w:val="36"/>
         </w:rPr>
       </w:pPr>
-      <w:r>
+    </w:p>
+    <w:p>
+      <w:pPr>
+        <w:pStyle w:val="Corpodetexto"/>
+        <w:rPr>
+          <w:i/>
+          <w:sz w:val="20"/>
+        </w:rPr>
+      </w:pPr>
+    </w:p>
+    <w:p>
+      <w:pPr>
+        <w:pStyle w:val="Corpodetexto"/>
+        <w:rPr>
+          <w:i/>
+          <w:sz w:val="20"/>
+        </w:rPr>
+      </w:pPr>
+    </w:p>
+    <w:p>
+      <w:pPr>
+        <w:pStyle w:val="Corpodetexto"/>
+        <w:rPr>
+          <w:i/>
+          <w:sz w:val="20"/>
+        </w:rPr>
+      </w:pPr>
+    </w:p>
+    <w:p>
+      <w:pPr>
+        <w:pStyle w:val="Corpodetexto"/>
         <w:rPr>
           <w:rFonts w:ascii="Calibri Light" w:eastAsia="Calibri Light" w:hAnsi="Calibri Light" w:cs="Calibri Light"/>
           <w:color w:val="2E5395"/>
           <w:sz w:val="36"/>
           <w:szCs w:val="36"/>
         </w:rPr>
-        <w:t xml:space="preserve">Classificador 1R </w:t>
-      </w:r>
+      </w:pPr>
       <w:r>
         <w:rPr>
           <w:rFonts w:ascii="Calibri Light" w:eastAsia="Calibri Light" w:hAnsi="Calibri Light" w:cs="Calibri Light"/>
@@ -7565,7 +8929,7 @@
           <w:sz w:val="36"/>
           <w:szCs w:val="36"/>
         </w:rPr>
-        <w:t xml:space="preserve">- </w:t>
+        <w:t xml:space="preserve">Classificador 1R </w:t>
       </w:r>
       <w:r>
         <w:rPr>
@@ -7574,18 +8938,27 @@
           <w:sz w:val="36"/>
           <w:szCs w:val="36"/>
         </w:rPr>
-        <w:t>One Rule</w:t>
-      </w:r>
-    </w:p>
-    <w:p>
-      <w:pPr>
-        <w:pStyle w:val="Corpodetexto"/>
+        <w:t xml:space="preserve">- </w:t>
+      </w:r>
+      <w:r>
         <w:rPr>
           <w:rFonts w:ascii="Calibri Light" w:eastAsia="Calibri Light" w:hAnsi="Calibri Light" w:cs="Calibri Light"/>
           <w:color w:val="2E5395"/>
           <w:sz w:val="36"/>
           <w:szCs w:val="36"/>
         </w:rPr>
+        <w:t>One Rule</w:t>
+      </w:r>
+    </w:p>
+    <w:p>
+      <w:pPr>
+        <w:pStyle w:val="Corpodetexto"/>
+        <w:rPr>
+          <w:rFonts w:ascii="Calibri Light" w:eastAsia="Calibri Light" w:hAnsi="Calibri Light" w:cs="Calibri Light"/>
+          <w:color w:val="2E5395"/>
+          <w:sz w:val="36"/>
+          <w:szCs w:val="36"/>
+        </w:rPr>
       </w:pPr>
     </w:p>
     <w:p>
@@ -7595,6 +8968,7 @@
         <w:jc w:val="both"/>
       </w:pPr>
       <w:r>
+        <w:lastRenderedPageBreak/>
         <w:t xml:space="preserve">O classificador "One Rule" </w:t>
       </w:r>
       <w:r>
@@ -9954,6 +11328,26 @@
       <w:lang w:eastAsia="pt-PT"/>
     </w:rPr>
   </w:style>
+  <w:style w:type="table" w:styleId="TabelacomGrelha">
+    <w:name w:val="Table Grid"/>
+    <w:basedOn w:val="Tabelanormal"/>
+    <w:uiPriority w:val="39"/>
+    <w:rsid w:val="00B81E29"/>
+    <w:pPr>
+      <w:spacing w:after="0" w:line="240" w:lineRule="auto"/>
+    </w:pPr>
+    <w:tblPr>
+      <w:tblInd w:w="0" w:type="nil"/>
+      <w:tblBorders>
+        <w:top w:val="single" w:sz="4" w:space="0" w:color="auto"/>
+        <w:left w:val="single" w:sz="4" w:space="0" w:color="auto"/>
+        <w:bottom w:val="single" w:sz="4" w:space="0" w:color="auto"/>
+        <w:right w:val="single" w:sz="4" w:space="0" w:color="auto"/>
+        <w:insideH w:val="single" w:sz="4" w:space="0" w:color="auto"/>
+        <w:insideV w:val="single" w:sz="4" w:space="0" w:color="auto"/>
+      </w:tblBorders>
+    </w:tblPr>
+  </w:style>
 </w:styles>
 </file>
 
@@ -10250,4 +11644,16 @@
     </a:ext>
   </a:extLst>
 </a:theme>
+</file>
+
+<file path=customXml/item1.xml><?xml version="1.0" encoding="utf-8"?>
+<b:Sources xmlns:b="http://schemas.openxmlformats.org/officeDocument/2006/bibliography" xmlns="http://schemas.openxmlformats.org/officeDocument/2006/bibliography" SelectedStyle="\APASixthEditionOfficeOnline.xsl" StyleName="APA" Version="6"/>
+</file>
+
+<file path=customXml/itemProps1.xml><?xml version="1.0" encoding="utf-8"?>
+<ds:datastoreItem xmlns:ds="http://schemas.openxmlformats.org/officeDocument/2006/customXml" ds:itemID="{998101CE-8AC7-4F8D-8895-C85F683DE87E}">
+  <ds:schemaRefs>
+    <ds:schemaRef ds:uri="http://schemas.openxmlformats.org/officeDocument/2006/bibliography"/>
+  </ds:schemaRefs>
+</ds:datastoreItem>
 </file>
</xml_diff>

<commit_message>
update orange files e relatorio
</commit_message>
<xml_diff>
--- a/03_Trabs/01/Relatorio_ProjectA.docx
+++ b/03_Trabs/01/Relatorio_ProjectA.docx
@@ -1223,6 +1223,12 @@
     </w:p>
     <w:sdt>
       <w:sdtPr>
+        <w:rPr>
+          <w:rFonts w:ascii="Cambria" w:eastAsia="Cambria" w:hAnsi="Cambria" w:cs="Cambria"/>
+          <w:color w:val="auto"/>
+          <w:sz w:val="22"/>
+          <w:szCs w:val="22"/>
+        </w:rPr>
         <w:id w:val="185030067"/>
         <w:docPartObj>
           <w:docPartGallery w:val="Table of Contents"/>
@@ -1231,12 +1237,8 @@
       </w:sdtPr>
       <w:sdtEndPr>
         <w:rPr>
-          <w:rFonts w:ascii="Cambria" w:eastAsia="Cambria" w:hAnsi="Cambria" w:cs="Cambria"/>
           <w:b/>
           <w:bCs/>
-          <w:color w:val="auto"/>
-          <w:sz w:val="22"/>
-          <w:szCs w:val="22"/>
         </w:rPr>
       </w:sdtEndPr>
       <w:sdtContent>
@@ -5995,30 +5997,6 @@
     </w:p>
     <w:p>
       <w:pPr>
-        <w:pStyle w:val="Ttulo2"/>
-        <w:spacing w:before="72"/>
-        <w:ind w:firstLine="142"/>
-        <w:rPr>
-          <w:color w:val="2E5395"/>
-          <w:sz w:val="36"/>
-          <w:szCs w:val="36"/>
-        </w:rPr>
-      </w:pPr>
-    </w:p>
-    <w:p>
-      <w:pPr>
-        <w:pStyle w:val="Ttulo2"/>
-        <w:spacing w:before="72"/>
-        <w:ind w:firstLine="142"/>
-        <w:rPr>
-          <w:color w:val="2E5395"/>
-          <w:sz w:val="36"/>
-          <w:szCs w:val="36"/>
-        </w:rPr>
-      </w:pPr>
-    </w:p>
-    <w:p>
-      <w:pPr>
         <w:pStyle w:val="Ttulo4"/>
         <w:spacing w:before="161" w:line="360" w:lineRule="auto"/>
         <w:ind w:firstLine="142"/>
@@ -6031,53 +6009,63 @@
           <w:tag w:val="goog_rdk_0"/>
           <w:id w:val="-329753247"/>
         </w:sdtPr>
-        <w:sdtContent>
-          <w:commentRangeStart w:id="10"/>
-        </w:sdtContent>
+        <w:sdtContent/>
       </w:sdt>
       <w:r>
+        <w:t xml:space="preserve"> </w:t>
+      </w:r>
+      <w:r>
         <w:rPr>
           <w:noProof/>
         </w:rPr>
         <w:drawing>
-          <wp:inline distT="0" distB="0" distL="0" distR="0" wp14:anchorId="562185E0" wp14:editId="5F19D59D">
-            <wp:extent cx="5670550" cy="4742180"/>
+          <wp:inline distT="0" distB="0" distL="0" distR="0" wp14:anchorId="4DD796CE" wp14:editId="70B313C5">
+            <wp:extent cx="5670550" cy="4796155"/>
             <wp:effectExtent l="0" t="0" r="0" b="0"/>
-            <wp:docPr id="11" name="image2.png" descr="Uma imagem com texto, captura de ecrã, diagrama, Tipo de letra"/>
-            <wp:cNvGraphicFramePr/>
+            <wp:docPr id="1953033185" name="Imagem 1" descr="Uma imagem com texto, captura de ecrã, Tipo de letra, design&#10;&#10;Descrição gerada automaticamente"/>
+            <wp:cNvGraphicFramePr>
+              <a:graphicFrameLocks xmlns:a="http://schemas.openxmlformats.org/drawingml/2006/main" noChangeAspect="1"/>
+            </wp:cNvGraphicFramePr>
             <a:graphic xmlns:a="http://schemas.openxmlformats.org/drawingml/2006/main">
               <a:graphicData uri="http://schemas.openxmlformats.org/drawingml/2006/picture">
                 <pic:pic xmlns:pic="http://schemas.openxmlformats.org/drawingml/2006/picture">
                   <pic:nvPicPr>
-                    <pic:cNvPr id="0" name="image2.png" descr="Uma imagem com texto, captura de ecrã, diagrama, Tipo de letra"/>
-                    <pic:cNvPicPr preferRelativeResize="0"/>
+                    <pic:cNvPr id="1953033185" name="Imagem 1" descr="Uma imagem com texto, captura de ecrã, Tipo de letra, design&#10;&#10;Descrição gerada automaticamente"/>
+                    <pic:cNvPicPr>
+                      <a:picLocks noChangeAspect="1" noChangeArrowheads="1"/>
+                    </pic:cNvPicPr>
                   </pic:nvPicPr>
                   <pic:blipFill>
-                    <a:blip r:embed="rId13"/>
+                    <a:blip r:embed="rId13" cstate="print">
+                      <a:extLst>
+                        <a:ext uri="{28A0092B-C50C-407E-A947-70E740481C1C}">
+                          <a14:useLocalDpi xmlns:a14="http://schemas.microsoft.com/office/drawing/2010/main" val="0"/>
+                        </a:ext>
+                      </a:extLst>
+                    </a:blip>
                     <a:srcRect/>
                     <a:stretch>
                       <a:fillRect/>
                     </a:stretch>
                   </pic:blipFill>
-                  <pic:spPr>
+                  <pic:spPr bwMode="auto">
                     <a:xfrm>
                       <a:off x="0" y="0"/>
-                      <a:ext cx="5670550" cy="4742180"/>
+                      <a:ext cx="5670550" cy="4796155"/>
                     </a:xfrm>
                     <a:prstGeom prst="rect">
                       <a:avLst/>
                     </a:prstGeom>
-                    <a:ln/>
+                    <a:noFill/>
+                    <a:ln>
+                      <a:noFill/>
+                    </a:ln>
                   </pic:spPr>
                 </pic:pic>
               </a:graphicData>
             </a:graphic>
           </wp:inline>
         </w:drawing>
-      </w:r>
-      <w:commentRangeEnd w:id="10"/>
-      <w:r>
-        <w:commentReference w:id="10"/>
       </w:r>
     </w:p>
     <w:p>
@@ -6126,8 +6114,8 @@
           <w:szCs w:val="20"/>
         </w:rPr>
       </w:pPr>
-      <w:bookmarkStart w:id="11" w:name="_heading=h.1fob9te" w:colFirst="0" w:colLast="0"/>
-      <w:bookmarkEnd w:id="11"/>
+      <w:bookmarkStart w:id="10" w:name="_heading=h.1fob9te" w:colFirst="0" w:colLast="0"/>
+      <w:bookmarkEnd w:id="10"/>
     </w:p>
     <w:p>
       <w:pPr>
@@ -6158,7 +6146,7 @@
           <w:szCs w:val="36"/>
         </w:rPr>
       </w:pPr>
-      <w:bookmarkStart w:id="12" w:name="_Toc150202388"/>
+      <w:bookmarkStart w:id="11" w:name="_Toc150202388"/>
       <w:r>
         <w:rPr>
           <w:color w:val="4472C4"/>
@@ -6175,7 +6163,7 @@
         </w:rPr>
         <w:t xml:space="preserve"> Base de dados</w:t>
       </w:r>
-      <w:bookmarkEnd w:id="12"/>
+      <w:bookmarkEnd w:id="11"/>
     </w:p>
     <w:p>
       <w:pPr>
@@ -6271,15 +6259,7 @@
       </w:r>
       <w:proofErr w:type="spellEnd"/>
       <w:r>
-        <w:t xml:space="preserve">" também é atribuído como um único resultado, no entanto, esses resultados foram armazenados numa tabela </w:t>
-      </w:r>
-      <w:proofErr w:type="gramStart"/>
-      <w:r>
-        <w:t>separada,  uma</w:t>
-      </w:r>
-      <w:proofErr w:type="gramEnd"/>
-      <w:r>
-        <w:t xml:space="preserve"> vez que representam os resultados específicos obtidos durante cada consulta.</w:t>
+        <w:t>" também é atribuído como um único resultado, no entanto, esses resultados foram armazenados numa tabela separada,  uma vez que representam os resultados específicos obtidos durante cada consulta.</w:t>
       </w:r>
     </w:p>
     <w:p>
@@ -6301,24 +6281,16 @@
           <w:szCs w:val="36"/>
         </w:rPr>
       </w:pPr>
-      <w:bookmarkStart w:id="13" w:name="_Toc150202389"/>
+      <w:bookmarkStart w:id="12" w:name="_Toc150202389"/>
       <w:r>
         <w:rPr>
           <w:color w:val="4472C4"/>
           <w:sz w:val="36"/>
           <w:szCs w:val="36"/>
         </w:rPr>
-        <w:t>D</w:t>
-      </w:r>
-      <w:r>
-        <w:rPr>
-          <w:color w:val="4472C4"/>
-          <w:sz w:val="36"/>
-          <w:szCs w:val="36"/>
-        </w:rPr>
-        <w:t>iscretização</w:t>
-      </w:r>
-      <w:bookmarkEnd w:id="13"/>
+        <w:t>Discretização</w:t>
+      </w:r>
+      <w:bookmarkEnd w:id="12"/>
     </w:p>
     <w:p>
       <w:pPr>
@@ -6614,7 +6586,6 @@
                 <w:szCs w:val="24"/>
               </w:rPr>
             </w:pPr>
-            <w:proofErr w:type="gramStart"/>
             <w:r>
               <w:rPr>
                 <w:rFonts w:ascii="Courier New" w:eastAsia="Courier New" w:hAnsi="Courier New" w:cs="Courier New"/>
@@ -6623,7 +6594,6 @@
               </w:rPr>
               <w:t>Ocular Age</w:t>
             </w:r>
-            <w:proofErr w:type="gramEnd"/>
           </w:p>
         </w:tc>
       </w:tr>
@@ -7390,7 +7360,6 @@
                 <w:szCs w:val="24"/>
               </w:rPr>
             </w:pPr>
-            <w:proofErr w:type="gramStart"/>
             <w:r>
               <w:rPr>
                 <w:rFonts w:ascii="Courier New" w:eastAsia="Courier New" w:hAnsi="Courier New" w:cs="Courier New"/>
@@ -7399,7 +7368,6 @@
               </w:rPr>
               <w:t>Tear Rate</w:t>
             </w:r>
-            <w:proofErr w:type="gramEnd"/>
           </w:p>
         </w:tc>
       </w:tr>
@@ -7740,7 +7708,7 @@
           <w:szCs w:val="36"/>
         </w:rPr>
       </w:pPr>
-      <w:bookmarkStart w:id="14" w:name="_Toc150202390"/>
+      <w:bookmarkStart w:id="13" w:name="_Toc150202390"/>
       <w:r>
         <w:rPr>
           <w:color w:val="4472C4"/>
@@ -7767,7 +7735,7 @@
         </w:rPr>
         <w:t xml:space="preserve"> Rule</w:t>
       </w:r>
-      <w:bookmarkEnd w:id="14"/>
+      <w:bookmarkEnd w:id="13"/>
     </w:p>
     <w:p>
       <w:pPr>
@@ -8153,7 +8121,7 @@
           <w:szCs w:val="36"/>
         </w:rPr>
       </w:pPr>
-      <w:bookmarkStart w:id="15" w:name="_Toc150202391"/>
+      <w:bookmarkStart w:id="14" w:name="_Toc150202391"/>
       <w:r>
         <w:rPr>
           <w:color w:val="4472C4"/>
@@ -8180,7 +8148,7 @@
         </w:rPr>
         <w:t xml:space="preserve"> Rule</w:t>
       </w:r>
-      <w:bookmarkEnd w:id="15"/>
+      <w:bookmarkEnd w:id="14"/>
     </w:p>
     <w:p>
       <w:pPr>
@@ -8302,7 +8270,7 @@
                     <pic:cNvPicPr preferRelativeResize="0"/>
                   </pic:nvPicPr>
                   <pic:blipFill>
-                    <a:blip r:embed="rId17"/>
+                    <a:blip r:embed="rId14"/>
                     <a:srcRect/>
                     <a:stretch>
                       <a:fillRect/>
@@ -8419,7 +8387,7 @@
                     <pic:cNvPicPr preferRelativeResize="0"/>
                   </pic:nvPicPr>
                   <pic:blipFill>
-                    <a:blip r:embed="rId18"/>
+                    <a:blip r:embed="rId15"/>
                     <a:srcRect/>
                     <a:stretch>
                       <a:fillRect/>
@@ -8537,7 +8505,7 @@
                     <pic:cNvPicPr preferRelativeResize="0"/>
                   </pic:nvPicPr>
                   <pic:blipFill>
-                    <a:blip r:embed="rId19"/>
+                    <a:blip r:embed="rId16"/>
                     <a:srcRect/>
                     <a:stretch>
                       <a:fillRect/>
@@ -8643,7 +8611,7 @@
           <w:szCs w:val="36"/>
         </w:rPr>
       </w:pPr>
-      <w:bookmarkStart w:id="16" w:name="_Toc150202392"/>
+      <w:bookmarkStart w:id="15" w:name="_Toc150202392"/>
       <w:r>
         <w:rPr>
           <w:color w:val="4472C4"/>
@@ -8652,7 +8620,7 @@
         </w:rPr>
         <w:t>Arvore de decisão – ID3</w:t>
       </w:r>
-      <w:bookmarkEnd w:id="16"/>
+      <w:bookmarkEnd w:id="15"/>
     </w:p>
     <w:p>
       <w:pPr>
@@ -8670,15 +8638,16 @@
         <w:jc w:val="both"/>
       </w:pPr>
       <w:r>
-        <w:t xml:space="preserve">As árvores de decisão são uma </w:t>
-      </w:r>
-      <w:proofErr w:type="gramStart"/>
-      <w:r>
-        <w:t>técnica  de</w:t>
-      </w:r>
-      <w:proofErr w:type="gramEnd"/>
-      <w:r>
-        <w:t xml:space="preserve"> aprendizagem que permite a classificação de instâncias em categorias tendo como base um conjunto de atributos observados.</w:t>
+        <w:t xml:space="preserve">As árvores de decisão são uma técnica de aprendizagem que permite a classificação de instâncias em categorias tendo como base um </w:t>
+      </w:r>
+      <w:r>
+        <w:rPr>
+          <w:u w:val="single"/>
+        </w:rPr>
+        <w:t>conjunto</w:t>
+      </w:r>
+      <w:r>
+        <w:t xml:space="preserve"> de atributos observados.</w:t>
       </w:r>
     </w:p>
     <w:p>
@@ -8812,7 +8781,7 @@
           <w:szCs w:val="36"/>
         </w:rPr>
       </w:pPr>
-      <w:bookmarkStart w:id="17" w:name="_Toc150202393"/>
+      <w:bookmarkStart w:id="16" w:name="_Toc150202393"/>
       <w:proofErr w:type="spellStart"/>
       <w:r>
         <w:rPr>
@@ -8849,7 +8818,7 @@
         </w:rPr>
         <w:t xml:space="preserve"> - NB</w:t>
       </w:r>
-      <w:bookmarkEnd w:id="17"/>
+      <w:bookmarkEnd w:id="16"/>
     </w:p>
     <w:p>
       <w:pPr>
@@ -8909,6 +8878,25 @@
     </w:p>
     <w:p>
       <w:pPr>
+        <w:rPr>
+          <w:rFonts w:ascii="Calibri" w:eastAsia="Calibri" w:hAnsi="Calibri" w:cs="Calibri"/>
+          <w:color w:val="4472C4"/>
+          <w:sz w:val="36"/>
+          <w:szCs w:val="36"/>
+        </w:rPr>
+      </w:pPr>
+      <w:bookmarkStart w:id="17" w:name="_Toc150202394"/>
+      <w:r>
+        <w:rPr>
+          <w:color w:val="4472C4"/>
+          <w:sz w:val="36"/>
+          <w:szCs w:val="36"/>
+        </w:rPr>
+        <w:br w:type="page"/>
+      </w:r>
+    </w:p>
+    <w:p>
+      <w:pPr>
         <w:pStyle w:val="Ttulo2"/>
         <w:spacing w:before="72" w:line="360" w:lineRule="auto"/>
         <w:ind w:left="0"/>
@@ -8919,16 +8907,16 @@
           <w:szCs w:val="36"/>
         </w:rPr>
       </w:pPr>
-      <w:bookmarkStart w:id="18" w:name="_Toc150202394"/>
       <w:r>
         <w:rPr>
           <w:color w:val="4472C4"/>
           <w:sz w:val="36"/>
           <w:szCs w:val="36"/>
         </w:rPr>
+        <w:lastRenderedPageBreak/>
         <w:t>Implementação ID3 e NB</w:t>
       </w:r>
-      <w:bookmarkEnd w:id="18"/>
+      <w:bookmarkEnd w:id="17"/>
     </w:p>
     <w:p>
       <w:pPr>
@@ -8956,7 +8944,6 @@
         <w:jc w:val="both"/>
       </w:pPr>
       <w:r>
-        <w:lastRenderedPageBreak/>
         <w:t xml:space="preserve">Ao contrário do modelo 1R, a implementação dos classificadores ID3 e NB, não tiveram que ser implementados de raiz, então para tal foi utilizada a biblioteca </w:t>
       </w:r>
       <w:proofErr w:type="spellStart"/>
@@ -9008,7 +8995,6 @@
         <w:t>ModelNaiveBayes</w:t>
       </w:r>
       <w:proofErr w:type="spellEnd"/>
-      <w:proofErr w:type="gramStart"/>
       <w:r>
         <w:rPr>
           <w:i/>
@@ -9016,11 +9002,7 @@
         <w:t xml:space="preserve">’, </w:t>
       </w:r>
       <w:r>
-        <w:t xml:space="preserve"> onde</w:t>
-      </w:r>
-      <w:proofErr w:type="gramEnd"/>
-      <w:r>
-        <w:t xml:space="preserve"> cada uma contém a implementação do algoritmo correspondente.</w:t>
+        <w:t xml:space="preserve"> onde cada uma contém a implementação do algoritmo correspondente.</w:t>
       </w:r>
     </w:p>
     <w:p>
@@ -9029,15 +9011,7 @@
         <w:jc w:val="both"/>
       </w:pPr>
       <w:r>
-        <w:t xml:space="preserve">Cada uma destas classes tem como base a implementação </w:t>
-      </w:r>
-      <w:proofErr w:type="gramStart"/>
-      <w:r>
-        <w:t>do  método</w:t>
-      </w:r>
-      <w:proofErr w:type="gramEnd"/>
-      <w:r>
-        <w:t xml:space="preserve"> </w:t>
+        <w:t xml:space="preserve">Cada uma destas classes tem como base a implementação do  método </w:t>
       </w:r>
       <w:proofErr w:type="spellStart"/>
       <w:r>
@@ -9083,7 +9057,6 @@
         <w:t xml:space="preserve">O método </w:t>
       </w:r>
       <w:proofErr w:type="spellStart"/>
-      <w:proofErr w:type="gramStart"/>
       <w:r>
         <w:rPr>
           <w:b/>
@@ -9095,14 +9068,7 @@
         <w:rPr>
           <w:b/>
         </w:rPr>
-        <w:t>(</w:t>
-      </w:r>
-      <w:proofErr w:type="gramEnd"/>
-      <w:r>
-        <w:rPr>
-          <w:b/>
-        </w:rPr>
-        <w:t>)</w:t>
+        <w:t>()</w:t>
       </w:r>
       <w:r>
         <w:t xml:space="preserve"> é usado para treinar o modelo de </w:t>
@@ -9141,7 +9107,6 @@
         <w:t xml:space="preserve">Depois de ser realizado o treino, o modelo está pronto para fazer previsões, para tal é usado o método </w:t>
       </w:r>
       <w:proofErr w:type="spellStart"/>
-      <w:proofErr w:type="gramStart"/>
       <w:r>
         <w:rPr>
           <w:b/>
@@ -9153,14 +9118,7 @@
         <w:rPr>
           <w:b/>
         </w:rPr>
-        <w:t>(</w:t>
-      </w:r>
-      <w:proofErr w:type="gramEnd"/>
-      <w:r>
-        <w:rPr>
-          <w:b/>
-        </w:rPr>
-        <w:t>)</w:t>
+        <w:t>()</w:t>
       </w:r>
       <w:r>
         <w:t xml:space="preserve"> que faz previsões com base no modelo treinado, recebendo um conjunto de dados </w:t>
@@ -9258,7 +9216,7 @@
                     <pic:cNvPicPr preferRelativeResize="0"/>
                   </pic:nvPicPr>
                   <pic:blipFill>
-                    <a:blip r:embed="rId20"/>
+                    <a:blip r:embed="rId17"/>
                     <a:srcRect/>
                     <a:stretch>
                       <a:fillRect/>
@@ -9295,9 +9253,9 @@
           <w:sz w:val="18"/>
           <w:szCs w:val="18"/>
         </w:rPr>
-        <w:t xml:space="preserve">Figura </w:t>
-      </w:r>
-      <w:proofErr w:type="gramStart"/>
+        <w:t xml:space="preserve">Figura 6  – ID3 </w:t>
+      </w:r>
+      <w:proofErr w:type="spellStart"/>
       <w:r>
         <w:rPr>
           <w:rFonts w:ascii="Calibri" w:eastAsia="Calibri" w:hAnsi="Calibri" w:cs="Calibri"/>
@@ -9306,9 +9264,9 @@
           <w:sz w:val="18"/>
           <w:szCs w:val="18"/>
         </w:rPr>
-        <w:t>6  –</w:t>
-      </w:r>
-      <w:proofErr w:type="gramEnd"/>
+        <w:t>and</w:t>
+      </w:r>
+      <w:proofErr w:type="spellEnd"/>
       <w:r>
         <w:rPr>
           <w:rFonts w:ascii="Calibri" w:eastAsia="Calibri" w:hAnsi="Calibri" w:cs="Calibri"/>
@@ -9317,7 +9275,7 @@
           <w:sz w:val="18"/>
           <w:szCs w:val="18"/>
         </w:rPr>
-        <w:t xml:space="preserve"> ID3 </w:t>
+        <w:t xml:space="preserve"> NB </w:t>
       </w:r>
       <w:proofErr w:type="spellStart"/>
       <w:r>
@@ -9328,28 +9286,6 @@
           <w:sz w:val="18"/>
           <w:szCs w:val="18"/>
         </w:rPr>
-        <w:t>and</w:t>
-      </w:r>
-      <w:proofErr w:type="spellEnd"/>
-      <w:r>
-        <w:rPr>
-          <w:rFonts w:ascii="Calibri" w:eastAsia="Calibri" w:hAnsi="Calibri" w:cs="Calibri"/>
-          <w:i/>
-          <w:color w:val="404040"/>
-          <w:sz w:val="18"/>
-          <w:szCs w:val="18"/>
-        </w:rPr>
-        <w:t xml:space="preserve"> NB </w:t>
-      </w:r>
-      <w:proofErr w:type="spellStart"/>
-      <w:r>
-        <w:rPr>
-          <w:rFonts w:ascii="Calibri" w:eastAsia="Calibri" w:hAnsi="Calibri" w:cs="Calibri"/>
-          <w:i/>
-          <w:color w:val="404040"/>
-          <w:sz w:val="18"/>
-          <w:szCs w:val="18"/>
-        </w:rPr>
         <w:t>results</w:t>
       </w:r>
       <w:proofErr w:type="spellEnd"/>
@@ -9369,6 +9305,25 @@
           <w:szCs w:val="36"/>
         </w:rPr>
       </w:pPr>
+    </w:p>
+    <w:p>
+      <w:pPr>
+        <w:rPr>
+          <w:rFonts w:ascii="Calibri" w:eastAsia="Calibri" w:hAnsi="Calibri" w:cs="Calibri"/>
+          <w:color w:val="2E5395"/>
+          <w:sz w:val="36"/>
+          <w:szCs w:val="36"/>
+        </w:rPr>
+      </w:pPr>
+      <w:r>
+        <w:rPr>
+          <w:rFonts w:ascii="Calibri" w:eastAsia="Calibri" w:hAnsi="Calibri" w:cs="Calibri"/>
+          <w:color w:val="2E5395"/>
+          <w:sz w:val="36"/>
+          <w:szCs w:val="36"/>
+        </w:rPr>
+        <w:br w:type="page"/>
+      </w:r>
     </w:p>
     <w:p>
       <w:pPr>
@@ -9386,6 +9341,72 @@
           <w:szCs w:val="36"/>
         </w:rPr>
       </w:pPr>
+      <w:r>
+        <w:rPr>
+          <w:rFonts w:ascii="Calibri" w:eastAsia="Calibri" w:hAnsi="Calibri" w:cs="Calibri"/>
+          <w:color w:val="2E5395"/>
+          <w:sz w:val="36"/>
+          <w:szCs w:val="36"/>
+        </w:rPr>
+        <w:lastRenderedPageBreak/>
+        <w:t xml:space="preserve">Implementa do </w:t>
+      </w:r>
+      <w:r>
+        <w:rPr>
+          <w:rFonts w:ascii="Calibri" w:eastAsia="Calibri" w:hAnsi="Calibri" w:cs="Calibri"/>
+          <w:color w:val="2E5395"/>
+          <w:sz w:val="36"/>
+          <w:szCs w:val="36"/>
+        </w:rPr>
+        <w:t>ID3</w:t>
+      </w:r>
+      <w:r>
+        <w:rPr>
+          <w:rFonts w:ascii="Calibri" w:eastAsia="Calibri" w:hAnsi="Calibri" w:cs="Calibri"/>
+          <w:color w:val="2E5395"/>
+          <w:sz w:val="36"/>
+          <w:szCs w:val="36"/>
+        </w:rPr>
+        <w:t xml:space="preserve"> e do </w:t>
+      </w:r>
+      <w:r>
+        <w:rPr>
+          <w:rFonts w:ascii="Calibri" w:eastAsia="Calibri" w:hAnsi="Calibri" w:cs="Calibri"/>
+          <w:color w:val="2E5395"/>
+          <w:sz w:val="36"/>
+          <w:szCs w:val="36"/>
+        </w:rPr>
+        <w:t>Naïve</w:t>
+      </w:r>
+      <w:r>
+        <w:rPr>
+          <w:rFonts w:ascii="Calibri" w:eastAsia="Calibri" w:hAnsi="Calibri" w:cs="Calibri"/>
+          <w:color w:val="2E5395"/>
+          <w:sz w:val="36"/>
+          <w:szCs w:val="36"/>
+        </w:rPr>
+        <w:t xml:space="preserve"> </w:t>
+      </w:r>
+      <w:proofErr w:type="spellStart"/>
+      <w:r>
+        <w:rPr>
+          <w:rFonts w:ascii="Calibri" w:eastAsia="Calibri" w:hAnsi="Calibri" w:cs="Calibri"/>
+          <w:color w:val="2E5395"/>
+          <w:sz w:val="36"/>
+          <w:szCs w:val="36"/>
+        </w:rPr>
+        <w:t>Bayes</w:t>
+      </w:r>
+      <w:proofErr w:type="spellEnd"/>
+      <w:r>
+        <w:rPr>
+          <w:rFonts w:ascii="Calibri" w:eastAsia="Calibri" w:hAnsi="Calibri" w:cs="Calibri"/>
+          <w:color w:val="2E5395"/>
+          <w:sz w:val="36"/>
+          <w:szCs w:val="36"/>
+        </w:rPr>
+        <w:t xml:space="preserve"> no Orange</w:t>
+      </w:r>
     </w:p>
     <w:p>
       <w:pPr>
@@ -9401,11 +9422,23 @@
           <w:color w:val="2E5395"/>
           <w:sz w:val="36"/>
           <w:szCs w:val="36"/>
-        </w:rPr>
-      </w:pPr>
-    </w:p>
-    <w:p>
-      <w:pPr>
+          <w:u w:val="single"/>
+        </w:rPr>
+      </w:pPr>
+      <w:r>
+        <w:rPr>
+          <w:rFonts w:ascii="Calibri" w:eastAsia="Calibri" w:hAnsi="Calibri" w:cs="Calibri"/>
+          <w:color w:val="2E5395"/>
+          <w:sz w:val="36"/>
+          <w:szCs w:val="36"/>
+          <w:u w:val="single"/>
+        </w:rPr>
+        <w:t xml:space="preserve">                                                            </w:t>
+      </w:r>
+    </w:p>
+    <w:p>
+      <w:pPr>
+        <w:jc w:val="center"/>
         <w:rPr>
           <w:rFonts w:ascii="Calibri" w:eastAsia="Calibri" w:hAnsi="Calibri" w:cs="Calibri"/>
           <w:sz w:val="26"/>
@@ -9413,16 +9446,57 @@
           <w:highlight w:val="yellow"/>
         </w:rPr>
       </w:pPr>
-    </w:p>
-    <w:p>
-      <w:pPr>
+      <w:r>
+        <w:rPr>
+          <w:rFonts w:ascii="Calibri" w:eastAsia="Calibri" w:hAnsi="Calibri" w:cs="Calibri"/>
+          <w:sz w:val="26"/>
+          <w:szCs w:val="26"/>
+        </w:rPr>
+        <w:drawing>
+          <wp:inline distT="0" distB="0" distL="0" distR="0" wp14:anchorId="77B62E7B" wp14:editId="2EDF1D4F">
+            <wp:extent cx="4846320" cy="4667771"/>
+            <wp:effectExtent l="0" t="0" r="0" b="0"/>
+            <wp:docPr id="1654793740" name="Imagem 1" descr="Uma imagem com texto, diagrama, file, captura de ecrã&#10;&#10;Descrição gerada automaticamente"/>
+            <wp:cNvGraphicFramePr>
+              <a:graphicFrameLocks xmlns:a="http://schemas.openxmlformats.org/drawingml/2006/main" noChangeAspect="1"/>
+            </wp:cNvGraphicFramePr>
+            <a:graphic xmlns:a="http://schemas.openxmlformats.org/drawingml/2006/main">
+              <a:graphicData uri="http://schemas.openxmlformats.org/drawingml/2006/picture">
+                <pic:pic xmlns:pic="http://schemas.openxmlformats.org/drawingml/2006/picture">
+                  <pic:nvPicPr>
+                    <pic:cNvPr id="1654793740" name="Imagem 1" descr="Uma imagem com texto, diagrama, file, captura de ecrã&#10;&#10;Descrição gerada automaticamente"/>
+                    <pic:cNvPicPr/>
+                  </pic:nvPicPr>
+                  <pic:blipFill>
+                    <a:blip r:embed="rId18"/>
+                    <a:stretch>
+                      <a:fillRect/>
+                    </a:stretch>
+                  </pic:blipFill>
+                  <pic:spPr>
+                    <a:xfrm>
+                      <a:off x="0" y="0"/>
+                      <a:ext cx="4849216" cy="4670560"/>
+                    </a:xfrm>
+                    <a:prstGeom prst="rect">
+                      <a:avLst/>
+                    </a:prstGeom>
+                  </pic:spPr>
+                </pic:pic>
+              </a:graphicData>
+            </a:graphic>
+          </wp:inline>
+        </w:drawing>
+      </w:r>
+      <w:r>
         <w:rPr>
           <w:rFonts w:ascii="Calibri" w:eastAsia="Calibri" w:hAnsi="Calibri" w:cs="Calibri"/>
           <w:sz w:val="26"/>
           <w:szCs w:val="26"/>
           <w:highlight w:val="yellow"/>
         </w:rPr>
-      </w:pPr>
+        <w:t xml:space="preserve">          </w:t>
+      </w:r>
     </w:p>
     <w:p>
       <w:pPr>
@@ -9446,6 +9520,31 @@
     </w:p>
     <w:p>
       <w:pPr>
+        <w:pStyle w:val="Ttulo1"/>
+        <w:rPr>
+          <w:highlight w:val="yellow"/>
+          <w:u w:val="single"/>
+        </w:rPr>
+      </w:pPr>
+      <w:r>
+        <w:rPr>
+          <w:rStyle w:val="rynqvb"/>
+        </w:rPr>
+        <w:t>D</w:t>
+      </w:r>
+      <w:r>
+        <w:rPr>
+          <w:rStyle w:val="rynqvb"/>
+        </w:rPr>
+        <w:t>esempenho dos modelos</w:t>
+      </w:r>
+      <w:r>
+        <w:t>:</w:t>
+      </w:r>
+    </w:p>
+    <w:p>
+      <w:pPr>
+        <w:jc w:val="center"/>
         <w:rPr>
           <w:rFonts w:ascii="Calibri" w:eastAsia="Calibri" w:hAnsi="Calibri" w:cs="Calibri"/>
           <w:sz w:val="26"/>
@@ -9453,31 +9552,51 @@
           <w:highlight w:val="yellow"/>
         </w:rPr>
       </w:pPr>
-    </w:p>
-    <w:p>
-      <w:pPr>
+      <w:r>
         <w:rPr>
           <w:rFonts w:ascii="Calibri" w:eastAsia="Calibri" w:hAnsi="Calibri" w:cs="Calibri"/>
           <w:sz w:val="26"/>
           <w:szCs w:val="26"/>
-          <w:highlight w:val="yellow"/>
-        </w:rPr>
-      </w:pPr>
-    </w:p>
-    <w:p>
-      <w:pPr>
-        <w:rPr>
-          <w:rFonts w:ascii="Calibri" w:eastAsia="Calibri" w:hAnsi="Calibri" w:cs="Calibri"/>
-          <w:sz w:val="26"/>
-          <w:szCs w:val="26"/>
-          <w:highlight w:val="yellow"/>
-        </w:rPr>
-      </w:pPr>
-    </w:p>
-    <w:p>
-      <w:pPr>
-        <w:spacing w:line="360" w:lineRule="auto"/>
-        <w:jc w:val="both"/>
+        </w:rPr>
+        <w:drawing>
+          <wp:inline distT="0" distB="0" distL="0" distR="0" wp14:anchorId="79769F51" wp14:editId="19197E50">
+            <wp:extent cx="3820886" cy="891540"/>
+            <wp:effectExtent l="0" t="0" r="8255" b="3810"/>
+            <wp:docPr id="2096882031" name="Imagem 1" descr="Uma imagem com texto, Tipo de letra, captura de ecrã, file&#10;&#10;Descrição gerada automaticamente"/>
+            <wp:cNvGraphicFramePr>
+              <a:graphicFrameLocks xmlns:a="http://schemas.openxmlformats.org/drawingml/2006/main" noChangeAspect="1"/>
+            </wp:cNvGraphicFramePr>
+            <a:graphic xmlns:a="http://schemas.openxmlformats.org/drawingml/2006/main">
+              <a:graphicData uri="http://schemas.openxmlformats.org/drawingml/2006/picture">
+                <pic:pic xmlns:pic="http://schemas.openxmlformats.org/drawingml/2006/picture">
+                  <pic:nvPicPr>
+                    <pic:cNvPr id="2096882031" name="Imagem 1" descr="Uma imagem com texto, Tipo de letra, captura de ecrã, file&#10;&#10;Descrição gerada automaticamente"/>
+                    <pic:cNvPicPr/>
+                  </pic:nvPicPr>
+                  <pic:blipFill>
+                    <a:blip r:embed="rId19"/>
+                    <a:stretch>
+                      <a:fillRect/>
+                    </a:stretch>
+                  </pic:blipFill>
+                  <pic:spPr>
+                    <a:xfrm>
+                      <a:off x="0" y="0"/>
+                      <a:ext cx="3822786" cy="891983"/>
+                    </a:xfrm>
+                    <a:prstGeom prst="rect">
+                      <a:avLst/>
+                    </a:prstGeom>
+                  </pic:spPr>
+                </pic:pic>
+              </a:graphicData>
+            </a:graphic>
+          </wp:inline>
+        </w:drawing>
+      </w:r>
+    </w:p>
+    <w:p>
+      <w:pPr>
         <w:rPr>
           <w:rFonts w:ascii="Calibri" w:eastAsia="Calibri" w:hAnsi="Calibri" w:cs="Calibri"/>
           <w:color w:val="2E5395"/>
@@ -9492,7 +9611,7 @@
           <w:sz w:val="36"/>
           <w:szCs w:val="36"/>
         </w:rPr>
-        <w:t>Conclusão</w:t>
+        <w:br w:type="page"/>
       </w:r>
     </w:p>
     <w:p>
@@ -9507,6 +9626,28 @@
         </w:rPr>
       </w:pPr>
       <w:r>
+        <w:rPr>
+          <w:rFonts w:ascii="Calibri" w:eastAsia="Calibri" w:hAnsi="Calibri" w:cs="Calibri"/>
+          <w:color w:val="2E5395"/>
+          <w:sz w:val="36"/>
+          <w:szCs w:val="36"/>
+        </w:rPr>
+        <w:lastRenderedPageBreak/>
+        <w:t>Conclusão</w:t>
+      </w:r>
+    </w:p>
+    <w:p>
+      <w:pPr>
+        <w:spacing w:line="360" w:lineRule="auto"/>
+        <w:jc w:val="both"/>
+        <w:rPr>
+          <w:rFonts w:ascii="Calibri" w:eastAsia="Calibri" w:hAnsi="Calibri" w:cs="Calibri"/>
+          <w:color w:val="2E5395"/>
+          <w:sz w:val="36"/>
+          <w:szCs w:val="36"/>
+        </w:rPr>
+      </w:pPr>
+      <w:r>
         <w:t xml:space="preserve">Em resumo, embora o conjunto de dados utilizado neste trabalho seja relativamente pequeno, o modelo </w:t>
       </w:r>
       <w:proofErr w:type="spellStart"/>
@@ -9515,11 +9656,7 @@
       </w:r>
       <w:proofErr w:type="spellEnd"/>
       <w:r>
-        <w:t xml:space="preserve"> demonstrou ser uma abordagem simples para realizar classificações com base em </w:t>
-      </w:r>
-      <w:r>
-        <w:lastRenderedPageBreak/>
-        <w:t xml:space="preserve">um único atributo, permitindo a interpretação das regras de classificação. No entanto, ao avaliar o desempenho global dos modelos, observamos que outras técnicas mais complexas, como árvores de decisão (ID3) e o classificador Naïve </w:t>
+        <w:t xml:space="preserve"> demonstrou ser uma abordagem simples para realizar classificações com base em um único atributo, permitindo a interpretação das regras de classificação. No entanto, ao avaliar o desempenho global dos modelos, observamos que outras técnicas mais complexas, como árvores de decisão (ID3) e o classificador Naïve </w:t>
       </w:r>
       <w:proofErr w:type="spellStart"/>
       <w:r>
@@ -9624,56 +9761,6 @@
     </w:sectPr>
   </w:body>
 </w:document>
-</file>
-
-<file path=word/comments.xml><?xml version="1.0" encoding="utf-8"?>
-<w:comments xmlns:wpc="http://schemas.microsoft.com/office/word/2010/wordprocessingCanvas" xmlns:cx="http://schemas.microsoft.com/office/drawing/2014/chartex" xmlns:cx1="http://schemas.microsoft.com/office/drawing/2015/9/8/chartex" xmlns:cx2="http://schemas.microsoft.com/office/drawing/2015/10/21/chartex" xmlns:cx3="http://schemas.microsoft.com/office/drawing/2016/5/9/chartex" xmlns:cx4="http://schemas.microsoft.com/office/drawing/2016/5/10/chartex" xmlns:cx5="http://schemas.microsoft.com/office/drawing/2016/5/11/chartex" xmlns:cx6="http://schemas.microsoft.com/office/drawing/2016/5/12/chartex" xmlns:cx7="http://schemas.microsoft.com/office/drawing/2016/5/13/chartex" xmlns:cx8="http://schemas.microsoft.com/office/drawing/2016/5/14/chartex" xmlns:mc="http://schemas.openxmlformats.org/markup-compatibility/2006" xmlns:aink="http://schemas.microsoft.com/office/drawing/2016/ink" xmlns:am3d="http://schemas.microsoft.com/office/drawing/2017/model3d" xmlns:o="urn:schemas-microsoft-com:office:office" xmlns:oel="http://schemas.microsoft.com/office/2019/extlst" xmlns:r="http://schemas.openxmlformats.org/officeDocument/2006/relationships" xmlns:m="http://schemas.openxmlformats.org/officeDocument/2006/math" xmlns:v="urn:schemas-microsoft-com:vml" xmlns:wp14="http://schemas.microsoft.com/office/word/2010/wordprocessingDrawing" xmlns:wp="http://schemas.openxmlformats.org/drawingml/2006/wordprocessingDrawing" xmlns:w10="urn:schemas-microsoft-com:office:word" xmlns:w="http://schemas.openxmlformats.org/wordprocessingml/2006/main" xmlns:w14="http://schemas.microsoft.com/office/word/2010/wordml" xmlns:w15="http://schemas.microsoft.com/office/word/2012/wordml" xmlns:w16cex="http://schemas.microsoft.com/office/word/2018/wordml/cex" xmlns:w16cid="http://schemas.microsoft.com/office/word/2016/wordml/cid" xmlns:w16="http://schemas.microsoft.com/office/word/2018/wordml" xmlns:w16sdtdh="http://schemas.microsoft.com/office/word/2020/wordml/sdtdatahash" xmlns:w16se="http://schemas.microsoft.com/office/word/2015/wordml/symex" xmlns:wpg="http://schemas.microsoft.com/office/word/2010/wordprocessingGroup" xmlns:wpi="http://schemas.microsoft.com/office/word/2010/wordprocessingInk" xmlns:wne="http://schemas.microsoft.com/office/word/2006/wordml" xmlns:wps="http://schemas.microsoft.com/office/word/2010/wordprocessingShape" mc:Ignorable="w14 w15 w16se w16cid w16 w16cex w16sdtdh wp14">
-  <w:comment w:id="10" w:author="João Rocha" w:date="2023-11-06T19:14:00Z" w:initials="">
-    <w:p>
-      <w:pPr>
-        <w:pBdr>
-          <w:top w:val="nil"/>
-          <w:left w:val="nil"/>
-          <w:bottom w:val="nil"/>
-          <w:right w:val="nil"/>
-          <w:between w:val="nil"/>
-        </w:pBdr>
-        <w:rPr>
-          <w:rFonts w:ascii="Arial" w:eastAsia="Arial" w:hAnsi="Arial" w:cs="Arial"/>
-          <w:color w:val="000000"/>
-        </w:rPr>
-      </w:pPr>
-      <w:proofErr w:type="spellStart"/>
-      <w:r>
-        <w:rPr>
-          <w:rFonts w:ascii="Arial" w:eastAsia="Arial" w:hAnsi="Arial" w:cs="Arial"/>
-          <w:color w:val="000000"/>
-        </w:rPr>
-        <w:t>Necessario</w:t>
-      </w:r>
-      <w:proofErr w:type="spellEnd"/>
-      <w:r>
-        <w:rPr>
-          <w:rFonts w:ascii="Arial" w:eastAsia="Arial" w:hAnsi="Arial" w:cs="Arial"/>
-          <w:color w:val="000000"/>
-        </w:rPr>
-        <w:t xml:space="preserve"> atualizar para ficar coerente com o atual</w:t>
-      </w:r>
-    </w:p>
-  </w:comment>
-</w:comments>
-</file>
-
-<file path=word/commentsExtended.xml><?xml version="1.0" encoding="utf-8"?>
-<w15:commentsEx xmlns:wpc="http://schemas.microsoft.com/office/word/2010/wordprocessingCanvas" xmlns:cx="http://schemas.microsoft.com/office/drawing/2014/chartex" xmlns:cx1="http://schemas.microsoft.com/office/drawing/2015/9/8/chartex" xmlns:cx2="http://schemas.microsoft.com/office/drawing/2015/10/21/chartex" xmlns:cx3="http://schemas.microsoft.com/office/drawing/2016/5/9/chartex" xmlns:cx4="http://schemas.microsoft.com/office/drawing/2016/5/10/chartex" xmlns:cx5="http://schemas.microsoft.com/office/drawing/2016/5/11/chartex" xmlns:cx6="http://schemas.microsoft.com/office/drawing/2016/5/12/chartex" xmlns:cx7="http://schemas.microsoft.com/office/drawing/2016/5/13/chartex" xmlns:cx8="http://schemas.microsoft.com/office/drawing/2016/5/14/chartex" xmlns:mc="http://schemas.openxmlformats.org/markup-compatibility/2006" xmlns:aink="http://schemas.microsoft.com/office/drawing/2016/ink" xmlns:am3d="http://schemas.microsoft.com/office/drawing/2017/model3d" xmlns:o="urn:schemas-microsoft-com:office:office" xmlns:oel="http://schemas.microsoft.com/office/2019/extlst" xmlns:r="http://schemas.openxmlformats.org/officeDocument/2006/relationships" xmlns:m="http://schemas.openxmlformats.org/officeDocument/2006/math" xmlns:v="urn:schemas-microsoft-com:vml" xmlns:wp14="http://schemas.microsoft.com/office/word/2010/wordprocessingDrawing" xmlns:wp="http://schemas.openxmlformats.org/drawingml/2006/wordprocessingDrawing" xmlns:w10="urn:schemas-microsoft-com:office:word" xmlns:w="http://schemas.openxmlformats.org/wordprocessingml/2006/main" xmlns:w14="http://schemas.microsoft.com/office/word/2010/wordml" xmlns:w15="http://schemas.microsoft.com/office/word/2012/wordml" xmlns:w16cex="http://schemas.microsoft.com/office/word/2018/wordml/cex" xmlns:w16cid="http://schemas.microsoft.com/office/word/2016/wordml/cid" xmlns:w16="http://schemas.microsoft.com/office/word/2018/wordml" xmlns:w16sdtdh="http://schemas.microsoft.com/office/word/2020/wordml/sdtdatahash" xmlns:w16se="http://schemas.microsoft.com/office/word/2015/wordml/symex" xmlns:wpg="http://schemas.microsoft.com/office/word/2010/wordprocessingGroup" xmlns:wpi="http://schemas.microsoft.com/office/word/2010/wordprocessingInk" xmlns:wne="http://schemas.microsoft.com/office/word/2006/wordml" xmlns:wps="http://schemas.microsoft.com/office/word/2010/wordprocessingShape" mc:Ignorable="w14 w15 w16se w16cid w16 w16cex w16sdtdh wp14">
-  <w15:commentEx w15:paraId="00000172" w15:done="0"/>
-</w15:commentsEx>
-</file>
-
-<file path=word/commentsIds.xml><?xml version="1.0" encoding="utf-8"?>
-<w16cid:commentsIds xmlns:wpc="http://schemas.microsoft.com/office/word/2010/wordprocessingCanvas" xmlns:cx="http://schemas.microsoft.com/office/drawing/2014/chartex" xmlns:cx1="http://schemas.microsoft.com/office/drawing/2015/9/8/chartex" xmlns:cx2="http://schemas.microsoft.com/office/drawing/2015/10/21/chartex" xmlns:cx3="http://schemas.microsoft.com/office/drawing/2016/5/9/chartex" xmlns:cx4="http://schemas.microsoft.com/office/drawing/2016/5/10/chartex" xmlns:cx5="http://schemas.microsoft.com/office/drawing/2016/5/11/chartex" xmlns:cx6="http://schemas.microsoft.com/office/drawing/2016/5/12/chartex" xmlns:cx7="http://schemas.microsoft.com/office/drawing/2016/5/13/chartex" xmlns:cx8="http://schemas.microsoft.com/office/drawing/2016/5/14/chartex" xmlns:mc="http://schemas.openxmlformats.org/markup-compatibility/2006" xmlns:aink="http://schemas.microsoft.com/office/drawing/2016/ink" xmlns:am3d="http://schemas.microsoft.com/office/drawing/2017/model3d" xmlns:o="urn:schemas-microsoft-com:office:office" xmlns:oel="http://schemas.microsoft.com/office/2019/extlst" xmlns:r="http://schemas.openxmlformats.org/officeDocument/2006/relationships" xmlns:m="http://schemas.openxmlformats.org/officeDocument/2006/math" xmlns:v="urn:schemas-microsoft-com:vml" xmlns:wp14="http://schemas.microsoft.com/office/word/2010/wordprocessingDrawing" xmlns:wp="http://schemas.openxmlformats.org/drawingml/2006/wordprocessingDrawing" xmlns:w10="urn:schemas-microsoft-com:office:word" xmlns:w="http://schemas.openxmlformats.org/wordprocessingml/2006/main" xmlns:w14="http://schemas.microsoft.com/office/word/2010/wordml" xmlns:w15="http://schemas.microsoft.com/office/word/2012/wordml" xmlns:w16cex="http://schemas.microsoft.com/office/word/2018/wordml/cex" xmlns:w16cid="http://schemas.microsoft.com/office/word/2016/wordml/cid" xmlns:w16="http://schemas.microsoft.com/office/word/2018/wordml" xmlns:w16sdtdh="http://schemas.microsoft.com/office/word/2020/wordml/sdtdatahash" xmlns:w16se="http://schemas.microsoft.com/office/word/2015/wordml/symex" xmlns:wpg="http://schemas.microsoft.com/office/word/2010/wordprocessingGroup" xmlns:wpi="http://schemas.microsoft.com/office/word/2010/wordprocessingInk" xmlns:wne="http://schemas.microsoft.com/office/word/2006/wordml" xmlns:wps="http://schemas.microsoft.com/office/word/2010/wordprocessingShape" mc:Ignorable="w14 w15 w16se w16cid w16 w16cex w16sdtdh wp14">
-  <w16cid:commentId w16cid:paraId="00000172" w16cid:durableId="788C4B61"/>
-</w16cid:commentsIds>
 </file>
 
 <file path=word/endnotes.xml><?xml version="1.0" encoding="utf-8"?>
@@ -9808,22 +9895,7 @@
         <w:szCs w:val="20"/>
       </w:rPr>
       <w:br/>
-    </w:r>
-    <w:proofErr w:type="gramStart"/>
-    <w:r>
-      <w:rPr>
-        <w:sz w:val="20"/>
-        <w:szCs w:val="20"/>
-      </w:rPr>
-      <w:t>MEIC  |</w:t>
-    </w:r>
-    <w:proofErr w:type="gramEnd"/>
-    <w:r>
-      <w:rPr>
-        <w:sz w:val="20"/>
-        <w:szCs w:val="20"/>
-      </w:rPr>
-      <w:t xml:space="preserve"> Aprendizagem e Mineração de Dados</w:t>
+      <w:t>MEIC  | Aprendizagem e Mineração de Dados</w:t>
     </w:r>
   </w:p>
   <w:p>
@@ -10075,14 +10147,6 @@
     <w:abstractNumId w:val="0"/>
   </w:num>
 </w:numbering>
-</file>
-
-<file path=word/people.xml><?xml version="1.0" encoding="utf-8"?>
-<w15:people xmlns:wpc="http://schemas.microsoft.com/office/word/2010/wordprocessingCanvas" xmlns:cx="http://schemas.microsoft.com/office/drawing/2014/chartex" xmlns:cx1="http://schemas.microsoft.com/office/drawing/2015/9/8/chartex" xmlns:cx2="http://schemas.microsoft.com/office/drawing/2015/10/21/chartex" xmlns:cx3="http://schemas.microsoft.com/office/drawing/2016/5/9/chartex" xmlns:cx4="http://schemas.microsoft.com/office/drawing/2016/5/10/chartex" xmlns:cx5="http://schemas.microsoft.com/office/drawing/2016/5/11/chartex" xmlns:cx6="http://schemas.microsoft.com/office/drawing/2016/5/12/chartex" xmlns:cx7="http://schemas.microsoft.com/office/drawing/2016/5/13/chartex" xmlns:cx8="http://schemas.microsoft.com/office/drawing/2016/5/14/chartex" xmlns:mc="http://schemas.openxmlformats.org/markup-compatibility/2006" xmlns:aink="http://schemas.microsoft.com/office/drawing/2016/ink" xmlns:am3d="http://schemas.microsoft.com/office/drawing/2017/model3d" xmlns:o="urn:schemas-microsoft-com:office:office" xmlns:oel="http://schemas.microsoft.com/office/2019/extlst" xmlns:r="http://schemas.openxmlformats.org/officeDocument/2006/relationships" xmlns:m="http://schemas.openxmlformats.org/officeDocument/2006/math" xmlns:v="urn:schemas-microsoft-com:vml" xmlns:wp14="http://schemas.microsoft.com/office/word/2010/wordprocessingDrawing" xmlns:wp="http://schemas.openxmlformats.org/drawingml/2006/wordprocessingDrawing" xmlns:w10="urn:schemas-microsoft-com:office:word" xmlns:w="http://schemas.openxmlformats.org/wordprocessingml/2006/main" xmlns:w14="http://schemas.microsoft.com/office/word/2010/wordml" xmlns:w15="http://schemas.microsoft.com/office/word/2012/wordml" xmlns:w16cex="http://schemas.microsoft.com/office/word/2018/wordml/cex" xmlns:w16cid="http://schemas.microsoft.com/office/word/2016/wordml/cid" xmlns:w16="http://schemas.microsoft.com/office/word/2018/wordml" xmlns:w16sdtdh="http://schemas.microsoft.com/office/word/2020/wordml/sdtdatahash" xmlns:w16se="http://schemas.microsoft.com/office/word/2015/wordml/symex" xmlns:wpg="http://schemas.microsoft.com/office/word/2010/wordprocessingGroup" xmlns:wpi="http://schemas.microsoft.com/office/word/2010/wordprocessingInk" xmlns:wne="http://schemas.microsoft.com/office/word/2006/wordml" xmlns:wps="http://schemas.microsoft.com/office/word/2010/wordprocessingShape" mc:Ignorable="w14 w15 w16se w16cid w16 w16cex w16sdtdh wp14">
-  <w15:person w15:author="João Rocha">
-    <w15:presenceInfo w15:providerId="Windows Live" w15:userId="f942ca93fc19e73b"/>
-  </w15:person>
-</w15:people>
 </file>
 
 <file path=word/styles.xml><?xml version="1.0" encoding="utf-8"?>
@@ -10669,9 +10733,7 @@
       <w:tblStyleRowBandSize w:val="1"/>
       <w:tblStyleColBandSize w:val="1"/>
       <w:tblCellMar>
-        <w:top w:w="0" w:type="dxa"/>
         <w:left w:w="70" w:type="dxa"/>
-        <w:bottom w:w="0" w:type="dxa"/>
         <w:right w:w="70" w:type="dxa"/>
       </w:tblCellMar>
     </w:tblPr>
@@ -10682,9 +10744,7 @@
       <w:tblStyleRowBandSize w:val="1"/>
       <w:tblStyleColBandSize w:val="1"/>
       <w:tblCellMar>
-        <w:top w:w="0" w:type="dxa"/>
         <w:left w:w="70" w:type="dxa"/>
-        <w:bottom w:w="0" w:type="dxa"/>
         <w:right w:w="70" w:type="dxa"/>
       </w:tblCellMar>
     </w:tblPr>
@@ -10804,6 +10864,17 @@
       <w:color w:val="0000FF" w:themeColor="hyperlink"/>
       <w:u w:val="single"/>
     </w:rPr>
+  </w:style>
+  <w:style w:type="paragraph" w:styleId="SemEspaamento">
+    <w:name w:val="No Spacing"/>
+    <w:uiPriority w:val="1"/>
+    <w:qFormat/>
+    <w:rsid w:val="00D2187C"/>
+  </w:style>
+  <w:style w:type="character" w:customStyle="1" w:styleId="rynqvb">
+    <w:name w:val="rynqvb"/>
+    <w:basedOn w:val="Tipodeletrapredefinidodopargrafo"/>
+    <w:rsid w:val="009E36E6"/>
   </w:style>
 </w:styles>
 </file>
@@ -11129,28 +11200,28 @@
 </file>
 
 <file path=customXml/item1.xml><?xml version="1.0" encoding="utf-8"?>
+<b:Sources xmlns:b="http://schemas.openxmlformats.org/officeDocument/2006/bibliography" xmlns="http://schemas.openxmlformats.org/officeDocument/2006/bibliography" SelectedStyle="\APASixthEditionOfficeOnline.xsl" StyleName="APA" Version="6"/>
+</file>
+
+<file path=customXml/item2.xml><?xml version="1.0" encoding="utf-8"?>
 <go:gDocsCustomXmlDataStorage xmlns:go="http://customooxmlschemas.google.com/" xmlns:r="http://schemas.openxmlformats.org/officeDocument/2006/relationships" uri="GoogleDocsCustomDataVersion1">
   <go:docsCustomData xmlns:go="http://customooxmlschemas.google.com/" roundtripDataSignature="AMtx7mi2mT00UEfygsjILMSrC5IuK9uqGA==">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</go:docsCustomData>
 </go:gDocsCustomXmlDataStorage>
 </file>
 
-<file path=customXml/item2.xml><?xml version="1.0" encoding="utf-8"?>
-<b:Sources xmlns:b="http://schemas.openxmlformats.org/officeDocument/2006/bibliography" xmlns="http://schemas.openxmlformats.org/officeDocument/2006/bibliography" SelectedStyle="\APASixthEditionOfficeOnline.xsl" StyleName="APA" Version="6"/>
+<file path=customXml/itemProps1.xml><?xml version="1.0" encoding="utf-8"?>
+<ds:datastoreItem xmlns:ds="http://schemas.openxmlformats.org/officeDocument/2006/customXml" ds:itemID="{4506C71C-E313-42F2-8040-1C3FAA6691D0}">
+  <ds:schemaRefs>
+    <ds:schemaRef ds:uri="http://schemas.openxmlformats.org/officeDocument/2006/bibliography"/>
+  </ds:schemaRefs>
+</ds:datastoreItem>
 </file>
 
-<file path=customXml/itemProps1.xml><?xml version="1.0" encoding="utf-8"?>
+<file path=customXml/itemProps2.xml><?xml version="1.0" encoding="utf-8"?>
 <ds:datastoreItem xmlns:ds="http://schemas.openxmlformats.org/officeDocument/2006/customXml" ds:itemID="{11111111-1234-1234-1234-123412341234}">
   <ds:schemaRefs>
     <ds:schemaRef ds:uri="http://customooxmlschemas.google.com/"/>
     <ds:schemaRef ds:uri="http://schemas.openxmlformats.org/officeDocument/2006/relationships"/>
   </ds:schemaRefs>
 </ds:datastoreItem>
-</file>
-
-<file path=customXml/itemProps2.xml><?xml version="1.0" encoding="utf-8"?>
-<ds:datastoreItem xmlns:ds="http://schemas.openxmlformats.org/officeDocument/2006/customXml" ds:itemID="{4506C71C-E313-42F2-8040-1C3FAA6691D0}">
-  <ds:schemaRefs>
-    <ds:schemaRef ds:uri="http://schemas.openxmlformats.org/officeDocument/2006/bibliography"/>
-  </ds:schemaRefs>
-</ds:datastoreItem>
 </file>
</xml_diff>